<commit_message>
updated VMWare document to include jenkins integration with github
</commit_message>
<xml_diff>
--- a/Documentation/Tools and Training/CrowSoft_VMWARE_User_Guide.docx
+++ b/Documentation/Tools and Training/CrowSoft_VMWARE_User_Guide.docx
@@ -1,6 +1,6 @@
 
 <file path=word/document.xml><?xml version="1.0" encoding="utf-8"?>
-<w:document xmlns:wpc="http://schemas.microsoft.com/office/word/2010/wordprocessingCanvas" xmlns:cx="http://schemas.microsoft.com/office/drawing/2014/chartex" xmlns:cx1="http://schemas.microsoft.com/office/drawing/2015/9/8/chartex" xmlns:cx2="http://schemas.microsoft.com/office/drawing/2015/10/21/chartex" xmlns:cx3="http://schemas.microsoft.com/office/drawing/2016/5/9/chartex" xmlns:cx4="http://schemas.microsoft.com/office/drawing/2016/5/10/chartex" xmlns:cx5="http://schemas.microsoft.com/office/drawing/2016/5/11/chartex" xmlns:cx6="http://schemas.microsoft.com/office/drawing/2016/5/12/chartex" xmlns:cx7="http://schemas.microsoft.com/office/drawing/2016/5/13/chartex" xmlns:cx8="http://schemas.microsoft.com/office/drawing/2016/5/14/chartex" xmlns:mc="http://schemas.openxmlformats.org/markup-compatibility/2006" xmlns:aink="http://schemas.microsoft.com/office/drawing/2016/ink" xmlns:am3d="http://schemas.microsoft.com/office/drawing/2017/model3d" xmlns:o="urn:schemas-microsoft-com:office:office" xmlns:r="http://schemas.openxmlformats.org/officeDocument/2006/relationships" xmlns:m="http://schemas.openxmlformats.org/officeDocument/2006/math" xmlns:v="urn:schemas-microsoft-com:vml" xmlns:wp14="http://schemas.microsoft.com/office/word/2010/wordprocessingDrawing" xmlns:wp="http://schemas.openxmlformats.org/drawingml/2006/wordprocessingDrawing" xmlns:w10="urn:schemas-microsoft-com:office:word" xmlns:w="http://schemas.openxmlformats.org/wordprocessingml/2006/main" xmlns:w14="http://schemas.microsoft.com/office/word/2010/wordml" xmlns:w15="http://schemas.microsoft.com/office/word/2012/wordml" xmlns:w16cid="http://schemas.microsoft.com/office/word/2016/wordml/cid" xmlns:w16se="http://schemas.microsoft.com/office/word/2015/wordml/symex" xmlns:wpg="http://schemas.microsoft.com/office/word/2010/wordprocessingGroup" xmlns:wpi="http://schemas.microsoft.com/office/word/2010/wordprocessingInk" xmlns:wne="http://schemas.microsoft.com/office/word/2006/wordml" xmlns:wps="http://schemas.microsoft.com/office/word/2010/wordprocessingShape" mc:Ignorable="w14 w15 w16se w16cid wp14">
+<w:document xmlns:wpc="http://schemas.microsoft.com/office/word/2010/wordprocessingCanvas" xmlns:mc="http://schemas.openxmlformats.org/markup-compatibility/2006" xmlns:o="urn:schemas-microsoft-com:office:office" xmlns:r="http://schemas.openxmlformats.org/officeDocument/2006/relationships" xmlns:m="http://schemas.openxmlformats.org/officeDocument/2006/math" xmlns:v="urn:schemas-microsoft-com:vml" xmlns:wp14="http://schemas.microsoft.com/office/word/2010/wordprocessingDrawing" xmlns:wp="http://schemas.openxmlformats.org/drawingml/2006/wordprocessingDrawing" xmlns:w10="urn:schemas-microsoft-com:office:word" xmlns:w="http://schemas.openxmlformats.org/wordprocessingml/2006/main" xmlns:w14="http://schemas.microsoft.com/office/word/2010/wordml" xmlns:wpg="http://schemas.microsoft.com/office/word/2010/wordprocessingGroup" xmlns:wpi="http://schemas.microsoft.com/office/word/2010/wordprocessingInk" xmlns:wne="http://schemas.microsoft.com/office/word/2006/wordml" xmlns:wps="http://schemas.microsoft.com/office/word/2010/wordprocessingShape" mc:Ignorable="w14 wp14">
   <w:body>
     <w:p>
       <w:pPr>
@@ -804,20 +804,18 @@
       <w:r>
         <w:br w:type="page"/>
       </w:r>
-      <w:bookmarkStart w:id="0" w:name="_GoBack"/>
+    </w:p>
+    <w:p/>
+    <w:p>
+      <w:pPr>
+        <w:pStyle w:val="Heading2"/>
+      </w:pPr>
+      <w:bookmarkStart w:id="0" w:name="_Toc3709627"/>
+      <w:r>
+        <w:t>Prerequisites</w:t>
+      </w:r>
       <w:bookmarkEnd w:id="0"/>
     </w:p>
-    <w:p/>
-    <w:p>
-      <w:pPr>
-        <w:pStyle w:val="Heading2"/>
-      </w:pPr>
-      <w:bookmarkStart w:id="1" w:name="_Toc3709627"/>
-      <w:r>
-        <w:t>Prerequisites</w:t>
-      </w:r>
-      <w:bookmarkEnd w:id="1"/>
-    </w:p>
     <w:p>
       <w:r>
         <w:t>User must have been given access by the admin.</w:t>
@@ -829,7 +827,7 @@
       </w:r>
     </w:p>
     <w:p>
-      <w:hyperlink r:id="rId8" w:history="1">
+      <w:hyperlink r:id="rId9" w:history="1">
         <w:r>
           <w:rPr>
             <w:rStyle w:val="Hyperlink"/>
@@ -843,11 +841,11 @@
       <w:pPr>
         <w:pStyle w:val="Heading2"/>
       </w:pPr>
-      <w:bookmarkStart w:id="2" w:name="_Toc3709628"/>
+      <w:bookmarkStart w:id="1" w:name="_Toc3709628"/>
       <w:r>
         <w:t>Connection</w:t>
       </w:r>
-      <w:bookmarkEnd w:id="2"/>
+      <w:bookmarkEnd w:id="1"/>
     </w:p>
     <w:p>
       <w:r>
@@ -879,8 +877,13 @@
       </w:r>
     </w:p>
     <w:p>
-      <w:r>
-        <w:t xml:space="preserve">Auth Method </w:t>
+      <w:proofErr w:type="spellStart"/>
+      <w:r>
+        <w:t>Auth</w:t>
+      </w:r>
+      <w:proofErr w:type="spellEnd"/>
+      <w:r>
+        <w:t xml:space="preserve"> Method </w:t>
       </w:r>
       <w:r>
         <w:tab/>
@@ -953,11 +956,11 @@
       <w:pPr>
         <w:pStyle w:val="Heading3"/>
       </w:pPr>
-      <w:bookmarkStart w:id="3" w:name="_Toc3709629"/>
+      <w:bookmarkStart w:id="2" w:name="_Toc3709629"/>
       <w:r>
         <w:t>Set up</w:t>
       </w:r>
-      <w:bookmarkEnd w:id="3"/>
+      <w:bookmarkEnd w:id="2"/>
       <w:r>
         <w:t xml:space="preserve"> </w:t>
       </w:r>
@@ -1006,7 +1009,7 @@
                     </pic:cNvPicPr>
                   </pic:nvPicPr>
                   <pic:blipFill>
-                    <a:blip r:embed="rId9">
+                    <a:blip r:embed="rId10">
                       <a:extLst>
                         <a:ext uri="{28A0092B-C50C-407E-A947-70E740481C1C}">
                           <a14:useLocalDpi xmlns:a14="http://schemas.microsoft.com/office/drawing/2010/main" val="0"/>
@@ -1283,7 +1286,7 @@
                     <pic:cNvPicPr/>
                   </pic:nvPicPr>
                   <pic:blipFill>
-                    <a:blip r:embed="rId10"/>
+                    <a:blip r:embed="rId11"/>
                     <a:stretch>
                       <a:fillRect/>
                     </a:stretch>
@@ -1404,7 +1407,7 @@
                     </pic:cNvPicPr>
                   </pic:nvPicPr>
                   <pic:blipFill>
-                    <a:blip r:embed="rId11">
+                    <a:blip r:embed="rId12">
                       <a:extLst>
                         <a:ext uri="{28A0092B-C50C-407E-A947-70E740481C1C}">
                           <a14:useLocalDpi xmlns:a14="http://schemas.microsoft.com/office/drawing/2010/main" val="0"/>
@@ -1570,7 +1573,7 @@
           <w:szCs w:val="18"/>
         </w:rPr>
       </w:pPr>
-      <w:hyperlink r:id="rId12" w:history="1">
+      <w:hyperlink r:id="rId13" w:history="1">
         <w:r>
           <w:rPr>
             <w:rStyle w:val="Hyperlink"/>
@@ -1662,7 +1665,7 @@
                     <pic:cNvPicPr/>
                   </pic:nvPicPr>
                   <pic:blipFill>
-                    <a:blip r:embed="rId13"/>
+                    <a:blip r:embed="rId14"/>
                     <a:stretch>
                       <a:fillRect/>
                     </a:stretch>
@@ -1778,11 +1781,11 @@
       <w:pPr>
         <w:pStyle w:val="Heading2"/>
       </w:pPr>
-      <w:bookmarkStart w:id="4" w:name="_Toc3709630"/>
+      <w:bookmarkStart w:id="3" w:name="_Toc3709630"/>
       <w:r>
         <w:t>Creating a VM</w:t>
       </w:r>
-      <w:bookmarkEnd w:id="4"/>
+      <w:bookmarkEnd w:id="3"/>
     </w:p>
     <w:p/>
     <w:p>
@@ -1808,10 +1811,13 @@
       <w:r>
         <w:softHyphen/>
       </w:r>
+      <w:r>
+        <w:softHyphen/>
+        <w:t>on</w:t>
+      </w:r>
       <w:proofErr w:type="gramEnd"/>
       <w:r>
-        <w:softHyphen/>
-        <w:t>on Host display</w:t>
+        <w:t xml:space="preserve"> Host display</w:t>
       </w:r>
     </w:p>
     <w:p>
@@ -1841,7 +1847,7 @@
                     </pic:cNvPicPr>
                   </pic:nvPicPr>
                   <pic:blipFill>
-                    <a:blip r:embed="rId14">
+                    <a:blip r:embed="rId15">
                       <a:extLst>
                         <a:ext uri="{28A0092B-C50C-407E-A947-70E740481C1C}">
                           <a14:useLocalDpi xmlns:a14="http://schemas.microsoft.com/office/drawing/2010/main" val="0"/>
@@ -1905,7 +1911,7 @@
                     </pic:cNvPicPr>
                   </pic:nvPicPr>
                   <pic:blipFill>
-                    <a:blip r:embed="rId15">
+                    <a:blip r:embed="rId16">
                       <a:extLst>
                         <a:ext uri="{28A0092B-C50C-407E-A947-70E740481C1C}">
                           <a14:useLocalDpi xmlns:a14="http://schemas.microsoft.com/office/drawing/2010/main" val="0"/>
@@ -1981,7 +1987,7 @@
                     </pic:cNvPicPr>
                   </pic:nvPicPr>
                   <pic:blipFill>
-                    <a:blip r:embed="rId16">
+                    <a:blip r:embed="rId17">
                       <a:extLst>
                         <a:ext uri="{28A0092B-C50C-407E-A947-70E740481C1C}">
                           <a14:useLocalDpi xmlns:a14="http://schemas.microsoft.com/office/drawing/2010/main" val="0"/>
@@ -2214,7 +2220,7 @@
                     </pic:cNvPicPr>
                   </pic:nvPicPr>
                   <pic:blipFill>
-                    <a:blip r:embed="rId17">
+                    <a:blip r:embed="rId18">
                       <a:extLst>
                         <a:ext uri="{28A0092B-C50C-407E-A947-70E740481C1C}">
                           <a14:useLocalDpi xmlns:a14="http://schemas.microsoft.com/office/drawing/2010/main" val="0"/>
@@ -2375,7 +2381,7 @@
                     </pic:cNvPicPr>
                   </pic:nvPicPr>
                   <pic:blipFill>
-                    <a:blip r:embed="rId18">
+                    <a:blip r:embed="rId19">
                       <a:extLst>
                         <a:ext uri="{28A0092B-C50C-407E-A947-70E740481C1C}">
                           <a14:useLocalDpi xmlns:a14="http://schemas.microsoft.com/office/drawing/2010/main" val="0"/>
@@ -2605,7 +2611,7 @@
                     </pic:cNvPicPr>
                   </pic:nvPicPr>
                   <pic:blipFill>
-                    <a:blip r:embed="rId19">
+                    <a:blip r:embed="rId20">
                       <a:extLst>
                         <a:ext uri="{28A0092B-C50C-407E-A947-70E740481C1C}">
                           <a14:useLocalDpi xmlns:a14="http://schemas.microsoft.com/office/drawing/2010/main" val="0"/>
@@ -2805,7 +2811,7 @@
                     </pic:cNvPicPr>
                   </pic:nvPicPr>
                   <pic:blipFill>
-                    <a:blip r:embed="rId20">
+                    <a:blip r:embed="rId21">
                       <a:extLst>
                         <a:ext uri="{28A0092B-C50C-407E-A947-70E740481C1C}">
                           <a14:useLocalDpi xmlns:a14="http://schemas.microsoft.com/office/drawing/2010/main" val="0"/>
@@ -2977,7 +2983,7 @@
                     <pic:cNvPicPr/>
                   </pic:nvPicPr>
                   <pic:blipFill>
-                    <a:blip r:embed="rId21"/>
+                    <a:blip r:embed="rId22"/>
                     <a:stretch>
                       <a:fillRect/>
                     </a:stretch>
@@ -3000,6 +3006,282 @@
     </w:p>
     <w:p/>
     <w:p/>
+    <w:p>
+      <w:pPr>
+        <w:pStyle w:val="Heading2"/>
+      </w:pPr>
+      <w:r>
+        <w:t xml:space="preserve">Connecting Jenkins to </w:t>
+      </w:r>
+      <w:proofErr w:type="spellStart"/>
+      <w:r>
+        <w:t>github</w:t>
+      </w:r>
+      <w:proofErr w:type="spellEnd"/>
+    </w:p>
+    <w:p>
+      <w:r>
+        <w:t>To allow Jenkins to connect using SSH client Putty is installed on VM.</w:t>
+      </w:r>
+    </w:p>
+    <w:p>
+      <w:r>
+        <w:t xml:space="preserve">Terminal commands </w:t>
+      </w:r>
+    </w:p>
+    <w:p>
+      <w:pPr>
+        <w:pStyle w:val="ListParagraph"/>
+        <w:numPr>
+          <w:ilvl w:val="0"/>
+          <w:numId w:val="5"/>
+        </w:numPr>
+      </w:pPr>
+      <w:proofErr w:type="spellStart"/>
+      <w:r>
+        <w:t>sudo</w:t>
+      </w:r>
+      <w:proofErr w:type="spellEnd"/>
+      <w:r>
+        <w:t xml:space="preserve"> apt-get install –y putty</w:t>
+      </w:r>
+    </w:p>
+    <w:p>
+      <w:pPr>
+        <w:pStyle w:val="ListParagraph"/>
+        <w:numPr>
+          <w:ilvl w:val="0"/>
+          <w:numId w:val="5"/>
+        </w:numPr>
+      </w:pPr>
+      <w:r>
+        <w:t>cd /</w:t>
+      </w:r>
+      <w:proofErr w:type="spellStart"/>
+      <w:r>
+        <w:t>var</w:t>
+      </w:r>
+      <w:proofErr w:type="spellEnd"/>
+      <w:r>
+        <w:t>/lib/</w:t>
+      </w:r>
+      <w:r>
+        <w:t>Jenkins</w:t>
+      </w:r>
+      <w:r>
+        <w:tab/>
+      </w:r>
+      <w:r>
+        <w:tab/>
+      </w:r>
+      <w:r>
+        <w:tab/>
+        <w:t>- change into Jenkins directory</w:t>
+      </w:r>
+    </w:p>
+    <w:p>
+      <w:pPr>
+        <w:pStyle w:val="ListParagraph"/>
+        <w:numPr>
+          <w:ilvl w:val="0"/>
+          <w:numId w:val="5"/>
+        </w:numPr>
+      </w:pPr>
+      <w:proofErr w:type="spellStart"/>
+      <w:r>
+        <w:t>sudo</w:t>
+      </w:r>
+      <w:proofErr w:type="spellEnd"/>
+      <w:r>
+        <w:t xml:space="preserve"> </w:t>
+      </w:r>
+      <w:proofErr w:type="spellStart"/>
+      <w:r>
+        <w:t>su</w:t>
+      </w:r>
+      <w:proofErr w:type="spellEnd"/>
+      <w:r>
+        <w:t xml:space="preserve"> – Jenkins</w:t>
+      </w:r>
+    </w:p>
+    <w:p>
+      <w:pPr>
+        <w:pStyle w:val="ListParagraph"/>
+        <w:numPr>
+          <w:ilvl w:val="0"/>
+          <w:numId w:val="5"/>
+        </w:numPr>
+      </w:pPr>
+      <w:proofErr w:type="spellStart"/>
+      <w:r>
+        <w:t>mkdir</w:t>
+      </w:r>
+      <w:proofErr w:type="spellEnd"/>
+      <w:r>
+        <w:t xml:space="preserve"> ./.</w:t>
+      </w:r>
+      <w:proofErr w:type="spellStart"/>
+      <w:r>
+        <w:t>shh</w:t>
+      </w:r>
+      <w:proofErr w:type="spellEnd"/>
+    </w:p>
+    <w:p>
+      <w:pPr>
+        <w:pStyle w:val="ListParagraph"/>
+        <w:numPr>
+          <w:ilvl w:val="0"/>
+          <w:numId w:val="5"/>
+        </w:numPr>
+      </w:pPr>
+      <w:r>
+        <w:t>cd ./.</w:t>
+      </w:r>
+      <w:proofErr w:type="spellStart"/>
+      <w:r>
+        <w:t>shh</w:t>
+      </w:r>
+      <w:proofErr w:type="spellEnd"/>
+    </w:p>
+    <w:p>
+      <w:pPr>
+        <w:pStyle w:val="ListParagraph"/>
+        <w:numPr>
+          <w:ilvl w:val="0"/>
+          <w:numId w:val="5"/>
+        </w:numPr>
+      </w:pPr>
+      <w:proofErr w:type="spellStart"/>
+      <w:r>
+        <w:t>ssh-keygen</w:t>
+      </w:r>
+      <w:proofErr w:type="spellEnd"/>
+      <w:r>
+        <w:t xml:space="preserve"> –t </w:t>
+      </w:r>
+      <w:proofErr w:type="spellStart"/>
+      <w:r>
+        <w:t>rsa</w:t>
+      </w:r>
+      <w:proofErr w:type="spellEnd"/>
+      <w:r>
+        <w:t xml:space="preserve"> –C “admin@172.28.25.136:8080”</w:t>
+      </w:r>
+    </w:p>
+    <w:p>
+      <w:pPr>
+        <w:pStyle w:val="ListParagraph"/>
+        <w:numPr>
+          <w:ilvl w:val="0"/>
+          <w:numId w:val="5"/>
+        </w:numPr>
+      </w:pPr>
+      <w:proofErr w:type="spellStart"/>
+      <w:r>
+        <w:t>eval</w:t>
+      </w:r>
+      <w:proofErr w:type="spellEnd"/>
+      <w:r>
+        <w:t xml:space="preserve"> “$(</w:t>
+      </w:r>
+      <w:proofErr w:type="spellStart"/>
+      <w:r>
+        <w:t>ssh</w:t>
+      </w:r>
+      <w:proofErr w:type="spellEnd"/>
+      <w:r>
+        <w:t>-agent –s)”</w:t>
+      </w:r>
+    </w:p>
+    <w:p>
+      <w:pPr>
+        <w:pStyle w:val="ListParagraph"/>
+        <w:numPr>
+          <w:ilvl w:val="0"/>
+          <w:numId w:val="5"/>
+        </w:numPr>
+      </w:pPr>
+      <w:proofErr w:type="spellStart"/>
+      <w:r>
+        <w:t>ssh</w:t>
+      </w:r>
+      <w:proofErr w:type="spellEnd"/>
+      <w:r>
+        <w:t xml:space="preserve">-add </w:t>
+      </w:r>
+      <w:proofErr w:type="spellStart"/>
+      <w:r>
+        <w:t>id_rsa</w:t>
+      </w:r>
+      <w:proofErr w:type="spellEnd"/>
+    </w:p>
+    <w:p>
+      <w:pPr>
+        <w:pStyle w:val="ListParagraph"/>
+        <w:numPr>
+          <w:ilvl w:val="0"/>
+          <w:numId w:val="5"/>
+        </w:numPr>
+      </w:pPr>
+      <w:r>
+        <w:t>cat id_rsa.pub</w:t>
+      </w:r>
+    </w:p>
+    <w:p>
+      <w:pPr>
+        <w:pStyle w:val="ListParagraph"/>
+      </w:pPr>
+      <w:proofErr w:type="gramStart"/>
+      <w:r>
+        <w:t>copy</w:t>
+      </w:r>
+      <w:proofErr w:type="gramEnd"/>
+      <w:r>
+        <w:t xml:space="preserve"> generated key into </w:t>
+      </w:r>
+      <w:proofErr w:type="spellStart"/>
+      <w:r>
+        <w:t>github</w:t>
+      </w:r>
+      <w:proofErr w:type="spellEnd"/>
+      <w:r>
+        <w:t xml:space="preserve"> setting </w:t>
+      </w:r>
+      <w:proofErr w:type="spellStart"/>
+      <w:r>
+        <w:t>sshkey</w:t>
+      </w:r>
+      <w:proofErr w:type="spellEnd"/>
+    </w:p>
+    <w:p>
+      <w:pPr>
+        <w:pStyle w:val="ListParagraph"/>
+        <w:numPr>
+          <w:ilvl w:val="0"/>
+          <w:numId w:val="5"/>
+        </w:numPr>
+      </w:pPr>
+      <w:proofErr w:type="spellStart"/>
+      <w:r>
+        <w:t>ssh</w:t>
+      </w:r>
+      <w:proofErr w:type="spellEnd"/>
+      <w:r>
+        <w:t xml:space="preserve"> –T git@github.com</w:t>
+      </w:r>
+      <w:bookmarkStart w:id="4" w:name="_GoBack"/>
+    </w:p>
+    <w:bookmarkEnd w:id="4"/>
+    <w:p/>
+    <w:p/>
+    <w:p>
+      <w:pPr>
+        <w:pStyle w:val="Heading2"/>
+      </w:pPr>
+      <w:r>
+        <w:t>Configure Jenkins job</w:t>
+      </w:r>
+    </w:p>
     <w:p/>
     <w:p/>
     <w:p>
@@ -3102,7 +3384,7 @@
 </file>
 
 <file path=word/endnotes.xml><?xml version="1.0" encoding="utf-8"?>
-<w:endnotes xmlns:wpc="http://schemas.microsoft.com/office/word/2010/wordprocessingCanvas" xmlns:cx="http://schemas.microsoft.com/office/drawing/2014/chartex" xmlns:cx1="http://schemas.microsoft.com/office/drawing/2015/9/8/chartex" xmlns:cx2="http://schemas.microsoft.com/office/drawing/2015/10/21/chartex" xmlns:cx3="http://schemas.microsoft.com/office/drawing/2016/5/9/chartex" xmlns:cx4="http://schemas.microsoft.com/office/drawing/2016/5/10/chartex" xmlns:cx5="http://schemas.microsoft.com/office/drawing/2016/5/11/chartex" xmlns:cx6="http://schemas.microsoft.com/office/drawing/2016/5/12/chartex" xmlns:cx7="http://schemas.microsoft.com/office/drawing/2016/5/13/chartex" xmlns:cx8="http://schemas.microsoft.com/office/drawing/2016/5/14/chartex" xmlns:mc="http://schemas.openxmlformats.org/markup-compatibility/2006" xmlns:aink="http://schemas.microsoft.com/office/drawing/2016/ink" xmlns:am3d="http://schemas.microsoft.com/office/drawing/2017/model3d" xmlns:o="urn:schemas-microsoft-com:office:office" xmlns:r="http://schemas.openxmlformats.org/officeDocument/2006/relationships" xmlns:m="http://schemas.openxmlformats.org/officeDocument/2006/math" xmlns:v="urn:schemas-microsoft-com:vml" xmlns:wp14="http://schemas.microsoft.com/office/word/2010/wordprocessingDrawing" xmlns:wp="http://schemas.openxmlformats.org/drawingml/2006/wordprocessingDrawing" xmlns:w10="urn:schemas-microsoft-com:office:word" xmlns:w="http://schemas.openxmlformats.org/wordprocessingml/2006/main" xmlns:w14="http://schemas.microsoft.com/office/word/2010/wordml" xmlns:w15="http://schemas.microsoft.com/office/word/2012/wordml" xmlns:w16cid="http://schemas.microsoft.com/office/word/2016/wordml/cid" xmlns:w16se="http://schemas.microsoft.com/office/word/2015/wordml/symex" xmlns:wpg="http://schemas.microsoft.com/office/word/2010/wordprocessingGroup" xmlns:wpi="http://schemas.microsoft.com/office/word/2010/wordprocessingInk" xmlns:wne="http://schemas.microsoft.com/office/word/2006/wordml" xmlns:wps="http://schemas.microsoft.com/office/word/2010/wordprocessingShape" mc:Ignorable="w14 w15 w16se w16cid wp14">
+<w:endnotes xmlns:wpc="http://schemas.microsoft.com/office/word/2010/wordprocessingCanvas" xmlns:mc="http://schemas.openxmlformats.org/markup-compatibility/2006" xmlns:o="urn:schemas-microsoft-com:office:office" xmlns:r="http://schemas.openxmlformats.org/officeDocument/2006/relationships" xmlns:m="http://schemas.openxmlformats.org/officeDocument/2006/math" xmlns:v="urn:schemas-microsoft-com:vml" xmlns:wp14="http://schemas.microsoft.com/office/word/2010/wordprocessingDrawing" xmlns:wp="http://schemas.openxmlformats.org/drawingml/2006/wordprocessingDrawing" xmlns:w10="urn:schemas-microsoft-com:office:word" xmlns:w="http://schemas.openxmlformats.org/wordprocessingml/2006/main" xmlns:w14="http://schemas.microsoft.com/office/word/2010/wordml" xmlns:wpg="http://schemas.microsoft.com/office/word/2010/wordprocessingGroup" xmlns:wpi="http://schemas.microsoft.com/office/word/2010/wordprocessingInk" xmlns:wne="http://schemas.microsoft.com/office/word/2006/wordml" xmlns:wps="http://schemas.microsoft.com/office/word/2010/wordprocessingShape" mc:Ignorable="w14 wp14">
   <w:endnote w:type="separator" w:id="-1">
     <w:p>
       <w:pPr>
@@ -3127,7 +3409,7 @@
 </file>
 
 <file path=word/footnotes.xml><?xml version="1.0" encoding="utf-8"?>
-<w:footnotes xmlns:wpc="http://schemas.microsoft.com/office/word/2010/wordprocessingCanvas" xmlns:cx="http://schemas.microsoft.com/office/drawing/2014/chartex" xmlns:cx1="http://schemas.microsoft.com/office/drawing/2015/9/8/chartex" xmlns:cx2="http://schemas.microsoft.com/office/drawing/2015/10/21/chartex" xmlns:cx3="http://schemas.microsoft.com/office/drawing/2016/5/9/chartex" xmlns:cx4="http://schemas.microsoft.com/office/drawing/2016/5/10/chartex" xmlns:cx5="http://schemas.microsoft.com/office/drawing/2016/5/11/chartex" xmlns:cx6="http://schemas.microsoft.com/office/drawing/2016/5/12/chartex" xmlns:cx7="http://schemas.microsoft.com/office/drawing/2016/5/13/chartex" xmlns:cx8="http://schemas.microsoft.com/office/drawing/2016/5/14/chartex" xmlns:mc="http://schemas.openxmlformats.org/markup-compatibility/2006" xmlns:aink="http://schemas.microsoft.com/office/drawing/2016/ink" xmlns:am3d="http://schemas.microsoft.com/office/drawing/2017/model3d" xmlns:o="urn:schemas-microsoft-com:office:office" xmlns:r="http://schemas.openxmlformats.org/officeDocument/2006/relationships" xmlns:m="http://schemas.openxmlformats.org/officeDocument/2006/math" xmlns:v="urn:schemas-microsoft-com:vml" xmlns:wp14="http://schemas.microsoft.com/office/word/2010/wordprocessingDrawing" xmlns:wp="http://schemas.openxmlformats.org/drawingml/2006/wordprocessingDrawing" xmlns:w10="urn:schemas-microsoft-com:office:word" xmlns:w="http://schemas.openxmlformats.org/wordprocessingml/2006/main" xmlns:w14="http://schemas.microsoft.com/office/word/2010/wordml" xmlns:w15="http://schemas.microsoft.com/office/word/2012/wordml" xmlns:w16cid="http://schemas.microsoft.com/office/word/2016/wordml/cid" xmlns:w16se="http://schemas.microsoft.com/office/word/2015/wordml/symex" xmlns:wpg="http://schemas.microsoft.com/office/word/2010/wordprocessingGroup" xmlns:wpi="http://schemas.microsoft.com/office/word/2010/wordprocessingInk" xmlns:wne="http://schemas.microsoft.com/office/word/2006/wordml" xmlns:wps="http://schemas.microsoft.com/office/word/2010/wordprocessingShape" mc:Ignorable="w14 w15 w16se w16cid wp14">
+<w:footnotes xmlns:wpc="http://schemas.microsoft.com/office/word/2010/wordprocessingCanvas" xmlns:mc="http://schemas.openxmlformats.org/markup-compatibility/2006" xmlns:o="urn:schemas-microsoft-com:office:office" xmlns:r="http://schemas.openxmlformats.org/officeDocument/2006/relationships" xmlns:m="http://schemas.openxmlformats.org/officeDocument/2006/math" xmlns:v="urn:schemas-microsoft-com:vml" xmlns:wp14="http://schemas.microsoft.com/office/word/2010/wordprocessingDrawing" xmlns:wp="http://schemas.openxmlformats.org/drawingml/2006/wordprocessingDrawing" xmlns:w10="urn:schemas-microsoft-com:office:word" xmlns:w="http://schemas.openxmlformats.org/wordprocessingml/2006/main" xmlns:w14="http://schemas.microsoft.com/office/word/2010/wordml" xmlns:wpg="http://schemas.microsoft.com/office/word/2010/wordprocessingGroup" xmlns:wpi="http://schemas.microsoft.com/office/word/2010/wordprocessingInk" xmlns:wne="http://schemas.microsoft.com/office/word/2006/wordml" xmlns:wps="http://schemas.microsoft.com/office/word/2010/wordprocessingShape" mc:Ignorable="w14 wp14">
   <w:footnote w:type="separator" w:id="-1">
     <w:p>
       <w:pPr>
@@ -3152,8 +3434,8 @@
 </file>
 
 <file path=word/numbering.xml><?xml version="1.0" encoding="utf-8"?>
-<w:numbering xmlns:wpc="http://schemas.microsoft.com/office/word/2010/wordprocessingCanvas" xmlns:cx="http://schemas.microsoft.com/office/drawing/2014/chartex" xmlns:cx1="http://schemas.microsoft.com/office/drawing/2015/9/8/chartex" xmlns:cx2="http://schemas.microsoft.com/office/drawing/2015/10/21/chartex" xmlns:cx3="http://schemas.microsoft.com/office/drawing/2016/5/9/chartex" xmlns:cx4="http://schemas.microsoft.com/office/drawing/2016/5/10/chartex" xmlns:cx5="http://schemas.microsoft.com/office/drawing/2016/5/11/chartex" xmlns:cx6="http://schemas.microsoft.com/office/drawing/2016/5/12/chartex" xmlns:cx7="http://schemas.microsoft.com/office/drawing/2016/5/13/chartex" xmlns:cx8="http://schemas.microsoft.com/office/drawing/2016/5/14/chartex" xmlns:mc="http://schemas.openxmlformats.org/markup-compatibility/2006" xmlns:aink="http://schemas.microsoft.com/office/drawing/2016/ink" xmlns:am3d="http://schemas.microsoft.com/office/drawing/2017/model3d" xmlns:o="urn:schemas-microsoft-com:office:office" xmlns:r="http://schemas.openxmlformats.org/officeDocument/2006/relationships" xmlns:m="http://schemas.openxmlformats.org/officeDocument/2006/math" xmlns:v="urn:schemas-microsoft-com:vml" xmlns:wp14="http://schemas.microsoft.com/office/word/2010/wordprocessingDrawing" xmlns:wp="http://schemas.openxmlformats.org/drawingml/2006/wordprocessingDrawing" xmlns:w10="urn:schemas-microsoft-com:office:word" xmlns:w="http://schemas.openxmlformats.org/wordprocessingml/2006/main" xmlns:w14="http://schemas.microsoft.com/office/word/2010/wordml" xmlns:w15="http://schemas.microsoft.com/office/word/2012/wordml" xmlns:w16cid="http://schemas.microsoft.com/office/word/2016/wordml/cid" xmlns:w16se="http://schemas.microsoft.com/office/word/2015/wordml/symex" xmlns:wpg="http://schemas.microsoft.com/office/word/2010/wordprocessingGroup" xmlns:wpi="http://schemas.microsoft.com/office/word/2010/wordprocessingInk" xmlns:wne="http://schemas.microsoft.com/office/word/2006/wordml" xmlns:wps="http://schemas.microsoft.com/office/word/2010/wordprocessingShape" mc:Ignorable="w14 w15 w16se w16cid wp14">
-  <w:abstractNum w:abstractNumId="0" w15:restartNumberingAfterBreak="0">
+<w:numbering xmlns:wpc="http://schemas.microsoft.com/office/word/2010/wordprocessingCanvas" xmlns:mc="http://schemas.openxmlformats.org/markup-compatibility/2006" xmlns:o="urn:schemas-microsoft-com:office:office" xmlns:r="http://schemas.openxmlformats.org/officeDocument/2006/relationships" xmlns:m="http://schemas.openxmlformats.org/officeDocument/2006/math" xmlns:v="urn:schemas-microsoft-com:vml" xmlns:wp14="http://schemas.microsoft.com/office/word/2010/wordprocessingDrawing" xmlns:wp="http://schemas.openxmlformats.org/drawingml/2006/wordprocessingDrawing" xmlns:w10="urn:schemas-microsoft-com:office:word" xmlns:w="http://schemas.openxmlformats.org/wordprocessingml/2006/main" xmlns:w14="http://schemas.microsoft.com/office/word/2010/wordml" xmlns:wpg="http://schemas.microsoft.com/office/word/2010/wordprocessingGroup" xmlns:wpi="http://schemas.microsoft.com/office/word/2010/wordprocessingInk" xmlns:wne="http://schemas.microsoft.com/office/word/2006/wordml" xmlns:wps="http://schemas.microsoft.com/office/word/2010/wordprocessingShape" mc:Ignorable="w14 wp14">
+  <w:abstractNum w:abstractNumId="0">
     <w:nsid w:val="18743E6D"/>
     <w:multiLevelType w:val="hybridMultilevel"/>
     <w:tmpl w:val="37AE7C44"/>
@@ -3266,7 +3548,7 @@
       </w:rPr>
     </w:lvl>
   </w:abstractNum>
-  <w:abstractNum w:abstractNumId="1" w15:restartNumberingAfterBreak="0">
+  <w:abstractNum w:abstractNumId="1">
     <w:nsid w:val="2D525D6E"/>
     <w:multiLevelType w:val="hybridMultilevel"/>
     <w:tmpl w:val="A2D40918"/>
@@ -3355,7 +3637,120 @@
       </w:pPr>
     </w:lvl>
   </w:abstractNum>
-  <w:abstractNum w:abstractNumId="2" w15:restartNumberingAfterBreak="0">
+  <w:abstractNum w:abstractNumId="2">
+    <w:nsid w:val="30F561E0"/>
+    <w:multiLevelType w:val="hybridMultilevel"/>
+    <w:tmpl w:val="467C5A0A"/>
+    <w:lvl w:ilvl="0" w:tplc="18090001">
+      <w:start w:val="1"/>
+      <w:numFmt w:val="bullet"/>
+      <w:lvlText w:val=""/>
+      <w:lvlJc w:val="left"/>
+      <w:pPr>
+        <w:ind w:left="720" w:hanging="360"/>
+      </w:pPr>
+      <w:rPr>
+        <w:rFonts w:ascii="Symbol" w:hAnsi="Symbol" w:hint="default"/>
+      </w:rPr>
+    </w:lvl>
+    <w:lvl w:ilvl="1" w:tplc="18090003" w:tentative="1">
+      <w:start w:val="1"/>
+      <w:numFmt w:val="bullet"/>
+      <w:lvlText w:val="o"/>
+      <w:lvlJc w:val="left"/>
+      <w:pPr>
+        <w:ind w:left="1440" w:hanging="360"/>
+      </w:pPr>
+      <w:rPr>
+        <w:rFonts w:ascii="Courier New" w:hAnsi="Courier New" w:cs="Courier New" w:hint="default"/>
+      </w:rPr>
+    </w:lvl>
+    <w:lvl w:ilvl="2" w:tplc="18090005" w:tentative="1">
+      <w:start w:val="1"/>
+      <w:numFmt w:val="bullet"/>
+      <w:lvlText w:val=""/>
+      <w:lvlJc w:val="left"/>
+      <w:pPr>
+        <w:ind w:left="2160" w:hanging="360"/>
+      </w:pPr>
+      <w:rPr>
+        <w:rFonts w:ascii="Wingdings" w:hAnsi="Wingdings" w:hint="default"/>
+      </w:rPr>
+    </w:lvl>
+    <w:lvl w:ilvl="3" w:tplc="18090001" w:tentative="1">
+      <w:start w:val="1"/>
+      <w:numFmt w:val="bullet"/>
+      <w:lvlText w:val=""/>
+      <w:lvlJc w:val="left"/>
+      <w:pPr>
+        <w:ind w:left="2880" w:hanging="360"/>
+      </w:pPr>
+      <w:rPr>
+        <w:rFonts w:ascii="Symbol" w:hAnsi="Symbol" w:hint="default"/>
+      </w:rPr>
+    </w:lvl>
+    <w:lvl w:ilvl="4" w:tplc="18090003" w:tentative="1">
+      <w:start w:val="1"/>
+      <w:numFmt w:val="bullet"/>
+      <w:lvlText w:val="o"/>
+      <w:lvlJc w:val="left"/>
+      <w:pPr>
+        <w:ind w:left="3600" w:hanging="360"/>
+      </w:pPr>
+      <w:rPr>
+        <w:rFonts w:ascii="Courier New" w:hAnsi="Courier New" w:cs="Courier New" w:hint="default"/>
+      </w:rPr>
+    </w:lvl>
+    <w:lvl w:ilvl="5" w:tplc="18090005" w:tentative="1">
+      <w:start w:val="1"/>
+      <w:numFmt w:val="bullet"/>
+      <w:lvlText w:val=""/>
+      <w:lvlJc w:val="left"/>
+      <w:pPr>
+        <w:ind w:left="4320" w:hanging="360"/>
+      </w:pPr>
+      <w:rPr>
+        <w:rFonts w:ascii="Wingdings" w:hAnsi="Wingdings" w:hint="default"/>
+      </w:rPr>
+    </w:lvl>
+    <w:lvl w:ilvl="6" w:tplc="18090001" w:tentative="1">
+      <w:start w:val="1"/>
+      <w:numFmt w:val="bullet"/>
+      <w:lvlText w:val=""/>
+      <w:lvlJc w:val="left"/>
+      <w:pPr>
+        <w:ind w:left="5040" w:hanging="360"/>
+      </w:pPr>
+      <w:rPr>
+        <w:rFonts w:ascii="Symbol" w:hAnsi="Symbol" w:hint="default"/>
+      </w:rPr>
+    </w:lvl>
+    <w:lvl w:ilvl="7" w:tplc="18090003" w:tentative="1">
+      <w:start w:val="1"/>
+      <w:numFmt w:val="bullet"/>
+      <w:lvlText w:val="o"/>
+      <w:lvlJc w:val="left"/>
+      <w:pPr>
+        <w:ind w:left="5760" w:hanging="360"/>
+      </w:pPr>
+      <w:rPr>
+        <w:rFonts w:ascii="Courier New" w:hAnsi="Courier New" w:cs="Courier New" w:hint="default"/>
+      </w:rPr>
+    </w:lvl>
+    <w:lvl w:ilvl="8" w:tplc="18090005" w:tentative="1">
+      <w:start w:val="1"/>
+      <w:numFmt w:val="bullet"/>
+      <w:lvlText w:val=""/>
+      <w:lvlJc w:val="left"/>
+      <w:pPr>
+        <w:ind w:left="6480" w:hanging="360"/>
+      </w:pPr>
+      <w:rPr>
+        <w:rFonts w:ascii="Wingdings" w:hAnsi="Wingdings" w:hint="default"/>
+      </w:rPr>
+    </w:lvl>
+  </w:abstractNum>
+  <w:abstractNum w:abstractNumId="3">
     <w:nsid w:val="64781F27"/>
     <w:multiLevelType w:val="hybridMultilevel"/>
     <w:tmpl w:val="A2D40918"/>
@@ -3444,7 +3839,7 @@
       </w:pPr>
     </w:lvl>
   </w:abstractNum>
-  <w:abstractNum w:abstractNumId="3" w15:restartNumberingAfterBreak="0">
+  <w:abstractNum w:abstractNumId="4">
     <w:nsid w:val="7E3D4781"/>
     <w:multiLevelType w:val="hybridMultilevel"/>
     <w:tmpl w:val="A5F2E228"/>
@@ -3561,19 +3956,22 @@
     <w:abstractNumId w:val="0"/>
   </w:num>
   <w:num w:numId="2">
-    <w:abstractNumId w:val="3"/>
+    <w:abstractNumId w:val="4"/>
   </w:num>
   <w:num w:numId="3">
     <w:abstractNumId w:val="1"/>
   </w:num>
   <w:num w:numId="4">
+    <w:abstractNumId w:val="3"/>
+  </w:num>
+  <w:num w:numId="5">
     <w:abstractNumId w:val="2"/>
   </w:num>
 </w:numbering>
 </file>
 
 <file path=word/styles.xml><?xml version="1.0" encoding="utf-8"?>
-<w:styles xmlns:mc="http://schemas.openxmlformats.org/markup-compatibility/2006" xmlns:r="http://schemas.openxmlformats.org/officeDocument/2006/relationships" xmlns:w="http://schemas.openxmlformats.org/wordprocessingml/2006/main" xmlns:w14="http://schemas.microsoft.com/office/word/2010/wordml" xmlns:w15="http://schemas.microsoft.com/office/word/2012/wordml" xmlns:w16cid="http://schemas.microsoft.com/office/word/2016/wordml/cid" xmlns:w16se="http://schemas.microsoft.com/office/word/2015/wordml/symex" mc:Ignorable="w14 w15 w16se w16cid">
+<w:styles xmlns:mc="http://schemas.openxmlformats.org/markup-compatibility/2006" xmlns:r="http://schemas.openxmlformats.org/officeDocument/2006/relationships" xmlns:w="http://schemas.openxmlformats.org/wordprocessingml/2006/main" xmlns:w14="http://schemas.microsoft.com/office/word/2010/wordml" mc:Ignorable="w14">
   <w:docDefaults>
     <w:rPrDefault>
       <w:rPr>
@@ -3589,382 +3987,829 @@
       </w:pPr>
     </w:pPrDefault>
   </w:docDefaults>
-  <w:latentStyles w:defLockedState="0" w:defUIPriority="99" w:defSemiHidden="0" w:defUnhideWhenUsed="0" w:defQFormat="0" w:count="375">
-    <w:lsdException w:name="Normal" w:uiPriority="0" w:qFormat="1"/>
-    <w:lsdException w:name="heading 1" w:uiPriority="9" w:qFormat="1"/>
-    <w:lsdException w:name="heading 2" w:semiHidden="1" w:uiPriority="9" w:unhideWhenUsed="1" w:qFormat="1"/>
-    <w:lsdException w:name="heading 3" w:semiHidden="1" w:uiPriority="9" w:unhideWhenUsed="1" w:qFormat="1"/>
-    <w:lsdException w:name="heading 4" w:semiHidden="1" w:uiPriority="9" w:unhideWhenUsed="1" w:qFormat="1"/>
-    <w:lsdException w:name="heading 5" w:semiHidden="1" w:uiPriority="9" w:unhideWhenUsed="1" w:qFormat="1"/>
-    <w:lsdException w:name="heading 6" w:semiHidden="1" w:uiPriority="9" w:unhideWhenUsed="1" w:qFormat="1"/>
-    <w:lsdException w:name="heading 7" w:semiHidden="1" w:uiPriority="9" w:unhideWhenUsed="1" w:qFormat="1"/>
-    <w:lsdException w:name="heading 8" w:semiHidden="1" w:uiPriority="9" w:unhideWhenUsed="1" w:qFormat="1"/>
-    <w:lsdException w:name="heading 9" w:semiHidden="1" w:uiPriority="9" w:unhideWhenUsed="1" w:qFormat="1"/>
-    <w:lsdException w:name="index 1" w:semiHidden="1" w:unhideWhenUsed="1"/>
-    <w:lsdException w:name="index 2" w:semiHidden="1" w:unhideWhenUsed="1"/>
-    <w:lsdException w:name="index 3" w:semiHidden="1" w:unhideWhenUsed="1"/>
-    <w:lsdException w:name="index 4" w:semiHidden="1" w:unhideWhenUsed="1"/>
-    <w:lsdException w:name="index 5" w:semiHidden="1" w:unhideWhenUsed="1"/>
-    <w:lsdException w:name="index 6" w:semiHidden="1" w:unhideWhenUsed="1"/>
-    <w:lsdException w:name="index 7" w:semiHidden="1" w:unhideWhenUsed="1"/>
-    <w:lsdException w:name="index 8" w:semiHidden="1" w:unhideWhenUsed="1"/>
-    <w:lsdException w:name="index 9" w:semiHidden="1" w:unhideWhenUsed="1"/>
-    <w:lsdException w:name="toc 1" w:semiHidden="1" w:uiPriority="39" w:unhideWhenUsed="1"/>
-    <w:lsdException w:name="toc 2" w:semiHidden="1" w:uiPriority="39" w:unhideWhenUsed="1"/>
-    <w:lsdException w:name="toc 3" w:semiHidden="1" w:uiPriority="39" w:unhideWhenUsed="1"/>
-    <w:lsdException w:name="toc 4" w:semiHidden="1" w:uiPriority="39" w:unhideWhenUsed="1"/>
-    <w:lsdException w:name="toc 5" w:semiHidden="1" w:uiPriority="39" w:unhideWhenUsed="1"/>
-    <w:lsdException w:name="toc 6" w:semiHidden="1" w:uiPriority="39" w:unhideWhenUsed="1"/>
-    <w:lsdException w:name="toc 7" w:semiHidden="1" w:uiPriority="39" w:unhideWhenUsed="1"/>
-    <w:lsdException w:name="toc 8" w:semiHidden="1" w:uiPriority="39" w:unhideWhenUsed="1"/>
-    <w:lsdException w:name="toc 9" w:semiHidden="1" w:uiPriority="39" w:unhideWhenUsed="1"/>
-    <w:lsdException w:name="Normal Indent" w:semiHidden="1" w:unhideWhenUsed="1"/>
-    <w:lsdException w:name="footnote text" w:semiHidden="1" w:unhideWhenUsed="1"/>
-    <w:lsdException w:name="annotation text" w:semiHidden="1" w:unhideWhenUsed="1"/>
-    <w:lsdException w:name="header" w:semiHidden="1" w:unhideWhenUsed="1"/>
-    <w:lsdException w:name="footer" w:semiHidden="1" w:unhideWhenUsed="1"/>
-    <w:lsdException w:name="index heading" w:semiHidden="1" w:unhideWhenUsed="1"/>
-    <w:lsdException w:name="caption" w:semiHidden="1" w:uiPriority="35" w:unhideWhenUsed="1" w:qFormat="1"/>
-    <w:lsdException w:name="table of figures" w:semiHidden="1" w:unhideWhenUsed="1"/>
-    <w:lsdException w:name="envelope address" w:semiHidden="1" w:unhideWhenUsed="1"/>
-    <w:lsdException w:name="envelope return" w:semiHidden="1" w:unhideWhenUsed="1"/>
-    <w:lsdException w:name="footnote reference" w:semiHidden="1" w:unhideWhenUsed="1"/>
-    <w:lsdException w:name="annotation reference" w:semiHidden="1" w:unhideWhenUsed="1"/>
-    <w:lsdException w:name="line number" w:semiHidden="1" w:unhideWhenUsed="1"/>
-    <w:lsdException w:name="page number" w:semiHidden="1" w:unhideWhenUsed="1"/>
-    <w:lsdException w:name="endnote reference" w:semiHidden="1" w:unhideWhenUsed="1"/>
-    <w:lsdException w:name="endnote text" w:semiHidden="1" w:unhideWhenUsed="1"/>
-    <w:lsdException w:name="table of authorities" w:semiHidden="1" w:unhideWhenUsed="1"/>
-    <w:lsdException w:name="macro" w:semiHidden="1" w:unhideWhenUsed="1"/>
-    <w:lsdException w:name="toa heading" w:semiHidden="1" w:unhideWhenUsed="1"/>
-    <w:lsdException w:name="List" w:semiHidden="1" w:unhideWhenUsed="1"/>
-    <w:lsdException w:name="List Bullet" w:semiHidden="1" w:unhideWhenUsed="1"/>
-    <w:lsdException w:name="List Number" w:semiHidden="1" w:unhideWhenUsed="1"/>
-    <w:lsdException w:name="List 2" w:semiHidden="1" w:unhideWhenUsed="1"/>
-    <w:lsdException w:name="List 3" w:semiHidden="1" w:unhideWhenUsed="1"/>
-    <w:lsdException w:name="List 4" w:semiHidden="1" w:unhideWhenUsed="1"/>
-    <w:lsdException w:name="List 5" w:semiHidden="1" w:unhideWhenUsed="1"/>
-    <w:lsdException w:name="List Bullet 2" w:semiHidden="1" w:unhideWhenUsed="1"/>
-    <w:lsdException w:name="List Bullet 3" w:semiHidden="1" w:unhideWhenUsed="1"/>
-    <w:lsdException w:name="List Bullet 4" w:semiHidden="1" w:unhideWhenUsed="1"/>
-    <w:lsdException w:name="List Bullet 5" w:semiHidden="1" w:unhideWhenUsed="1"/>
-    <w:lsdException w:name="List Number 2" w:semiHidden="1" w:unhideWhenUsed="1"/>
-    <w:lsdException w:name="List Number 3" w:semiHidden="1" w:unhideWhenUsed="1"/>
-    <w:lsdException w:name="List Number 4" w:semiHidden="1" w:unhideWhenUsed="1"/>
-    <w:lsdException w:name="List Number 5" w:semiHidden="1" w:unhideWhenUsed="1"/>
-    <w:lsdException w:name="Title" w:uiPriority="10" w:qFormat="1"/>
-    <w:lsdException w:name="Closing" w:semiHidden="1" w:unhideWhenUsed="1"/>
-    <w:lsdException w:name="Signature" w:semiHidden="1" w:unhideWhenUsed="1"/>
-    <w:lsdException w:name="Default Paragraph Font" w:semiHidden="1" w:uiPriority="1" w:unhideWhenUsed="1"/>
-    <w:lsdException w:name="Body Text" w:semiHidden="1" w:unhideWhenUsed="1"/>
-    <w:lsdException w:name="Body Text Indent" w:semiHidden="1" w:unhideWhenUsed="1"/>
-    <w:lsdException w:name="List Continue" w:semiHidden="1" w:unhideWhenUsed="1"/>
-    <w:lsdException w:name="List Continue 2" w:semiHidden="1" w:unhideWhenUsed="1"/>
-    <w:lsdException w:name="List Continue 3" w:semiHidden="1" w:unhideWhenUsed="1"/>
-    <w:lsdException w:name="List Continue 4" w:semiHidden="1" w:unhideWhenUsed="1"/>
-    <w:lsdException w:name="List Continue 5" w:semiHidden="1" w:unhideWhenUsed="1"/>
-    <w:lsdException w:name="Message Header" w:semiHidden="1" w:unhideWhenUsed="1"/>
-    <w:lsdException w:name="Subtitle" w:uiPriority="11" w:qFormat="1"/>
-    <w:lsdException w:name="Salutation" w:semiHidden="1" w:unhideWhenUsed="1"/>
-    <w:lsdException w:name="Date" w:semiHidden="1" w:unhideWhenUsed="1"/>
-    <w:lsdException w:name="Body Text First Indent" w:semiHidden="1" w:unhideWhenUsed="1"/>
-    <w:lsdException w:name="Body Text First Indent 2" w:semiHidden="1" w:unhideWhenUsed="1"/>
-    <w:lsdException w:name="Note Heading" w:semiHidden="1" w:unhideWhenUsed="1"/>
-    <w:lsdException w:name="Body Text 2" w:semiHidden="1" w:unhideWhenUsed="1"/>
-    <w:lsdException w:name="Body Text 3" w:semiHidden="1" w:unhideWhenUsed="1"/>
-    <w:lsdException w:name="Body Text Indent 2" w:semiHidden="1" w:unhideWhenUsed="1"/>
-    <w:lsdException w:name="Body Text Indent 3" w:semiHidden="1" w:unhideWhenUsed="1"/>
-    <w:lsdException w:name="Block Text" w:semiHidden="1" w:unhideWhenUsed="1"/>
-    <w:lsdException w:name="Hyperlink" w:semiHidden="1" w:unhideWhenUsed="1"/>
-    <w:lsdException w:name="FollowedHyperlink" w:semiHidden="1" w:unhideWhenUsed="1"/>
-    <w:lsdException w:name="Strong" w:uiPriority="22" w:qFormat="1"/>
-    <w:lsdException w:name="Emphasis" w:uiPriority="20" w:qFormat="1"/>
-    <w:lsdException w:name="Document Map" w:semiHidden="1" w:unhideWhenUsed="1"/>
-    <w:lsdException w:name="Plain Text" w:semiHidden="1" w:unhideWhenUsed="1"/>
-    <w:lsdException w:name="E-mail Signature" w:semiHidden="1" w:unhideWhenUsed="1"/>
-    <w:lsdException w:name="HTML Top of Form" w:semiHidden="1" w:unhideWhenUsed="1"/>
-    <w:lsdException w:name="HTML Bottom of Form" w:semiHidden="1" w:unhideWhenUsed="1"/>
-    <w:lsdException w:name="Normal (Web)" w:semiHidden="1" w:unhideWhenUsed="1"/>
-    <w:lsdException w:name="HTML Acronym" w:semiHidden="1" w:unhideWhenUsed="1"/>
-    <w:lsdException w:name="HTML Address" w:semiHidden="1" w:unhideWhenUsed="1"/>
-    <w:lsdException w:name="HTML Cite" w:semiHidden="1" w:unhideWhenUsed="1"/>
-    <w:lsdException w:name="HTML Code" w:semiHidden="1" w:unhideWhenUsed="1"/>
-    <w:lsdException w:name="HTML Definition" w:semiHidden="1" w:unhideWhenUsed="1"/>
-    <w:lsdException w:name="HTML Keyboard" w:semiHidden="1" w:unhideWhenUsed="1"/>
-    <w:lsdException w:name="HTML Preformatted" w:semiHidden="1" w:unhideWhenUsed="1"/>
-    <w:lsdException w:name="HTML Sample" w:semiHidden="1" w:unhideWhenUsed="1"/>
-    <w:lsdException w:name="HTML Typewriter" w:semiHidden="1" w:unhideWhenUsed="1"/>
-    <w:lsdException w:name="HTML Variable" w:semiHidden="1" w:unhideWhenUsed="1"/>
-    <w:lsdException w:name="Normal Table" w:semiHidden="1" w:unhideWhenUsed="1"/>
-    <w:lsdException w:name="annotation subject" w:semiHidden="1" w:unhideWhenUsed="1"/>
-    <w:lsdException w:name="No List" w:semiHidden="1" w:unhideWhenUsed="1"/>
-    <w:lsdException w:name="Outline List 1" w:semiHidden="1" w:unhideWhenUsed="1"/>
-    <w:lsdException w:name="Outline List 2" w:semiHidden="1" w:unhideWhenUsed="1"/>
-    <w:lsdException w:name="Outline List 3" w:semiHidden="1" w:unhideWhenUsed="1"/>
-    <w:lsdException w:name="Table Simple 1" w:semiHidden="1" w:unhideWhenUsed="1"/>
-    <w:lsdException w:name="Table Simple 2" w:semiHidden="1" w:unhideWhenUsed="1"/>
-    <w:lsdException w:name="Table Simple 3" w:semiHidden="1" w:unhideWhenUsed="1"/>
-    <w:lsdException w:name="Table Classic 1" w:semiHidden="1" w:unhideWhenUsed="1"/>
-    <w:lsdException w:name="Table Classic 2" w:semiHidden="1" w:unhideWhenUsed="1"/>
-    <w:lsdException w:name="Table Classic 3" w:semiHidden="1" w:unhideWhenUsed="1"/>
-    <w:lsdException w:name="Table Classic 4" w:semiHidden="1" w:unhideWhenUsed="1"/>
-    <w:lsdException w:name="Table Colorful 1" w:semiHidden="1" w:unhideWhenUsed="1"/>
-    <w:lsdException w:name="Table Colorful 2" w:semiHidden="1" w:unhideWhenUsed="1"/>
-    <w:lsdException w:name="Table Colorful 3" w:semiHidden="1" w:unhideWhenUsed="1"/>
-    <w:lsdException w:name="Table Columns 1" w:semiHidden="1" w:unhideWhenUsed="1"/>
-    <w:lsdException w:name="Table Columns 2" w:semiHidden="1" w:unhideWhenUsed="1"/>
-    <w:lsdException w:name="Table Columns 3" w:semiHidden="1" w:unhideWhenUsed="1"/>
-    <w:lsdException w:name="Table Columns 4" w:semiHidden="1" w:unhideWhenUsed="1"/>
-    <w:lsdException w:name="Table Columns 5" w:semiHidden="1" w:unhideWhenUsed="1"/>
-    <w:lsdException w:name="Table Grid 1" w:semiHidden="1" w:unhideWhenUsed="1"/>
-    <w:lsdException w:name="Table Grid 2" w:semiHidden="1" w:unhideWhenUsed="1"/>
-    <w:lsdException w:name="Table Grid 3" w:semiHidden="1" w:unhideWhenUsed="1"/>
-    <w:lsdException w:name="Table Grid 4" w:semiHidden="1" w:unhideWhenUsed="1"/>
-    <w:lsdException w:name="Table Grid 5" w:semiHidden="1" w:unhideWhenUsed="1"/>
-    <w:lsdException w:name="Table Grid 6" w:semiHidden="1" w:unhideWhenUsed="1"/>
-    <w:lsdException w:name="Table Grid 7" w:semiHidden="1" w:unhideWhenUsed="1"/>
-    <w:lsdException w:name="Table Grid 8" w:semiHidden="1" w:unhideWhenUsed="1"/>
-    <w:lsdException w:name="Table List 1" w:semiHidden="1" w:unhideWhenUsed="1"/>
-    <w:lsdException w:name="Table List 2" w:semiHidden="1" w:unhideWhenUsed="1"/>
-    <w:lsdException w:name="Table List 3" w:semiHidden="1" w:unhideWhenUsed="1"/>
-    <w:lsdException w:name="Table List 4" w:semiHidden="1" w:unhideWhenUsed="1"/>
-    <w:lsdException w:name="Table List 5" w:semiHidden="1" w:unhideWhenUsed="1"/>
-    <w:lsdException w:name="Table List 6" w:semiHidden="1" w:unhideWhenUsed="1"/>
-    <w:lsdException w:name="Table List 7" w:semiHidden="1" w:unhideWhenUsed="1"/>
-    <w:lsdException w:name="Table List 8" w:semiHidden="1" w:unhideWhenUsed="1"/>
-    <w:lsdException w:name="Table 3D effects 1" w:semiHidden="1" w:unhideWhenUsed="1"/>
-    <w:lsdException w:name="Table 3D effects 2" w:semiHidden="1" w:unhideWhenUsed="1"/>
-    <w:lsdException w:name="Table 3D effects 3" w:semiHidden="1" w:unhideWhenUsed="1"/>
-    <w:lsdException w:name="Table Contemporary" w:semiHidden="1" w:unhideWhenUsed="1"/>
-    <w:lsdException w:name="Table Elegant" w:semiHidden="1" w:unhideWhenUsed="1"/>
-    <w:lsdException w:name="Table Professional" w:semiHidden="1" w:unhideWhenUsed="1"/>
-    <w:lsdException w:name="Table Subtle 1" w:semiHidden="1" w:unhideWhenUsed="1"/>
-    <w:lsdException w:name="Table Subtle 2" w:semiHidden="1" w:unhideWhenUsed="1"/>
-    <w:lsdException w:name="Table Web 1" w:semiHidden="1" w:unhideWhenUsed="1"/>
-    <w:lsdException w:name="Table Web 2" w:semiHidden="1" w:unhideWhenUsed="1"/>
-    <w:lsdException w:name="Table Web 3" w:semiHidden="1" w:unhideWhenUsed="1"/>
-    <w:lsdException w:name="Balloon Text" w:semiHidden="1" w:unhideWhenUsed="1"/>
-    <w:lsdException w:name="Table Grid" w:semiHidden="1" w:uiPriority="59" w:unhideWhenUsed="1"/>
-    <w:lsdException w:name="Table Theme" w:semiHidden="1" w:unhideWhenUsed="1"/>
-    <w:lsdException w:name="Placeholder Text" w:semiHidden="1"/>
-    <w:lsdException w:name="No Spacing" w:uiPriority="1" w:qFormat="1"/>
-    <w:lsdException w:name="Light Shading" w:uiPriority="60"/>
-    <w:lsdException w:name="Light List" w:uiPriority="61"/>
-    <w:lsdException w:name="Light Grid" w:uiPriority="62"/>
-    <w:lsdException w:name="Medium Shading 1" w:uiPriority="63"/>
-    <w:lsdException w:name="Medium Shading 2" w:uiPriority="64"/>
-    <w:lsdException w:name="Medium List 1" w:uiPriority="65"/>
-    <w:lsdException w:name="Medium List 2" w:uiPriority="66"/>
-    <w:lsdException w:name="Medium Grid 1" w:uiPriority="67"/>
-    <w:lsdException w:name="Medium Grid 2" w:uiPriority="68"/>
-    <w:lsdException w:name="Medium Grid 3" w:uiPriority="69"/>
-    <w:lsdException w:name="Dark List" w:uiPriority="70"/>
-    <w:lsdException w:name="Colorful Shading" w:uiPriority="71"/>
-    <w:lsdException w:name="Colorful List" w:uiPriority="72"/>
-    <w:lsdException w:name="Colorful Grid" w:uiPriority="73"/>
-    <w:lsdException w:name="Light Shading Accent 1" w:uiPriority="60"/>
-    <w:lsdException w:name="Light List Accent 1" w:uiPriority="61"/>
-    <w:lsdException w:name="Light Grid Accent 1" w:uiPriority="62"/>
-    <w:lsdException w:name="Medium Shading 1 Accent 1" w:uiPriority="63"/>
-    <w:lsdException w:name="Medium Shading 2 Accent 1" w:uiPriority="64"/>
-    <w:lsdException w:name="Medium List 1 Accent 1" w:uiPriority="65"/>
-    <w:lsdException w:name="Revision" w:semiHidden="1"/>
-    <w:lsdException w:name="List Paragraph" w:uiPriority="34" w:qFormat="1"/>
-    <w:lsdException w:name="Quote" w:uiPriority="29" w:qFormat="1"/>
-    <w:lsdException w:name="Intense Quote" w:uiPriority="30" w:qFormat="1"/>
-    <w:lsdException w:name="Medium List 2 Accent 1" w:uiPriority="66"/>
-    <w:lsdException w:name="Medium Grid 1 Accent 1" w:uiPriority="67"/>
-    <w:lsdException w:name="Medium Grid 2 Accent 1" w:uiPriority="68"/>
-    <w:lsdException w:name="Medium Grid 3 Accent 1" w:uiPriority="69"/>
-    <w:lsdException w:name="Dark List Accent 1" w:uiPriority="70"/>
-    <w:lsdException w:name="Colorful Shading Accent 1" w:uiPriority="71"/>
-    <w:lsdException w:name="Colorful List Accent 1" w:uiPriority="72"/>
-    <w:lsdException w:name="Colorful Grid Accent 1" w:uiPriority="73"/>
-    <w:lsdException w:name="Light Shading Accent 2" w:uiPriority="60"/>
-    <w:lsdException w:name="Light List Accent 2" w:uiPriority="61"/>
-    <w:lsdException w:name="Light Grid Accent 2" w:uiPriority="62"/>
-    <w:lsdException w:name="Medium Shading 1 Accent 2" w:uiPriority="63"/>
-    <w:lsdException w:name="Medium Shading 2 Accent 2" w:uiPriority="64"/>
-    <w:lsdException w:name="Medium List 1 Accent 2" w:uiPriority="65"/>
-    <w:lsdException w:name="Medium List 2 Accent 2" w:uiPriority="66"/>
-    <w:lsdException w:name="Medium Grid 1 Accent 2" w:uiPriority="67"/>
-    <w:lsdException w:name="Medium Grid 2 Accent 2" w:uiPriority="68"/>
-    <w:lsdException w:name="Medium Grid 3 Accent 2" w:uiPriority="69"/>
-    <w:lsdException w:name="Dark List Accent 2" w:uiPriority="70"/>
-    <w:lsdException w:name="Colorful Shading Accent 2" w:uiPriority="71"/>
-    <w:lsdException w:name="Colorful List Accent 2" w:uiPriority="72"/>
-    <w:lsdException w:name="Colorful Grid Accent 2" w:uiPriority="73"/>
-    <w:lsdException w:name="Light Shading Accent 3" w:uiPriority="60"/>
-    <w:lsdException w:name="Light List Accent 3" w:uiPriority="61"/>
-    <w:lsdException w:name="Light Grid Accent 3" w:uiPriority="62"/>
-    <w:lsdException w:name="Medium Shading 1 Accent 3" w:uiPriority="63"/>
-    <w:lsdException w:name="Medium Shading 2 Accent 3" w:uiPriority="64"/>
-    <w:lsdException w:name="Medium List 1 Accent 3" w:uiPriority="65"/>
-    <w:lsdException w:name="Medium List 2 Accent 3" w:uiPriority="66"/>
-    <w:lsdException w:name="Medium Grid 1 Accent 3" w:uiPriority="67"/>
-    <w:lsdException w:name="Medium Grid 2 Accent 3" w:uiPriority="68"/>
-    <w:lsdException w:name="Medium Grid 3 Accent 3" w:uiPriority="69"/>
-    <w:lsdException w:name="Dark List Accent 3" w:uiPriority="70"/>
-    <w:lsdException w:name="Colorful Shading Accent 3" w:uiPriority="71"/>
-    <w:lsdException w:name="Colorful List Accent 3" w:uiPriority="72"/>
-    <w:lsdException w:name="Colorful Grid Accent 3" w:uiPriority="73"/>
-    <w:lsdException w:name="Light Shading Accent 4" w:uiPriority="60"/>
-    <w:lsdException w:name="Light List Accent 4" w:uiPriority="61"/>
-    <w:lsdException w:name="Light Grid Accent 4" w:uiPriority="62"/>
-    <w:lsdException w:name="Medium Shading 1 Accent 4" w:uiPriority="63"/>
-    <w:lsdException w:name="Medium Shading 2 Accent 4" w:uiPriority="64"/>
-    <w:lsdException w:name="Medium List 1 Accent 4" w:uiPriority="65"/>
-    <w:lsdException w:name="Medium List 2 Accent 4" w:uiPriority="66"/>
-    <w:lsdException w:name="Medium Grid 1 Accent 4" w:uiPriority="67"/>
-    <w:lsdException w:name="Medium Grid 2 Accent 4" w:uiPriority="68"/>
-    <w:lsdException w:name="Medium Grid 3 Accent 4" w:uiPriority="69"/>
-    <w:lsdException w:name="Dark List Accent 4" w:uiPriority="70"/>
-    <w:lsdException w:name="Colorful Shading Accent 4" w:uiPriority="71"/>
-    <w:lsdException w:name="Colorful List Accent 4" w:uiPriority="72"/>
-    <w:lsdException w:name="Colorful Grid Accent 4" w:uiPriority="73"/>
-    <w:lsdException w:name="Light Shading Accent 5" w:uiPriority="60"/>
-    <w:lsdException w:name="Light List Accent 5" w:uiPriority="61"/>
-    <w:lsdException w:name="Light Grid Accent 5" w:uiPriority="62"/>
-    <w:lsdException w:name="Medium Shading 1 Accent 5" w:uiPriority="63"/>
-    <w:lsdException w:name="Medium Shading 2 Accent 5" w:uiPriority="64"/>
-    <w:lsdException w:name="Medium List 1 Accent 5" w:uiPriority="65"/>
-    <w:lsdException w:name="Medium List 2 Accent 5" w:uiPriority="66"/>
-    <w:lsdException w:name="Medium Grid 1 Accent 5" w:uiPriority="67"/>
-    <w:lsdException w:name="Medium Grid 2 Accent 5" w:uiPriority="68"/>
-    <w:lsdException w:name="Medium Grid 3 Accent 5" w:uiPriority="69"/>
-    <w:lsdException w:name="Dark List Accent 5" w:uiPriority="70"/>
-    <w:lsdException w:name="Colorful Shading Accent 5" w:uiPriority="71"/>
-    <w:lsdException w:name="Colorful List Accent 5" w:uiPriority="72"/>
-    <w:lsdException w:name="Colorful Grid Accent 5" w:uiPriority="73"/>
-    <w:lsdException w:name="Light Shading Accent 6" w:uiPriority="60"/>
-    <w:lsdException w:name="Light List Accent 6" w:uiPriority="61"/>
-    <w:lsdException w:name="Light Grid Accent 6" w:uiPriority="62"/>
-    <w:lsdException w:name="Medium Shading 1 Accent 6" w:uiPriority="63"/>
-    <w:lsdException w:name="Medium Shading 2 Accent 6" w:uiPriority="64"/>
-    <w:lsdException w:name="Medium List 1 Accent 6" w:uiPriority="65"/>
-    <w:lsdException w:name="Medium List 2 Accent 6" w:uiPriority="66"/>
-    <w:lsdException w:name="Medium Grid 1 Accent 6" w:uiPriority="67"/>
-    <w:lsdException w:name="Medium Grid 2 Accent 6" w:uiPriority="68"/>
-    <w:lsdException w:name="Medium Grid 3 Accent 6" w:uiPriority="69"/>
-    <w:lsdException w:name="Dark List Accent 6" w:uiPriority="70"/>
-    <w:lsdException w:name="Colorful Shading Accent 6" w:uiPriority="71"/>
-    <w:lsdException w:name="Colorful List Accent 6" w:uiPriority="72"/>
-    <w:lsdException w:name="Colorful Grid Accent 6" w:uiPriority="73"/>
-    <w:lsdException w:name="Subtle Emphasis" w:uiPriority="19" w:qFormat="1"/>
-    <w:lsdException w:name="Intense Emphasis" w:uiPriority="21" w:qFormat="1"/>
-    <w:lsdException w:name="Subtle Reference" w:uiPriority="31" w:qFormat="1"/>
-    <w:lsdException w:name="Intense Reference" w:uiPriority="32" w:qFormat="1"/>
-    <w:lsdException w:name="Book Title" w:uiPriority="33" w:qFormat="1"/>
-    <w:lsdException w:name="Bibliography" w:semiHidden="1" w:uiPriority="37" w:unhideWhenUsed="1"/>
-    <w:lsdException w:name="TOC Heading" w:semiHidden="1" w:uiPriority="39" w:unhideWhenUsed="1" w:qFormat="1"/>
-    <w:lsdException w:name="Plain Table 1" w:uiPriority="41"/>
-    <w:lsdException w:name="Plain Table 2" w:uiPriority="42"/>
-    <w:lsdException w:name="Plain Table 3" w:uiPriority="43"/>
-    <w:lsdException w:name="Plain Table 4" w:uiPriority="44"/>
-    <w:lsdException w:name="Plain Table 5" w:uiPriority="45"/>
-    <w:lsdException w:name="Grid Table Light" w:uiPriority="40"/>
-    <w:lsdException w:name="Grid Table 1 Light" w:uiPriority="46"/>
-    <w:lsdException w:name="Grid Table 2" w:uiPriority="47"/>
-    <w:lsdException w:name="Grid Table 3" w:uiPriority="48"/>
-    <w:lsdException w:name="Grid Table 4" w:uiPriority="49"/>
-    <w:lsdException w:name="Grid Table 5 Dark" w:uiPriority="50"/>
-    <w:lsdException w:name="Grid Table 6 Colorful" w:uiPriority="51"/>
-    <w:lsdException w:name="Grid Table 7 Colorful" w:uiPriority="52"/>
-    <w:lsdException w:name="Grid Table 1 Light Accent 1" w:uiPriority="46"/>
-    <w:lsdException w:name="Grid Table 2 Accent 1" w:uiPriority="47"/>
-    <w:lsdException w:name="Grid Table 3 Accent 1" w:uiPriority="48"/>
-    <w:lsdException w:name="Grid Table 4 Accent 1" w:uiPriority="49"/>
-    <w:lsdException w:name="Grid Table 5 Dark Accent 1" w:uiPriority="50"/>
-    <w:lsdException w:name="Grid Table 6 Colorful Accent 1" w:uiPriority="51"/>
-    <w:lsdException w:name="Grid Table 7 Colorful Accent 1" w:uiPriority="52"/>
-    <w:lsdException w:name="Grid Table 1 Light Accent 2" w:uiPriority="46"/>
-    <w:lsdException w:name="Grid Table 2 Accent 2" w:uiPriority="47"/>
-    <w:lsdException w:name="Grid Table 3 Accent 2" w:uiPriority="48"/>
-    <w:lsdException w:name="Grid Table 4 Accent 2" w:uiPriority="49"/>
-    <w:lsdException w:name="Grid Table 5 Dark Accent 2" w:uiPriority="50"/>
-    <w:lsdException w:name="Grid Table 6 Colorful Accent 2" w:uiPriority="51"/>
-    <w:lsdException w:name="Grid Table 7 Colorful Accent 2" w:uiPriority="52"/>
-    <w:lsdException w:name="Grid Table 1 Light Accent 3" w:uiPriority="46"/>
-    <w:lsdException w:name="Grid Table 2 Accent 3" w:uiPriority="47"/>
-    <w:lsdException w:name="Grid Table 3 Accent 3" w:uiPriority="48"/>
-    <w:lsdException w:name="Grid Table 4 Accent 3" w:uiPriority="49"/>
-    <w:lsdException w:name="Grid Table 5 Dark Accent 3" w:uiPriority="50"/>
-    <w:lsdException w:name="Grid Table 6 Colorful Accent 3" w:uiPriority="51"/>
-    <w:lsdException w:name="Grid Table 7 Colorful Accent 3" w:uiPriority="52"/>
-    <w:lsdException w:name="Grid Table 1 Light Accent 4" w:uiPriority="46"/>
-    <w:lsdException w:name="Grid Table 2 Accent 4" w:uiPriority="47"/>
-    <w:lsdException w:name="Grid Table 3 Accent 4" w:uiPriority="48"/>
-    <w:lsdException w:name="Grid Table 4 Accent 4" w:uiPriority="49"/>
-    <w:lsdException w:name="Grid Table 5 Dark Accent 4" w:uiPriority="50"/>
-    <w:lsdException w:name="Grid Table 6 Colorful Accent 4" w:uiPriority="51"/>
-    <w:lsdException w:name="Grid Table 7 Colorful Accent 4" w:uiPriority="52"/>
-    <w:lsdException w:name="Grid Table 1 Light Accent 5" w:uiPriority="46"/>
-    <w:lsdException w:name="Grid Table 2 Accent 5" w:uiPriority="47"/>
-    <w:lsdException w:name="Grid Table 3 Accent 5" w:uiPriority="48"/>
-    <w:lsdException w:name="Grid Table 4 Accent 5" w:uiPriority="49"/>
-    <w:lsdException w:name="Grid Table 5 Dark Accent 5" w:uiPriority="50"/>
-    <w:lsdException w:name="Grid Table 6 Colorful Accent 5" w:uiPriority="51"/>
-    <w:lsdException w:name="Grid Table 7 Colorful Accent 5" w:uiPriority="52"/>
-    <w:lsdException w:name="Grid Table 1 Light Accent 6" w:uiPriority="46"/>
-    <w:lsdException w:name="Grid Table 2 Accent 6" w:uiPriority="47"/>
-    <w:lsdException w:name="Grid Table 3 Accent 6" w:uiPriority="48"/>
-    <w:lsdException w:name="Grid Table 4 Accent 6" w:uiPriority="49"/>
-    <w:lsdException w:name="Grid Table 5 Dark Accent 6" w:uiPriority="50"/>
-    <w:lsdException w:name="Grid Table 6 Colorful Accent 6" w:uiPriority="51"/>
-    <w:lsdException w:name="Grid Table 7 Colorful Accent 6" w:uiPriority="52"/>
-    <w:lsdException w:name="List Table 1 Light" w:uiPriority="46"/>
-    <w:lsdException w:name="List Table 2" w:uiPriority="47"/>
-    <w:lsdException w:name="List Table 3" w:uiPriority="48"/>
-    <w:lsdException w:name="List Table 4" w:uiPriority="49"/>
-    <w:lsdException w:name="List Table 5 Dark" w:uiPriority="50"/>
-    <w:lsdException w:name="List Table 6 Colorful" w:uiPriority="51"/>
-    <w:lsdException w:name="List Table 7 Colorful" w:uiPriority="52"/>
-    <w:lsdException w:name="List Table 1 Light Accent 1" w:uiPriority="46"/>
-    <w:lsdException w:name="List Table 2 Accent 1" w:uiPriority="47"/>
-    <w:lsdException w:name="List Table 3 Accent 1" w:uiPriority="48"/>
-    <w:lsdException w:name="List Table 4 Accent 1" w:uiPriority="49"/>
-    <w:lsdException w:name="List Table 5 Dark Accent 1" w:uiPriority="50"/>
-    <w:lsdException w:name="List Table 6 Colorful Accent 1" w:uiPriority="51"/>
-    <w:lsdException w:name="List Table 7 Colorful Accent 1" w:uiPriority="52"/>
-    <w:lsdException w:name="List Table 1 Light Accent 2" w:uiPriority="46"/>
-    <w:lsdException w:name="List Table 2 Accent 2" w:uiPriority="47"/>
-    <w:lsdException w:name="List Table 3 Accent 2" w:uiPriority="48"/>
-    <w:lsdException w:name="List Table 4 Accent 2" w:uiPriority="49"/>
-    <w:lsdException w:name="List Table 5 Dark Accent 2" w:uiPriority="50"/>
-    <w:lsdException w:name="List Table 6 Colorful Accent 2" w:uiPriority="51"/>
-    <w:lsdException w:name="List Table 7 Colorful Accent 2" w:uiPriority="52"/>
-    <w:lsdException w:name="List Table 1 Light Accent 3" w:uiPriority="46"/>
-    <w:lsdException w:name="List Table 2 Accent 3" w:uiPriority="47"/>
-    <w:lsdException w:name="List Table 3 Accent 3" w:uiPriority="48"/>
-    <w:lsdException w:name="List Table 4 Accent 3" w:uiPriority="49"/>
-    <w:lsdException w:name="List Table 5 Dark Accent 3" w:uiPriority="50"/>
-    <w:lsdException w:name="List Table 6 Colorful Accent 3" w:uiPriority="51"/>
-    <w:lsdException w:name="List Table 7 Colorful Accent 3" w:uiPriority="52"/>
-    <w:lsdException w:name="List Table 1 Light Accent 4" w:uiPriority="46"/>
-    <w:lsdException w:name="List Table 2 Accent 4" w:uiPriority="47"/>
-    <w:lsdException w:name="List Table 3 Accent 4" w:uiPriority="48"/>
-    <w:lsdException w:name="List Table 4 Accent 4" w:uiPriority="49"/>
-    <w:lsdException w:name="List Table 5 Dark Accent 4" w:uiPriority="50"/>
-    <w:lsdException w:name="List Table 6 Colorful Accent 4" w:uiPriority="51"/>
-    <w:lsdException w:name="List Table 7 Colorful Accent 4" w:uiPriority="52"/>
-    <w:lsdException w:name="List Table 1 Light Accent 5" w:uiPriority="46"/>
-    <w:lsdException w:name="List Table 2 Accent 5" w:uiPriority="47"/>
-    <w:lsdException w:name="List Table 3 Accent 5" w:uiPriority="48"/>
-    <w:lsdException w:name="List Table 4 Accent 5" w:uiPriority="49"/>
-    <w:lsdException w:name="List Table 5 Dark Accent 5" w:uiPriority="50"/>
-    <w:lsdException w:name="List Table 6 Colorful Accent 5" w:uiPriority="51"/>
-    <w:lsdException w:name="List Table 7 Colorful Accent 5" w:uiPriority="52"/>
-    <w:lsdException w:name="List Table 1 Light Accent 6" w:uiPriority="46"/>
-    <w:lsdException w:name="List Table 2 Accent 6" w:uiPriority="47"/>
-    <w:lsdException w:name="List Table 3 Accent 6" w:uiPriority="48"/>
-    <w:lsdException w:name="List Table 4 Accent 6" w:uiPriority="49"/>
-    <w:lsdException w:name="List Table 5 Dark Accent 6" w:uiPriority="50"/>
-    <w:lsdException w:name="List Table 6 Colorful Accent 6" w:uiPriority="51"/>
-    <w:lsdException w:name="List Table 7 Colorful Accent 6" w:uiPriority="52"/>
-    <w:lsdException w:name="Mention" w:semiHidden="1" w:unhideWhenUsed="1"/>
-    <w:lsdException w:name="Smart Hyperlink" w:semiHidden="1" w:unhideWhenUsed="1"/>
-    <w:lsdException w:name="Hashtag" w:semiHidden="1" w:unhideWhenUsed="1"/>
-    <w:lsdException w:name="Unresolved Mention" w:semiHidden="1" w:unhideWhenUsed="1"/>
+  <w:latentStyles w:defLockedState="0" w:defUIPriority="99" w:defSemiHidden="1" w:defUnhideWhenUsed="1" w:defQFormat="0" w:count="267">
+    <w:lsdException w:name="Normal" w:semiHidden="0" w:uiPriority="0" w:unhideWhenUsed="0" w:qFormat="1"/>
+    <w:lsdException w:name="heading 1" w:semiHidden="0" w:uiPriority="9" w:unhideWhenUsed="0" w:qFormat="1"/>
+    <w:lsdException w:name="heading 2" w:uiPriority="9" w:qFormat="1"/>
+    <w:lsdException w:name="heading 3" w:uiPriority="9" w:qFormat="1"/>
+    <w:lsdException w:name="heading 4" w:uiPriority="9" w:qFormat="1"/>
+    <w:lsdException w:name="heading 5" w:uiPriority="9" w:qFormat="1"/>
+    <w:lsdException w:name="heading 6" w:uiPriority="9" w:qFormat="1"/>
+    <w:lsdException w:name="heading 7" w:uiPriority="9" w:qFormat="1"/>
+    <w:lsdException w:name="heading 8" w:uiPriority="9" w:qFormat="1"/>
+    <w:lsdException w:name="heading 9" w:uiPriority="9" w:qFormat="1"/>
+    <w:lsdException w:name="toc 1" w:uiPriority="39"/>
+    <w:lsdException w:name="toc 2" w:uiPriority="39"/>
+    <w:lsdException w:name="toc 3" w:uiPriority="39"/>
+    <w:lsdException w:name="toc 4" w:uiPriority="39"/>
+    <w:lsdException w:name="toc 5" w:uiPriority="39"/>
+    <w:lsdException w:name="toc 6" w:uiPriority="39"/>
+    <w:lsdException w:name="toc 7" w:uiPriority="39"/>
+    <w:lsdException w:name="toc 8" w:uiPriority="39"/>
+    <w:lsdException w:name="toc 9" w:uiPriority="39"/>
+    <w:lsdException w:name="caption" w:uiPriority="35" w:qFormat="1"/>
+    <w:lsdException w:name="Title" w:semiHidden="0" w:uiPriority="10" w:unhideWhenUsed="0" w:qFormat="1"/>
+    <w:lsdException w:name="Default Paragraph Font" w:uiPriority="1"/>
+    <w:lsdException w:name="Subtitle" w:semiHidden="0" w:uiPriority="11" w:unhideWhenUsed="0" w:qFormat="1"/>
+    <w:lsdException w:name="Strong" w:semiHidden="0" w:uiPriority="22" w:unhideWhenUsed="0" w:qFormat="1"/>
+    <w:lsdException w:name="Emphasis" w:semiHidden="0" w:uiPriority="20" w:unhideWhenUsed="0" w:qFormat="1"/>
+    <w:lsdException w:name="Table Grid" w:uiPriority="59"/>
+    <w:lsdException w:name="Placeholder Text" w:unhideWhenUsed="0"/>
+    <w:lsdException w:name="No Spacing" w:semiHidden="0" w:uiPriority="1" w:unhideWhenUsed="0" w:qFormat="1"/>
+    <w:lsdException w:name="Light Shading" w:semiHidden="0" w:uiPriority="60" w:unhideWhenUsed="0"/>
+    <w:lsdException w:name="Light List" w:semiHidden="0" w:uiPriority="61" w:unhideWhenUsed="0"/>
+    <w:lsdException w:name="Light Grid" w:semiHidden="0" w:uiPriority="62" w:unhideWhenUsed="0"/>
+    <w:lsdException w:name="Medium Shading 1" w:semiHidden="0" w:uiPriority="63" w:unhideWhenUsed="0"/>
+    <w:lsdException w:name="Medium Shading 2" w:semiHidden="0" w:uiPriority="64" w:unhideWhenUsed="0"/>
+    <w:lsdException w:name="Medium List 1" w:semiHidden="0" w:uiPriority="65" w:unhideWhenUsed="0"/>
+    <w:lsdException w:name="Medium List 2" w:semiHidden="0" w:uiPriority="66" w:unhideWhenUsed="0"/>
+    <w:lsdException w:name="Medium Grid 1" w:semiHidden="0" w:uiPriority="67" w:unhideWhenUsed="0"/>
+    <w:lsdException w:name="Medium Grid 2" w:semiHidden="0" w:uiPriority="68" w:unhideWhenUsed="0"/>
+    <w:lsdException w:name="Medium Grid 3" w:semiHidden="0" w:uiPriority="69" w:unhideWhenUsed="0"/>
+    <w:lsdException w:name="Dark List" w:semiHidden="0" w:uiPriority="70" w:unhideWhenUsed="0"/>
+    <w:lsdException w:name="Colorful Shading" w:semiHidden="0" w:uiPriority="71" w:unhideWhenUsed="0"/>
+    <w:lsdException w:name="Colorful List" w:semiHidden="0" w:uiPriority="72" w:unhideWhenUsed="0"/>
+    <w:lsdException w:name="Colorful Grid" w:semiHidden="0" w:uiPriority="73" w:unhideWhenUsed="0"/>
+    <w:lsdException w:name="Light Shading Accent 1" w:semiHidden="0" w:uiPriority="60" w:unhideWhenUsed="0"/>
+    <w:lsdException w:name="Light List Accent 1" w:semiHidden="0" w:uiPriority="61" w:unhideWhenUsed="0"/>
+    <w:lsdException w:name="Light Grid Accent 1" w:semiHidden="0" w:uiPriority="62" w:unhideWhenUsed="0"/>
+    <w:lsdException w:name="Medium Shading 1 Accent 1" w:semiHidden="0" w:uiPriority="63" w:unhideWhenUsed="0"/>
+    <w:lsdException w:name="Medium Shading 2 Accent 1" w:semiHidden="0" w:uiPriority="64" w:unhideWhenUsed="0"/>
+    <w:lsdException w:name="Medium List 1 Accent 1" w:semiHidden="0" w:uiPriority="65" w:unhideWhenUsed="0"/>
+    <w:lsdException w:name="Revision" w:unhideWhenUsed="0"/>
+    <w:lsdException w:name="List Paragraph" w:semiHidden="0" w:uiPriority="34" w:unhideWhenUsed="0" w:qFormat="1"/>
+    <w:lsdException w:name="Quote" w:semiHidden="0" w:uiPriority="29" w:unhideWhenUsed="0" w:qFormat="1"/>
+    <w:lsdException w:name="Intense Quote" w:semiHidden="0" w:uiPriority="30" w:unhideWhenUsed="0" w:qFormat="1"/>
+    <w:lsdException w:name="Medium List 2 Accent 1" w:semiHidden="0" w:uiPriority="66" w:unhideWhenUsed="0"/>
+    <w:lsdException w:name="Medium Grid 1 Accent 1" w:semiHidden="0" w:uiPriority="67" w:unhideWhenUsed="0"/>
+    <w:lsdException w:name="Medium Grid 2 Accent 1" w:semiHidden="0" w:uiPriority="68" w:unhideWhenUsed="0"/>
+    <w:lsdException w:name="Medium Grid 3 Accent 1" w:semiHidden="0" w:uiPriority="69" w:unhideWhenUsed="0"/>
+    <w:lsdException w:name="Dark List Accent 1" w:semiHidden="0" w:uiPriority="70" w:unhideWhenUsed="0"/>
+    <w:lsdException w:name="Colorful Shading Accent 1" w:semiHidden="0" w:uiPriority="71" w:unhideWhenUsed="0"/>
+    <w:lsdException w:name="Colorful List Accent 1" w:semiHidden="0" w:uiPriority="72" w:unhideWhenUsed="0"/>
+    <w:lsdException w:name="Colorful Grid Accent 1" w:semiHidden="0" w:uiPriority="73" w:unhideWhenUsed="0"/>
+    <w:lsdException w:name="Light Shading Accent 2" w:semiHidden="0" w:uiPriority="60" w:unhideWhenUsed="0"/>
+    <w:lsdException w:name="Light List Accent 2" w:semiHidden="0" w:uiPriority="61" w:unhideWhenUsed="0"/>
+    <w:lsdException w:name="Light Grid Accent 2" w:semiHidden="0" w:uiPriority="62" w:unhideWhenUsed="0"/>
+    <w:lsdException w:name="Medium Shading 1 Accent 2" w:semiHidden="0" w:uiPriority="63" w:unhideWhenUsed="0"/>
+    <w:lsdException w:name="Medium Shading 2 Accent 2" w:semiHidden="0" w:uiPriority="64" w:unhideWhenUsed="0"/>
+    <w:lsdException w:name="Medium List 1 Accent 2" w:semiHidden="0" w:uiPriority="65" w:unhideWhenUsed="0"/>
+    <w:lsdException w:name="Medium List 2 Accent 2" w:semiHidden="0" w:uiPriority="66" w:unhideWhenUsed="0"/>
+    <w:lsdException w:name="Medium Grid 1 Accent 2" w:semiHidden="0" w:uiPriority="67" w:unhideWhenUsed="0"/>
+    <w:lsdException w:name="Medium Grid 2 Accent 2" w:semiHidden="0" w:uiPriority="68" w:unhideWhenUsed="0"/>
+    <w:lsdException w:name="Medium Grid 3 Accent 2" w:semiHidden="0" w:uiPriority="69" w:unhideWhenUsed="0"/>
+    <w:lsdException w:name="Dark List Accent 2" w:semiHidden="0" w:uiPriority="70" w:unhideWhenUsed="0"/>
+    <w:lsdException w:name="Colorful Shading Accent 2" w:semiHidden="0" w:uiPriority="71" w:unhideWhenUsed="0"/>
+    <w:lsdException w:name="Colorful List Accent 2" w:semiHidden="0" w:uiPriority="72" w:unhideWhenUsed="0"/>
+    <w:lsdException w:name="Colorful Grid Accent 2" w:semiHidden="0" w:uiPriority="73" w:unhideWhenUsed="0"/>
+    <w:lsdException w:name="Light Shading Accent 3" w:semiHidden="0" w:uiPriority="60" w:unhideWhenUsed="0"/>
+    <w:lsdException w:name="Light List Accent 3" w:semiHidden="0" w:uiPriority="61" w:unhideWhenUsed="0"/>
+    <w:lsdException w:name="Light Grid Accent 3" w:semiHidden="0" w:uiPriority="62" w:unhideWhenUsed="0"/>
+    <w:lsdException w:name="Medium Shading 1 Accent 3" w:semiHidden="0" w:uiPriority="63" w:unhideWhenUsed="0"/>
+    <w:lsdException w:name="Medium Shading 2 Accent 3" w:semiHidden="0" w:uiPriority="64" w:unhideWhenUsed="0"/>
+    <w:lsdException w:name="Medium List 1 Accent 3" w:semiHidden="0" w:uiPriority="65" w:unhideWhenUsed="0"/>
+    <w:lsdException w:name="Medium List 2 Accent 3" w:semiHidden="0" w:uiPriority="66" w:unhideWhenUsed="0"/>
+    <w:lsdException w:name="Medium Grid 1 Accent 3" w:semiHidden="0" w:uiPriority="67" w:unhideWhenUsed="0"/>
+    <w:lsdException w:name="Medium Grid 2 Accent 3" w:semiHidden="0" w:uiPriority="68" w:unhideWhenUsed="0"/>
+    <w:lsdException w:name="Medium Grid 3 Accent 3" w:semiHidden="0" w:uiPriority="69" w:unhideWhenUsed="0"/>
+    <w:lsdException w:name="Dark List Accent 3" w:semiHidden="0" w:uiPriority="70" w:unhideWhenUsed="0"/>
+    <w:lsdException w:name="Colorful Shading Accent 3" w:semiHidden="0" w:uiPriority="71" w:unhideWhenUsed="0"/>
+    <w:lsdException w:name="Colorful List Accent 3" w:semiHidden="0" w:uiPriority="72" w:unhideWhenUsed="0"/>
+    <w:lsdException w:name="Colorful Grid Accent 3" w:semiHidden="0" w:uiPriority="73" w:unhideWhenUsed="0"/>
+    <w:lsdException w:name="Light Shading Accent 4" w:semiHidden="0" w:uiPriority="60" w:unhideWhenUsed="0"/>
+    <w:lsdException w:name="Light List Accent 4" w:semiHidden="0" w:uiPriority="61" w:unhideWhenUsed="0"/>
+    <w:lsdException w:name="Light Grid Accent 4" w:semiHidden="0" w:uiPriority="62" w:unhideWhenUsed="0"/>
+    <w:lsdException w:name="Medium Shading 1 Accent 4" w:semiHidden="0" w:uiPriority="63" w:unhideWhenUsed="0"/>
+    <w:lsdException w:name="Medium Shading 2 Accent 4" w:semiHidden="0" w:uiPriority="64" w:unhideWhenUsed="0"/>
+    <w:lsdException w:name="Medium List 1 Accent 4" w:semiHidden="0" w:uiPriority="65" w:unhideWhenUsed="0"/>
+    <w:lsdException w:name="Medium List 2 Accent 4" w:semiHidden="0" w:uiPriority="66" w:unhideWhenUsed="0"/>
+    <w:lsdException w:name="Medium Grid 1 Accent 4" w:semiHidden="0" w:uiPriority="67" w:unhideWhenUsed="0"/>
+    <w:lsdException w:name="Medium Grid 2 Accent 4" w:semiHidden="0" w:uiPriority="68" w:unhideWhenUsed="0"/>
+    <w:lsdException w:name="Medium Grid 3 Accent 4" w:semiHidden="0" w:uiPriority="69" w:unhideWhenUsed="0"/>
+    <w:lsdException w:name="Dark List Accent 4" w:semiHidden="0" w:uiPriority="70" w:unhideWhenUsed="0"/>
+    <w:lsdException w:name="Colorful Shading Accent 4" w:semiHidden="0" w:uiPriority="71" w:unhideWhenUsed="0"/>
+    <w:lsdException w:name="Colorful List Accent 4" w:semiHidden="0" w:uiPriority="72" w:unhideWhenUsed="0"/>
+    <w:lsdException w:name="Colorful Grid Accent 4" w:semiHidden="0" w:uiPriority="73" w:unhideWhenUsed="0"/>
+    <w:lsdException w:name="Light Shading Accent 5" w:semiHidden="0" w:uiPriority="60" w:unhideWhenUsed="0"/>
+    <w:lsdException w:name="Light List Accent 5" w:semiHidden="0" w:uiPriority="61" w:unhideWhenUsed="0"/>
+    <w:lsdException w:name="Light Grid Accent 5" w:semiHidden="0" w:uiPriority="62" w:unhideWhenUsed="0"/>
+    <w:lsdException w:name="Medium Shading 1 Accent 5" w:semiHidden="0" w:uiPriority="63" w:unhideWhenUsed="0"/>
+    <w:lsdException w:name="Medium Shading 2 Accent 5" w:semiHidden="0" w:uiPriority="64" w:unhideWhenUsed="0"/>
+    <w:lsdException w:name="Medium List 1 Accent 5" w:semiHidden="0" w:uiPriority="65" w:unhideWhenUsed="0"/>
+    <w:lsdException w:name="Medium List 2 Accent 5" w:semiHidden="0" w:uiPriority="66" w:unhideWhenUsed="0"/>
+    <w:lsdException w:name="Medium Grid 1 Accent 5" w:semiHidden="0" w:uiPriority="67" w:unhideWhenUsed="0"/>
+    <w:lsdException w:name="Medium Grid 2 Accent 5" w:semiHidden="0" w:uiPriority="68" w:unhideWhenUsed="0"/>
+    <w:lsdException w:name="Medium Grid 3 Accent 5" w:semiHidden="0" w:uiPriority="69" w:unhideWhenUsed="0"/>
+    <w:lsdException w:name="Dark List Accent 5" w:semiHidden="0" w:uiPriority="70" w:unhideWhenUsed="0"/>
+    <w:lsdException w:name="Colorful Shading Accent 5" w:semiHidden="0" w:uiPriority="71" w:unhideWhenUsed="0"/>
+    <w:lsdException w:name="Colorful List Accent 5" w:semiHidden="0" w:uiPriority="72" w:unhideWhenUsed="0"/>
+    <w:lsdException w:name="Colorful Grid Accent 5" w:semiHidden="0" w:uiPriority="73" w:unhideWhenUsed="0"/>
+    <w:lsdException w:name="Light Shading Accent 6" w:semiHidden="0" w:uiPriority="60" w:unhideWhenUsed="0"/>
+    <w:lsdException w:name="Light List Accent 6" w:semiHidden="0" w:uiPriority="61" w:unhideWhenUsed="0"/>
+    <w:lsdException w:name="Light Grid Accent 6" w:semiHidden="0" w:uiPriority="62" w:unhideWhenUsed="0"/>
+    <w:lsdException w:name="Medium Shading 1 Accent 6" w:semiHidden="0" w:uiPriority="63" w:unhideWhenUsed="0"/>
+    <w:lsdException w:name="Medium Shading 2 Accent 6" w:semiHidden="0" w:uiPriority="64" w:unhideWhenUsed="0"/>
+    <w:lsdException w:name="Medium List 1 Accent 6" w:semiHidden="0" w:uiPriority="65" w:unhideWhenUsed="0"/>
+    <w:lsdException w:name="Medium List 2 Accent 6" w:semiHidden="0" w:uiPriority="66" w:unhideWhenUsed="0"/>
+    <w:lsdException w:name="Medium Grid 1 Accent 6" w:semiHidden="0" w:uiPriority="67" w:unhideWhenUsed="0"/>
+    <w:lsdException w:name="Medium Grid 2 Accent 6" w:semiHidden="0" w:uiPriority="68" w:unhideWhenUsed="0"/>
+    <w:lsdException w:name="Medium Grid 3 Accent 6" w:semiHidden="0" w:uiPriority="69" w:unhideWhenUsed="0"/>
+    <w:lsdException w:name="Dark List Accent 6" w:semiHidden="0" w:uiPriority="70" w:unhideWhenUsed="0"/>
+    <w:lsdException w:name="Colorful Shading Accent 6" w:semiHidden="0" w:uiPriority="71" w:unhideWhenUsed="0"/>
+    <w:lsdException w:name="Colorful List Accent 6" w:semiHidden="0" w:uiPriority="72" w:unhideWhenUsed="0"/>
+    <w:lsdException w:name="Colorful Grid Accent 6" w:semiHidden="0" w:uiPriority="73" w:unhideWhenUsed="0"/>
+    <w:lsdException w:name="Subtle Emphasis" w:semiHidden="0" w:uiPriority="19" w:unhideWhenUsed="0" w:qFormat="1"/>
+    <w:lsdException w:name="Intense Emphasis" w:semiHidden="0" w:uiPriority="21" w:unhideWhenUsed="0" w:qFormat="1"/>
+    <w:lsdException w:name="Subtle Reference" w:semiHidden="0" w:uiPriority="31" w:unhideWhenUsed="0" w:qFormat="1"/>
+    <w:lsdException w:name="Intense Reference" w:semiHidden="0" w:uiPriority="32" w:unhideWhenUsed="0" w:qFormat="1"/>
+    <w:lsdException w:name="Book Title" w:semiHidden="0" w:uiPriority="33" w:unhideWhenUsed="0" w:qFormat="1"/>
+    <w:lsdException w:name="Bibliography" w:uiPriority="37"/>
+    <w:lsdException w:name="TOC Heading" w:uiPriority="39" w:qFormat="1"/>
+  </w:latentStyles>
+  <w:style w:type="paragraph" w:default="1" w:styleId="Normal">
+    <w:name w:val="Normal"/>
+    <w:qFormat/>
+    <w:rsid w:val="00D425A7"/>
+  </w:style>
+  <w:style w:type="paragraph" w:styleId="Heading1">
+    <w:name w:val="heading 1"/>
+    <w:basedOn w:val="Normal"/>
+    <w:next w:val="Normal"/>
+    <w:link w:val="Heading1Char"/>
+    <w:uiPriority w:val="9"/>
+    <w:qFormat/>
+    <w:rsid w:val="005A7A68"/>
+    <w:pPr>
+      <w:keepNext/>
+      <w:keepLines/>
+      <w:spacing w:before="480" w:after="0"/>
+      <w:outlineLvl w:val="0"/>
+    </w:pPr>
+    <w:rPr>
+      <w:rFonts w:asciiTheme="majorHAnsi" w:eastAsiaTheme="majorEastAsia" w:hAnsiTheme="majorHAnsi" w:cstheme="majorBidi"/>
+      <w:b/>
+      <w:bCs/>
+      <w:color w:val="365F91" w:themeColor="accent1" w:themeShade="BF"/>
+      <w:sz w:val="28"/>
+      <w:szCs w:val="28"/>
+    </w:rPr>
+  </w:style>
+  <w:style w:type="paragraph" w:styleId="Heading2">
+    <w:name w:val="heading 2"/>
+    <w:basedOn w:val="Normal"/>
+    <w:next w:val="Normal"/>
+    <w:link w:val="Heading2Char"/>
+    <w:uiPriority w:val="9"/>
+    <w:unhideWhenUsed/>
+    <w:qFormat/>
+    <w:rsid w:val="00113817"/>
+    <w:pPr>
+      <w:keepNext/>
+      <w:keepLines/>
+      <w:spacing w:before="200" w:after="0"/>
+      <w:outlineLvl w:val="1"/>
+    </w:pPr>
+    <w:rPr>
+      <w:rFonts w:asciiTheme="majorHAnsi" w:eastAsiaTheme="majorEastAsia" w:hAnsiTheme="majorHAnsi" w:cstheme="majorBidi"/>
+      <w:b/>
+      <w:bCs/>
+      <w:color w:val="4F81BD" w:themeColor="accent1"/>
+      <w:sz w:val="26"/>
+      <w:szCs w:val="26"/>
+    </w:rPr>
+  </w:style>
+  <w:style w:type="paragraph" w:styleId="Heading3">
+    <w:name w:val="heading 3"/>
+    <w:basedOn w:val="Normal"/>
+    <w:next w:val="Normal"/>
+    <w:link w:val="Heading3Char"/>
+    <w:uiPriority w:val="9"/>
+    <w:unhideWhenUsed/>
+    <w:qFormat/>
+    <w:rsid w:val="00BD6733"/>
+    <w:pPr>
+      <w:keepNext/>
+      <w:keepLines/>
+      <w:spacing w:before="200" w:after="0"/>
+      <w:outlineLvl w:val="2"/>
+    </w:pPr>
+    <w:rPr>
+      <w:rFonts w:asciiTheme="majorHAnsi" w:eastAsiaTheme="majorEastAsia" w:hAnsiTheme="majorHAnsi" w:cstheme="majorBidi"/>
+      <w:b/>
+      <w:bCs/>
+      <w:color w:val="4F81BD" w:themeColor="accent1"/>
+    </w:rPr>
+  </w:style>
+  <w:style w:type="paragraph" w:styleId="Heading4">
+    <w:name w:val="heading 4"/>
+    <w:basedOn w:val="Normal"/>
+    <w:next w:val="Normal"/>
+    <w:link w:val="Heading4Char"/>
+    <w:uiPriority w:val="9"/>
+    <w:unhideWhenUsed/>
+    <w:qFormat/>
+    <w:rsid w:val="00942D52"/>
+    <w:pPr>
+      <w:keepNext/>
+      <w:keepLines/>
+      <w:spacing w:before="200" w:after="0"/>
+      <w:outlineLvl w:val="3"/>
+    </w:pPr>
+    <w:rPr>
+      <w:rFonts w:asciiTheme="majorHAnsi" w:eastAsiaTheme="majorEastAsia" w:hAnsiTheme="majorHAnsi" w:cstheme="majorBidi"/>
+      <w:b/>
+      <w:bCs/>
+      <w:i/>
+      <w:iCs/>
+      <w:color w:val="4F81BD" w:themeColor="accent1"/>
+    </w:rPr>
+  </w:style>
+  <w:style w:type="paragraph" w:styleId="Heading5">
+    <w:name w:val="heading 5"/>
+    <w:basedOn w:val="Normal"/>
+    <w:next w:val="Normal"/>
+    <w:link w:val="Heading5Char"/>
+    <w:uiPriority w:val="9"/>
+    <w:unhideWhenUsed/>
+    <w:qFormat/>
+    <w:rsid w:val="005361A0"/>
+    <w:pPr>
+      <w:keepNext/>
+      <w:keepLines/>
+      <w:spacing w:before="40" w:after="0"/>
+      <w:outlineLvl w:val="4"/>
+    </w:pPr>
+    <w:rPr>
+      <w:rFonts w:asciiTheme="majorHAnsi" w:eastAsiaTheme="majorEastAsia" w:hAnsiTheme="majorHAnsi" w:cstheme="majorBidi"/>
+      <w:color w:val="365F91" w:themeColor="accent1" w:themeShade="BF"/>
+    </w:rPr>
+  </w:style>
+  <w:style w:type="character" w:default="1" w:styleId="DefaultParagraphFont">
+    <w:name w:val="Default Paragraph Font"/>
+    <w:uiPriority w:val="1"/>
+    <w:semiHidden/>
+    <w:unhideWhenUsed/>
+  </w:style>
+  <w:style w:type="table" w:default="1" w:styleId="TableNormal">
+    <w:name w:val="Normal Table"/>
+    <w:uiPriority w:val="99"/>
+    <w:semiHidden/>
+    <w:unhideWhenUsed/>
+    <w:tblPr>
+      <w:tblInd w:w="0" w:type="dxa"/>
+      <w:tblCellMar>
+        <w:top w:w="0" w:type="dxa"/>
+        <w:left w:w="108" w:type="dxa"/>
+        <w:bottom w:w="0" w:type="dxa"/>
+        <w:right w:w="108" w:type="dxa"/>
+      </w:tblCellMar>
+    </w:tblPr>
+  </w:style>
+  <w:style w:type="numbering" w:default="1" w:styleId="NoList">
+    <w:name w:val="No List"/>
+    <w:uiPriority w:val="99"/>
+    <w:semiHidden/>
+    <w:unhideWhenUsed/>
+  </w:style>
+  <w:style w:type="character" w:customStyle="1" w:styleId="Heading1Char">
+    <w:name w:val="Heading 1 Char"/>
+    <w:basedOn w:val="DefaultParagraphFont"/>
+    <w:link w:val="Heading1"/>
+    <w:uiPriority w:val="9"/>
+    <w:rsid w:val="005A7A68"/>
+    <w:rPr>
+      <w:rFonts w:asciiTheme="majorHAnsi" w:eastAsiaTheme="majorEastAsia" w:hAnsiTheme="majorHAnsi" w:cstheme="majorBidi"/>
+      <w:b/>
+      <w:bCs/>
+      <w:color w:val="365F91" w:themeColor="accent1" w:themeShade="BF"/>
+      <w:sz w:val="28"/>
+      <w:szCs w:val="28"/>
+    </w:rPr>
+  </w:style>
+  <w:style w:type="paragraph" w:styleId="BalloonText">
+    <w:name w:val="Balloon Text"/>
+    <w:basedOn w:val="Normal"/>
+    <w:link w:val="BalloonTextChar"/>
+    <w:uiPriority w:val="99"/>
+    <w:semiHidden/>
+    <w:unhideWhenUsed/>
+    <w:rsid w:val="005A7A68"/>
+    <w:pPr>
+      <w:spacing w:after="0" w:line="240" w:lineRule="auto"/>
+    </w:pPr>
+    <w:rPr>
+      <w:rFonts w:ascii="Tahoma" w:hAnsi="Tahoma" w:cs="Tahoma"/>
+      <w:sz w:val="16"/>
+      <w:szCs w:val="16"/>
+    </w:rPr>
+  </w:style>
+  <w:style w:type="character" w:customStyle="1" w:styleId="BalloonTextChar">
+    <w:name w:val="Balloon Text Char"/>
+    <w:basedOn w:val="DefaultParagraphFont"/>
+    <w:link w:val="BalloonText"/>
+    <w:uiPriority w:val="99"/>
+    <w:semiHidden/>
+    <w:rsid w:val="005A7A68"/>
+    <w:rPr>
+      <w:rFonts w:ascii="Tahoma" w:hAnsi="Tahoma" w:cs="Tahoma"/>
+      <w:sz w:val="16"/>
+      <w:szCs w:val="16"/>
+    </w:rPr>
+  </w:style>
+  <w:style w:type="character" w:customStyle="1" w:styleId="Heading2Char">
+    <w:name w:val="Heading 2 Char"/>
+    <w:basedOn w:val="DefaultParagraphFont"/>
+    <w:link w:val="Heading2"/>
+    <w:uiPriority w:val="9"/>
+    <w:rsid w:val="00113817"/>
+    <w:rPr>
+      <w:rFonts w:asciiTheme="majorHAnsi" w:eastAsiaTheme="majorEastAsia" w:hAnsiTheme="majorHAnsi" w:cstheme="majorBidi"/>
+      <w:b/>
+      <w:bCs/>
+      <w:color w:val="4F81BD" w:themeColor="accent1"/>
+      <w:sz w:val="26"/>
+      <w:szCs w:val="26"/>
+    </w:rPr>
+  </w:style>
+  <w:style w:type="character" w:customStyle="1" w:styleId="Heading3Char">
+    <w:name w:val="Heading 3 Char"/>
+    <w:basedOn w:val="DefaultParagraphFont"/>
+    <w:link w:val="Heading3"/>
+    <w:uiPriority w:val="9"/>
+    <w:rsid w:val="00BD6733"/>
+    <w:rPr>
+      <w:rFonts w:asciiTheme="majorHAnsi" w:eastAsiaTheme="majorEastAsia" w:hAnsiTheme="majorHAnsi" w:cstheme="majorBidi"/>
+      <w:b/>
+      <w:bCs/>
+      <w:color w:val="4F81BD" w:themeColor="accent1"/>
+    </w:rPr>
+  </w:style>
+  <w:style w:type="character" w:customStyle="1" w:styleId="Heading4Char">
+    <w:name w:val="Heading 4 Char"/>
+    <w:basedOn w:val="DefaultParagraphFont"/>
+    <w:link w:val="Heading4"/>
+    <w:uiPriority w:val="9"/>
+    <w:rsid w:val="00942D52"/>
+    <w:rPr>
+      <w:rFonts w:asciiTheme="majorHAnsi" w:eastAsiaTheme="majorEastAsia" w:hAnsiTheme="majorHAnsi" w:cstheme="majorBidi"/>
+      <w:b/>
+      <w:bCs/>
+      <w:i/>
+      <w:iCs/>
+      <w:color w:val="4F81BD" w:themeColor="accent1"/>
+    </w:rPr>
+  </w:style>
+  <w:style w:type="paragraph" w:styleId="TOCHeading">
+    <w:name w:val="TOC Heading"/>
+    <w:basedOn w:val="Heading1"/>
+    <w:next w:val="Normal"/>
+    <w:uiPriority w:val="39"/>
+    <w:unhideWhenUsed/>
+    <w:qFormat/>
+    <w:rsid w:val="000C775D"/>
+    <w:pPr>
+      <w:outlineLvl w:val="9"/>
+    </w:pPr>
+  </w:style>
+  <w:style w:type="paragraph" w:styleId="TOC1">
+    <w:name w:val="toc 1"/>
+    <w:basedOn w:val="Normal"/>
+    <w:next w:val="Normal"/>
+    <w:autoRedefine/>
+    <w:uiPriority w:val="39"/>
+    <w:unhideWhenUsed/>
+    <w:rsid w:val="000C775D"/>
+    <w:pPr>
+      <w:spacing w:after="100"/>
+    </w:pPr>
+  </w:style>
+  <w:style w:type="paragraph" w:styleId="TOC2">
+    <w:name w:val="toc 2"/>
+    <w:basedOn w:val="Normal"/>
+    <w:next w:val="Normal"/>
+    <w:autoRedefine/>
+    <w:uiPriority w:val="39"/>
+    <w:unhideWhenUsed/>
+    <w:rsid w:val="000C775D"/>
+    <w:pPr>
+      <w:spacing w:after="100"/>
+      <w:ind w:left="220"/>
+    </w:pPr>
+  </w:style>
+  <w:style w:type="paragraph" w:styleId="TOC3">
+    <w:name w:val="toc 3"/>
+    <w:basedOn w:val="Normal"/>
+    <w:next w:val="Normal"/>
+    <w:autoRedefine/>
+    <w:uiPriority w:val="39"/>
+    <w:unhideWhenUsed/>
+    <w:rsid w:val="000C775D"/>
+    <w:pPr>
+      <w:spacing w:after="100"/>
+      <w:ind w:left="440"/>
+    </w:pPr>
+  </w:style>
+  <w:style w:type="character" w:styleId="Hyperlink">
+    <w:name w:val="Hyperlink"/>
+    <w:basedOn w:val="DefaultParagraphFont"/>
+    <w:uiPriority w:val="99"/>
+    <w:unhideWhenUsed/>
+    <w:rsid w:val="000C775D"/>
+    <w:rPr>
+      <w:color w:val="0000FF" w:themeColor="hyperlink"/>
+      <w:u w:val="single"/>
+    </w:rPr>
+  </w:style>
+  <w:style w:type="table" w:styleId="TableGrid">
+    <w:name w:val="Table Grid"/>
+    <w:basedOn w:val="TableNormal"/>
+    <w:uiPriority w:val="59"/>
+    <w:rsid w:val="003A0F1B"/>
+    <w:pPr>
+      <w:spacing w:after="0" w:line="240" w:lineRule="auto"/>
+    </w:pPr>
+    <w:tblPr>
+      <w:tblBorders>
+        <w:top w:val="single" w:sz="4" w:space="0" w:color="auto"/>
+        <w:left w:val="single" w:sz="4" w:space="0" w:color="auto"/>
+        <w:bottom w:val="single" w:sz="4" w:space="0" w:color="auto"/>
+        <w:right w:val="single" w:sz="4" w:space="0" w:color="auto"/>
+        <w:insideH w:val="single" w:sz="4" w:space="0" w:color="auto"/>
+        <w:insideV w:val="single" w:sz="4" w:space="0" w:color="auto"/>
+      </w:tblBorders>
+    </w:tblPr>
+  </w:style>
+  <w:style w:type="paragraph" w:styleId="ListParagraph">
+    <w:name w:val="List Paragraph"/>
+    <w:basedOn w:val="Normal"/>
+    <w:uiPriority w:val="34"/>
+    <w:qFormat/>
+    <w:rsid w:val="00560A7B"/>
+    <w:pPr>
+      <w:ind w:left="720"/>
+      <w:contextualSpacing/>
+    </w:pPr>
+  </w:style>
+  <w:style w:type="paragraph" w:styleId="Header">
+    <w:name w:val="header"/>
+    <w:basedOn w:val="Normal"/>
+    <w:link w:val="HeaderChar"/>
+    <w:uiPriority w:val="99"/>
+    <w:unhideWhenUsed/>
+    <w:rsid w:val="006B7894"/>
+    <w:pPr>
+      <w:tabs>
+        <w:tab w:val="center" w:pos="4680"/>
+        <w:tab w:val="right" w:pos="9360"/>
+      </w:tabs>
+      <w:spacing w:after="0" w:line="240" w:lineRule="auto"/>
+    </w:pPr>
+  </w:style>
+  <w:style w:type="character" w:customStyle="1" w:styleId="HeaderChar">
+    <w:name w:val="Header Char"/>
+    <w:basedOn w:val="DefaultParagraphFont"/>
+    <w:link w:val="Header"/>
+    <w:uiPriority w:val="99"/>
+    <w:rsid w:val="006B7894"/>
+  </w:style>
+  <w:style w:type="paragraph" w:styleId="Footer">
+    <w:name w:val="footer"/>
+    <w:basedOn w:val="Normal"/>
+    <w:link w:val="FooterChar"/>
+    <w:uiPriority w:val="99"/>
+    <w:unhideWhenUsed/>
+    <w:rsid w:val="006B7894"/>
+    <w:pPr>
+      <w:tabs>
+        <w:tab w:val="center" w:pos="4680"/>
+        <w:tab w:val="right" w:pos="9360"/>
+      </w:tabs>
+      <w:spacing w:after="0" w:line="240" w:lineRule="auto"/>
+    </w:pPr>
+  </w:style>
+  <w:style w:type="character" w:customStyle="1" w:styleId="FooterChar">
+    <w:name w:val="Footer Char"/>
+    <w:basedOn w:val="DefaultParagraphFont"/>
+    <w:link w:val="Footer"/>
+    <w:uiPriority w:val="99"/>
+    <w:rsid w:val="006B7894"/>
+  </w:style>
+  <w:style w:type="paragraph" w:styleId="NoSpacing">
+    <w:name w:val="No Spacing"/>
+    <w:uiPriority w:val="1"/>
+    <w:qFormat/>
+    <w:rsid w:val="00E82DC6"/>
+    <w:pPr>
+      <w:spacing w:after="0" w:line="240" w:lineRule="auto"/>
+    </w:pPr>
+  </w:style>
+  <w:style w:type="character" w:customStyle="1" w:styleId="Heading5Char">
+    <w:name w:val="Heading 5 Char"/>
+    <w:basedOn w:val="DefaultParagraphFont"/>
+    <w:link w:val="Heading5"/>
+    <w:uiPriority w:val="9"/>
+    <w:rsid w:val="005361A0"/>
+    <w:rPr>
+      <w:rFonts w:asciiTheme="majorHAnsi" w:eastAsiaTheme="majorEastAsia" w:hAnsiTheme="majorHAnsi" w:cstheme="majorBidi"/>
+      <w:color w:val="365F91" w:themeColor="accent1" w:themeShade="BF"/>
+    </w:rPr>
+  </w:style>
+  <w:style w:type="character" w:customStyle="1" w:styleId="Mention1">
+    <w:name w:val="Mention1"/>
+    <w:basedOn w:val="DefaultParagraphFont"/>
+    <w:uiPriority w:val="99"/>
+    <w:semiHidden/>
+    <w:unhideWhenUsed/>
+    <w:rsid w:val="005361A0"/>
+    <w:rPr>
+      <w:color w:val="2B579A"/>
+      <w:shd w:val="clear" w:color="auto" w:fill="E6E6E6"/>
+    </w:rPr>
+  </w:style>
+  <w:style w:type="character" w:styleId="HTMLCode">
+    <w:name w:val="HTML Code"/>
+    <w:basedOn w:val="DefaultParagraphFont"/>
+    <w:uiPriority w:val="99"/>
+    <w:semiHidden/>
+    <w:unhideWhenUsed/>
+    <w:rsid w:val="00FB3250"/>
+    <w:rPr>
+      <w:rFonts w:ascii="Courier New" w:eastAsia="Times New Roman" w:hAnsi="Courier New" w:cs="Courier New" w:hint="default"/>
+      <w:sz w:val="20"/>
+      <w:szCs w:val="20"/>
+    </w:rPr>
+  </w:style>
+  <w:style w:type="paragraph" w:styleId="HTMLPreformatted">
+    <w:name w:val="HTML Preformatted"/>
+    <w:basedOn w:val="Normal"/>
+    <w:link w:val="HTMLPreformattedChar"/>
+    <w:uiPriority w:val="99"/>
+    <w:semiHidden/>
+    <w:unhideWhenUsed/>
+    <w:rsid w:val="00FB3250"/>
+    <w:pPr>
+      <w:tabs>
+        <w:tab w:val="left" w:pos="916"/>
+        <w:tab w:val="left" w:pos="1832"/>
+        <w:tab w:val="left" w:pos="2748"/>
+        <w:tab w:val="left" w:pos="3664"/>
+        <w:tab w:val="left" w:pos="4580"/>
+        <w:tab w:val="left" w:pos="5496"/>
+        <w:tab w:val="left" w:pos="6412"/>
+        <w:tab w:val="left" w:pos="7328"/>
+        <w:tab w:val="left" w:pos="8244"/>
+        <w:tab w:val="left" w:pos="9160"/>
+        <w:tab w:val="left" w:pos="10076"/>
+        <w:tab w:val="left" w:pos="10992"/>
+        <w:tab w:val="left" w:pos="11908"/>
+        <w:tab w:val="left" w:pos="12824"/>
+        <w:tab w:val="left" w:pos="13740"/>
+        <w:tab w:val="left" w:pos="14656"/>
+      </w:tabs>
+      <w:spacing w:before="150" w:after="0" w:line="240" w:lineRule="auto"/>
+    </w:pPr>
+    <w:rPr>
+      <w:rFonts w:ascii="Courier New" w:eastAsia="Times New Roman" w:hAnsi="Courier New" w:cs="Courier New"/>
+      <w:sz w:val="20"/>
+      <w:szCs w:val="20"/>
+    </w:rPr>
+  </w:style>
+  <w:style w:type="character" w:customStyle="1" w:styleId="HTMLPreformattedChar">
+    <w:name w:val="HTML Preformatted Char"/>
+    <w:basedOn w:val="DefaultParagraphFont"/>
+    <w:link w:val="HTMLPreformatted"/>
+    <w:uiPriority w:val="99"/>
+    <w:semiHidden/>
+    <w:rsid w:val="00FB3250"/>
+    <w:rPr>
+      <w:rFonts w:ascii="Courier New" w:eastAsia="Times New Roman" w:hAnsi="Courier New" w:cs="Courier New"/>
+      <w:sz w:val="20"/>
+      <w:szCs w:val="20"/>
+    </w:rPr>
+  </w:style>
+  <w:style w:type="paragraph" w:styleId="NormalWeb">
+    <w:name w:val="Normal (Web)"/>
+    <w:basedOn w:val="Normal"/>
+    <w:uiPriority w:val="99"/>
+    <w:semiHidden/>
+    <w:unhideWhenUsed/>
+    <w:rsid w:val="00FB3250"/>
+    <w:pPr>
+      <w:spacing w:before="150" w:after="0" w:line="240" w:lineRule="auto"/>
+    </w:pPr>
+    <w:rPr>
+      <w:rFonts w:ascii="Times New Roman" w:eastAsia="Times New Roman" w:hAnsi="Times New Roman" w:cs="Times New Roman"/>
+      <w:sz w:val="24"/>
+      <w:szCs w:val="24"/>
+    </w:rPr>
+  </w:style>
+  <w:style w:type="paragraph" w:customStyle="1" w:styleId="new-to-git">
+    <w:name w:val="new-to-git"/>
+    <w:basedOn w:val="Normal"/>
+    <w:rsid w:val="00FB3250"/>
+    <w:pPr>
+      <w:spacing w:before="150" w:after="0" w:line="240" w:lineRule="auto"/>
+    </w:pPr>
+    <w:rPr>
+      <w:rFonts w:ascii="Times New Roman" w:eastAsia="Times New Roman" w:hAnsi="Times New Roman" w:cs="Times New Roman"/>
+      <w:sz w:val="24"/>
+      <w:szCs w:val="24"/>
+    </w:rPr>
+  </w:style>
+  <w:style w:type="character" w:customStyle="1" w:styleId="UnresolvedMention1">
+    <w:name w:val="Unresolved Mention1"/>
+    <w:basedOn w:val="DefaultParagraphFont"/>
+    <w:uiPriority w:val="99"/>
+    <w:semiHidden/>
+    <w:unhideWhenUsed/>
+    <w:rsid w:val="009753F0"/>
+    <w:rPr>
+      <w:color w:val="808080"/>
+      <w:shd w:val="clear" w:color="auto" w:fill="E6E6E6"/>
+    </w:rPr>
+  </w:style>
+  <w:style w:type="character" w:styleId="HTMLCite">
+    <w:name w:val="HTML Cite"/>
+    <w:basedOn w:val="DefaultParagraphFont"/>
+    <w:uiPriority w:val="99"/>
+    <w:semiHidden/>
+    <w:unhideWhenUsed/>
+    <w:rsid w:val="005C5A9F"/>
+    <w:rPr>
+      <w:i/>
+      <w:iCs/>
+    </w:rPr>
+  </w:style>
+  <w:style w:type="character" w:styleId="FollowedHyperlink">
+    <w:name w:val="FollowedHyperlink"/>
+    <w:basedOn w:val="DefaultParagraphFont"/>
+    <w:uiPriority w:val="99"/>
+    <w:semiHidden/>
+    <w:unhideWhenUsed/>
+    <w:rsid w:val="0017115F"/>
+    <w:rPr>
+      <w:color w:val="800080" w:themeColor="followedHyperlink"/>
+      <w:u w:val="single"/>
+    </w:rPr>
+  </w:style>
+</w:styles>
+</file>
+
+<file path=word/stylesWithEffects.xml><?xml version="1.0" encoding="utf-8"?>
+<w:styles xmlns:wpc="http://schemas.microsoft.com/office/word/2010/wordprocessingCanvas" xmlns:mc="http://schemas.openxmlformats.org/markup-compatibility/2006" xmlns:o="urn:schemas-microsoft-com:office:office" xmlns:r="http://schemas.openxmlformats.org/officeDocument/2006/relationships" xmlns:m="http://schemas.openxmlformats.org/officeDocument/2006/math" xmlns:v="urn:schemas-microsoft-com:vml" xmlns:wp14="http://schemas.microsoft.com/office/word/2010/wordprocessingDrawing" xmlns:wp="http://schemas.openxmlformats.org/drawingml/2006/wordprocessingDrawing" xmlns:w10="urn:schemas-microsoft-com:office:word" xmlns:w="http://schemas.openxmlformats.org/wordprocessingml/2006/main" xmlns:w14="http://schemas.microsoft.com/office/word/2010/wordml" xmlns:wpg="http://schemas.microsoft.com/office/word/2010/wordprocessingGroup" xmlns:wpi="http://schemas.microsoft.com/office/word/2010/wordprocessingInk" xmlns:wne="http://schemas.microsoft.com/office/word/2006/wordml" xmlns:wps="http://schemas.microsoft.com/office/word/2010/wordprocessingShape" mc:Ignorable="w14 wp14">
+  <w:docDefaults>
+    <w:rPrDefault>
+      <w:rPr>
+        <w:rFonts w:asciiTheme="minorHAnsi" w:eastAsiaTheme="minorHAnsi" w:hAnsiTheme="minorHAnsi" w:cstheme="minorBidi"/>
+        <w:sz w:val="22"/>
+        <w:szCs w:val="22"/>
+        <w:lang w:val="en-US" w:eastAsia="en-US" w:bidi="ar-SA"/>
+      </w:rPr>
+    </w:rPrDefault>
+    <w:pPrDefault>
+      <w:pPr>
+        <w:spacing w:after="200" w:line="276" w:lineRule="auto"/>
+      </w:pPr>
+    </w:pPrDefault>
+  </w:docDefaults>
+  <w:latentStyles w:defLockedState="0" w:defUIPriority="99" w:defSemiHidden="1" w:defUnhideWhenUsed="1" w:defQFormat="0" w:count="267">
+    <w:lsdException w:name="Normal" w:semiHidden="0" w:uiPriority="0" w:unhideWhenUsed="0" w:qFormat="1"/>
+    <w:lsdException w:name="heading 1" w:semiHidden="0" w:uiPriority="9" w:unhideWhenUsed="0" w:qFormat="1"/>
+    <w:lsdException w:name="heading 2" w:uiPriority="9" w:qFormat="1"/>
+    <w:lsdException w:name="heading 3" w:uiPriority="9" w:qFormat="1"/>
+    <w:lsdException w:name="heading 4" w:uiPriority="9" w:qFormat="1"/>
+    <w:lsdException w:name="heading 5" w:uiPriority="9" w:qFormat="1"/>
+    <w:lsdException w:name="heading 6" w:uiPriority="9" w:qFormat="1"/>
+    <w:lsdException w:name="heading 7" w:uiPriority="9" w:qFormat="1"/>
+    <w:lsdException w:name="heading 8" w:uiPriority="9" w:qFormat="1"/>
+    <w:lsdException w:name="heading 9" w:uiPriority="9" w:qFormat="1"/>
+    <w:lsdException w:name="toc 1" w:uiPriority="39"/>
+    <w:lsdException w:name="toc 2" w:uiPriority="39"/>
+    <w:lsdException w:name="toc 3" w:uiPriority="39"/>
+    <w:lsdException w:name="toc 4" w:uiPriority="39"/>
+    <w:lsdException w:name="toc 5" w:uiPriority="39"/>
+    <w:lsdException w:name="toc 6" w:uiPriority="39"/>
+    <w:lsdException w:name="toc 7" w:uiPriority="39"/>
+    <w:lsdException w:name="toc 8" w:uiPriority="39"/>
+    <w:lsdException w:name="toc 9" w:uiPriority="39"/>
+    <w:lsdException w:name="caption" w:uiPriority="35" w:qFormat="1"/>
+    <w:lsdException w:name="Title" w:semiHidden="0" w:uiPriority="10" w:unhideWhenUsed="0" w:qFormat="1"/>
+    <w:lsdException w:name="Default Paragraph Font" w:uiPriority="1"/>
+    <w:lsdException w:name="Subtitle" w:semiHidden="0" w:uiPriority="11" w:unhideWhenUsed="0" w:qFormat="1"/>
+    <w:lsdException w:name="Strong" w:semiHidden="0" w:uiPriority="22" w:unhideWhenUsed="0" w:qFormat="1"/>
+    <w:lsdException w:name="Emphasis" w:semiHidden="0" w:uiPriority="20" w:unhideWhenUsed="0" w:qFormat="1"/>
+    <w:lsdException w:name="Table Grid" w:uiPriority="59"/>
+    <w:lsdException w:name="Placeholder Text" w:unhideWhenUsed="0"/>
+    <w:lsdException w:name="No Spacing" w:semiHidden="0" w:uiPriority="1" w:unhideWhenUsed="0" w:qFormat="1"/>
+    <w:lsdException w:name="Light Shading" w:semiHidden="0" w:uiPriority="60" w:unhideWhenUsed="0"/>
+    <w:lsdException w:name="Light List" w:semiHidden="0" w:uiPriority="61" w:unhideWhenUsed="0"/>
+    <w:lsdException w:name="Light Grid" w:semiHidden="0" w:uiPriority="62" w:unhideWhenUsed="0"/>
+    <w:lsdException w:name="Medium Shading 1" w:semiHidden="0" w:uiPriority="63" w:unhideWhenUsed="0"/>
+    <w:lsdException w:name="Medium Shading 2" w:semiHidden="0" w:uiPriority="64" w:unhideWhenUsed="0"/>
+    <w:lsdException w:name="Medium List 1" w:semiHidden="0" w:uiPriority="65" w:unhideWhenUsed="0"/>
+    <w:lsdException w:name="Medium List 2" w:semiHidden="0" w:uiPriority="66" w:unhideWhenUsed="0"/>
+    <w:lsdException w:name="Medium Grid 1" w:semiHidden="0" w:uiPriority="67" w:unhideWhenUsed="0"/>
+    <w:lsdException w:name="Medium Grid 2" w:semiHidden="0" w:uiPriority="68" w:unhideWhenUsed="0"/>
+    <w:lsdException w:name="Medium Grid 3" w:semiHidden="0" w:uiPriority="69" w:unhideWhenUsed="0"/>
+    <w:lsdException w:name="Dark List" w:semiHidden="0" w:uiPriority="70" w:unhideWhenUsed="0"/>
+    <w:lsdException w:name="Colorful Shading" w:semiHidden="0" w:uiPriority="71" w:unhideWhenUsed="0"/>
+    <w:lsdException w:name="Colorful List" w:semiHidden="0" w:uiPriority="72" w:unhideWhenUsed="0"/>
+    <w:lsdException w:name="Colorful Grid" w:semiHidden="0" w:uiPriority="73" w:unhideWhenUsed="0"/>
+    <w:lsdException w:name="Light Shading Accent 1" w:semiHidden="0" w:uiPriority="60" w:unhideWhenUsed="0"/>
+    <w:lsdException w:name="Light List Accent 1" w:semiHidden="0" w:uiPriority="61" w:unhideWhenUsed="0"/>
+    <w:lsdException w:name="Light Grid Accent 1" w:semiHidden="0" w:uiPriority="62" w:unhideWhenUsed="0"/>
+    <w:lsdException w:name="Medium Shading 1 Accent 1" w:semiHidden="0" w:uiPriority="63" w:unhideWhenUsed="0"/>
+    <w:lsdException w:name="Medium Shading 2 Accent 1" w:semiHidden="0" w:uiPriority="64" w:unhideWhenUsed="0"/>
+    <w:lsdException w:name="Medium List 1 Accent 1" w:semiHidden="0" w:uiPriority="65" w:unhideWhenUsed="0"/>
+    <w:lsdException w:name="Revision" w:unhideWhenUsed="0"/>
+    <w:lsdException w:name="List Paragraph" w:semiHidden="0" w:uiPriority="34" w:unhideWhenUsed="0" w:qFormat="1"/>
+    <w:lsdException w:name="Quote" w:semiHidden="0" w:uiPriority="29" w:unhideWhenUsed="0" w:qFormat="1"/>
+    <w:lsdException w:name="Intense Quote" w:semiHidden="0" w:uiPriority="30" w:unhideWhenUsed="0" w:qFormat="1"/>
+    <w:lsdException w:name="Medium List 2 Accent 1" w:semiHidden="0" w:uiPriority="66" w:unhideWhenUsed="0"/>
+    <w:lsdException w:name="Medium Grid 1 Accent 1" w:semiHidden="0" w:uiPriority="67" w:unhideWhenUsed="0"/>
+    <w:lsdException w:name="Medium Grid 2 Accent 1" w:semiHidden="0" w:uiPriority="68" w:unhideWhenUsed="0"/>
+    <w:lsdException w:name="Medium Grid 3 Accent 1" w:semiHidden="0" w:uiPriority="69" w:unhideWhenUsed="0"/>
+    <w:lsdException w:name="Dark List Accent 1" w:semiHidden="0" w:uiPriority="70" w:unhideWhenUsed="0"/>
+    <w:lsdException w:name="Colorful Shading Accent 1" w:semiHidden="0" w:uiPriority="71" w:unhideWhenUsed="0"/>
+    <w:lsdException w:name="Colorful List Accent 1" w:semiHidden="0" w:uiPriority="72" w:unhideWhenUsed="0"/>
+    <w:lsdException w:name="Colorful Grid Accent 1" w:semiHidden="0" w:uiPriority="73" w:unhideWhenUsed="0"/>
+    <w:lsdException w:name="Light Shading Accent 2" w:semiHidden="0" w:uiPriority="60" w:unhideWhenUsed="0"/>
+    <w:lsdException w:name="Light List Accent 2" w:semiHidden="0" w:uiPriority="61" w:unhideWhenUsed="0"/>
+    <w:lsdException w:name="Light Grid Accent 2" w:semiHidden="0" w:uiPriority="62" w:unhideWhenUsed="0"/>
+    <w:lsdException w:name="Medium Shading 1 Accent 2" w:semiHidden="0" w:uiPriority="63" w:unhideWhenUsed="0"/>
+    <w:lsdException w:name="Medium Shading 2 Accent 2" w:semiHidden="0" w:uiPriority="64" w:unhideWhenUsed="0"/>
+    <w:lsdException w:name="Medium List 1 Accent 2" w:semiHidden="0" w:uiPriority="65" w:unhideWhenUsed="0"/>
+    <w:lsdException w:name="Medium List 2 Accent 2" w:semiHidden="0" w:uiPriority="66" w:unhideWhenUsed="0"/>
+    <w:lsdException w:name="Medium Grid 1 Accent 2" w:semiHidden="0" w:uiPriority="67" w:unhideWhenUsed="0"/>
+    <w:lsdException w:name="Medium Grid 2 Accent 2" w:semiHidden="0" w:uiPriority="68" w:unhideWhenUsed="0"/>
+    <w:lsdException w:name="Medium Grid 3 Accent 2" w:semiHidden="0" w:uiPriority="69" w:unhideWhenUsed="0"/>
+    <w:lsdException w:name="Dark List Accent 2" w:semiHidden="0" w:uiPriority="70" w:unhideWhenUsed="0"/>
+    <w:lsdException w:name="Colorful Shading Accent 2" w:semiHidden="0" w:uiPriority="71" w:unhideWhenUsed="0"/>
+    <w:lsdException w:name="Colorful List Accent 2" w:semiHidden="0" w:uiPriority="72" w:unhideWhenUsed="0"/>
+    <w:lsdException w:name="Colorful Grid Accent 2" w:semiHidden="0" w:uiPriority="73" w:unhideWhenUsed="0"/>
+    <w:lsdException w:name="Light Shading Accent 3" w:semiHidden="0" w:uiPriority="60" w:unhideWhenUsed="0"/>
+    <w:lsdException w:name="Light List Accent 3" w:semiHidden="0" w:uiPriority="61" w:unhideWhenUsed="0"/>
+    <w:lsdException w:name="Light Grid Accent 3" w:semiHidden="0" w:uiPriority="62" w:unhideWhenUsed="0"/>
+    <w:lsdException w:name="Medium Shading 1 Accent 3" w:semiHidden="0" w:uiPriority="63" w:unhideWhenUsed="0"/>
+    <w:lsdException w:name="Medium Shading 2 Accent 3" w:semiHidden="0" w:uiPriority="64" w:unhideWhenUsed="0"/>
+    <w:lsdException w:name="Medium List 1 Accent 3" w:semiHidden="0" w:uiPriority="65" w:unhideWhenUsed="0"/>
+    <w:lsdException w:name="Medium List 2 Accent 3" w:semiHidden="0" w:uiPriority="66" w:unhideWhenUsed="0"/>
+    <w:lsdException w:name="Medium Grid 1 Accent 3" w:semiHidden="0" w:uiPriority="67" w:unhideWhenUsed="0"/>
+    <w:lsdException w:name="Medium Grid 2 Accent 3" w:semiHidden="0" w:uiPriority="68" w:unhideWhenUsed="0"/>
+    <w:lsdException w:name="Medium Grid 3 Accent 3" w:semiHidden="0" w:uiPriority="69" w:unhideWhenUsed="0"/>
+    <w:lsdException w:name="Dark List Accent 3" w:semiHidden="0" w:uiPriority="70" w:unhideWhenUsed="0"/>
+    <w:lsdException w:name="Colorful Shading Accent 3" w:semiHidden="0" w:uiPriority="71" w:unhideWhenUsed="0"/>
+    <w:lsdException w:name="Colorful List Accent 3" w:semiHidden="0" w:uiPriority="72" w:unhideWhenUsed="0"/>
+    <w:lsdException w:name="Colorful Grid Accent 3" w:semiHidden="0" w:uiPriority="73" w:unhideWhenUsed="0"/>
+    <w:lsdException w:name="Light Shading Accent 4" w:semiHidden="0" w:uiPriority="60" w:unhideWhenUsed="0"/>
+    <w:lsdException w:name="Light List Accent 4" w:semiHidden="0" w:uiPriority="61" w:unhideWhenUsed="0"/>
+    <w:lsdException w:name="Light Grid Accent 4" w:semiHidden="0" w:uiPriority="62" w:unhideWhenUsed="0"/>
+    <w:lsdException w:name="Medium Shading 1 Accent 4" w:semiHidden="0" w:uiPriority="63" w:unhideWhenUsed="0"/>
+    <w:lsdException w:name="Medium Shading 2 Accent 4" w:semiHidden="0" w:uiPriority="64" w:unhideWhenUsed="0"/>
+    <w:lsdException w:name="Medium List 1 Accent 4" w:semiHidden="0" w:uiPriority="65" w:unhideWhenUsed="0"/>
+    <w:lsdException w:name="Medium List 2 Accent 4" w:semiHidden="0" w:uiPriority="66" w:unhideWhenUsed="0"/>
+    <w:lsdException w:name="Medium Grid 1 Accent 4" w:semiHidden="0" w:uiPriority="67" w:unhideWhenUsed="0"/>
+    <w:lsdException w:name="Medium Grid 2 Accent 4" w:semiHidden="0" w:uiPriority="68" w:unhideWhenUsed="0"/>
+    <w:lsdException w:name="Medium Grid 3 Accent 4" w:semiHidden="0" w:uiPriority="69" w:unhideWhenUsed="0"/>
+    <w:lsdException w:name="Dark List Accent 4" w:semiHidden="0" w:uiPriority="70" w:unhideWhenUsed="0"/>
+    <w:lsdException w:name="Colorful Shading Accent 4" w:semiHidden="0" w:uiPriority="71" w:unhideWhenUsed="0"/>
+    <w:lsdException w:name="Colorful List Accent 4" w:semiHidden="0" w:uiPriority="72" w:unhideWhenUsed="0"/>
+    <w:lsdException w:name="Colorful Grid Accent 4" w:semiHidden="0" w:uiPriority="73" w:unhideWhenUsed="0"/>
+    <w:lsdException w:name="Light Shading Accent 5" w:semiHidden="0" w:uiPriority="60" w:unhideWhenUsed="0"/>
+    <w:lsdException w:name="Light List Accent 5" w:semiHidden="0" w:uiPriority="61" w:unhideWhenUsed="0"/>
+    <w:lsdException w:name="Light Grid Accent 5" w:semiHidden="0" w:uiPriority="62" w:unhideWhenUsed="0"/>
+    <w:lsdException w:name="Medium Shading 1 Accent 5" w:semiHidden="0" w:uiPriority="63" w:unhideWhenUsed="0"/>
+    <w:lsdException w:name="Medium Shading 2 Accent 5" w:semiHidden="0" w:uiPriority="64" w:unhideWhenUsed="0"/>
+    <w:lsdException w:name="Medium List 1 Accent 5" w:semiHidden="0" w:uiPriority="65" w:unhideWhenUsed="0"/>
+    <w:lsdException w:name="Medium List 2 Accent 5" w:semiHidden="0" w:uiPriority="66" w:unhideWhenUsed="0"/>
+    <w:lsdException w:name="Medium Grid 1 Accent 5" w:semiHidden="0" w:uiPriority="67" w:unhideWhenUsed="0"/>
+    <w:lsdException w:name="Medium Grid 2 Accent 5" w:semiHidden="0" w:uiPriority="68" w:unhideWhenUsed="0"/>
+    <w:lsdException w:name="Medium Grid 3 Accent 5" w:semiHidden="0" w:uiPriority="69" w:unhideWhenUsed="0"/>
+    <w:lsdException w:name="Dark List Accent 5" w:semiHidden="0" w:uiPriority="70" w:unhideWhenUsed="0"/>
+    <w:lsdException w:name="Colorful Shading Accent 5" w:semiHidden="0" w:uiPriority="71" w:unhideWhenUsed="0"/>
+    <w:lsdException w:name="Colorful List Accent 5" w:semiHidden="0" w:uiPriority="72" w:unhideWhenUsed="0"/>
+    <w:lsdException w:name="Colorful Grid Accent 5" w:semiHidden="0" w:uiPriority="73" w:unhideWhenUsed="0"/>
+    <w:lsdException w:name="Light Shading Accent 6" w:semiHidden="0" w:uiPriority="60" w:unhideWhenUsed="0"/>
+    <w:lsdException w:name="Light List Accent 6" w:semiHidden="0" w:uiPriority="61" w:unhideWhenUsed="0"/>
+    <w:lsdException w:name="Light Grid Accent 6" w:semiHidden="0" w:uiPriority="62" w:unhideWhenUsed="0"/>
+    <w:lsdException w:name="Medium Shading 1 Accent 6" w:semiHidden="0" w:uiPriority="63" w:unhideWhenUsed="0"/>
+    <w:lsdException w:name="Medium Shading 2 Accent 6" w:semiHidden="0" w:uiPriority="64" w:unhideWhenUsed="0"/>
+    <w:lsdException w:name="Medium List 1 Accent 6" w:semiHidden="0" w:uiPriority="65" w:unhideWhenUsed="0"/>
+    <w:lsdException w:name="Medium List 2 Accent 6" w:semiHidden="0" w:uiPriority="66" w:unhideWhenUsed="0"/>
+    <w:lsdException w:name="Medium Grid 1 Accent 6" w:semiHidden="0" w:uiPriority="67" w:unhideWhenUsed="0"/>
+    <w:lsdException w:name="Medium Grid 2 Accent 6" w:semiHidden="0" w:uiPriority="68" w:unhideWhenUsed="0"/>
+    <w:lsdException w:name="Medium Grid 3 Accent 6" w:semiHidden="0" w:uiPriority="69" w:unhideWhenUsed="0"/>
+    <w:lsdException w:name="Dark List Accent 6" w:semiHidden="0" w:uiPriority="70" w:unhideWhenUsed="0"/>
+    <w:lsdException w:name="Colorful Shading Accent 6" w:semiHidden="0" w:uiPriority="71" w:unhideWhenUsed="0"/>
+    <w:lsdException w:name="Colorful List Accent 6" w:semiHidden="0" w:uiPriority="72" w:unhideWhenUsed="0"/>
+    <w:lsdException w:name="Colorful Grid Accent 6" w:semiHidden="0" w:uiPriority="73" w:unhideWhenUsed="0"/>
+    <w:lsdException w:name="Subtle Emphasis" w:semiHidden="0" w:uiPriority="19" w:unhideWhenUsed="0" w:qFormat="1"/>
+    <w:lsdException w:name="Intense Emphasis" w:semiHidden="0" w:uiPriority="21" w:unhideWhenUsed="0" w:qFormat="1"/>
+    <w:lsdException w:name="Subtle Reference" w:semiHidden="0" w:uiPriority="31" w:unhideWhenUsed="0" w:qFormat="1"/>
+    <w:lsdException w:name="Intense Reference" w:semiHidden="0" w:uiPriority="32" w:unhideWhenUsed="0" w:qFormat="1"/>
+    <w:lsdException w:name="Book Title" w:semiHidden="0" w:uiPriority="33" w:unhideWhenUsed="0" w:qFormat="1"/>
+    <w:lsdException w:name="Bibliography" w:uiPriority="37"/>
+    <w:lsdException w:name="TOC Heading" w:uiPriority="39" w:qFormat="1"/>
   </w:latentStyles>
   <w:style w:type="paragraph" w:default="1" w:styleId="Normal">
     <w:name w:val="Normal"/>
@@ -4783,7 +5628,7 @@
 </file>
 
 <file path=customXml/itemProps1.xml><?xml version="1.0" encoding="utf-8"?>
-<ds:datastoreItem xmlns:ds="http://schemas.openxmlformats.org/officeDocument/2006/customXml" ds:itemID="{CAA253A3-42B9-4818-AF28-8822978F30D8}">
+<ds:datastoreItem xmlns:ds="http://schemas.openxmlformats.org/officeDocument/2006/customXml" ds:itemID="{B1E24F3A-FDD1-4028-91F3-2DF411CD5A7D}">
   <ds:schemaRefs>
     <ds:schemaRef ds:uri="http://schemas.openxmlformats.org/officeDocument/2006/bibliography"/>
   </ds:schemaRefs>

</xml_diff>

<commit_message>
updated VMWare doc with install jenkins ssh key and dev environment diagram
</commit_message>
<xml_diff>
--- a/Documentation/Tools and Training/CrowSoft_VMWARE_User_Guide.docx
+++ b/Documentation/Tools and Training/CrowSoft_VMWARE_User_Guide.docx
@@ -395,6 +395,220 @@
               </w:rPr>
               <w:t>Michael McFadden</w:t>
             </w:r>
+          </w:p>
+        </w:tc>
+      </w:tr>
+      <w:tr>
+        <w:trPr>
+          <w:trHeight w:val="260"/>
+          <w:jc w:val="center"/>
+        </w:trPr>
+        <w:tc>
+          <w:tcPr>
+            <w:tcW w:w="1168" w:type="dxa"/>
+          </w:tcPr>
+          <w:p>
+            <w:pPr>
+              <w:rPr>
+                <w:rFonts w:ascii="Courier New" w:hAnsi="Courier New" w:cs="Courier New"/>
+              </w:rPr>
+            </w:pPr>
+            <w:r>
+              <w:rPr>
+                <w:rFonts w:ascii="Courier New" w:hAnsi="Courier New" w:cs="Courier New"/>
+              </w:rPr>
+              <w:t>1.2</w:t>
+            </w:r>
+          </w:p>
+        </w:tc>
+        <w:tc>
+          <w:tcPr>
+            <w:tcW w:w="1537" w:type="dxa"/>
+          </w:tcPr>
+          <w:p>
+            <w:pPr>
+              <w:rPr>
+                <w:rFonts w:ascii="Courier New" w:hAnsi="Courier New" w:cs="Courier New"/>
+              </w:rPr>
+            </w:pPr>
+            <w:r>
+              <w:rPr>
+                <w:rFonts w:ascii="Courier New" w:hAnsi="Courier New" w:cs="Courier New"/>
+              </w:rPr>
+              <w:t>23/3/2019</w:t>
+            </w:r>
+          </w:p>
+        </w:tc>
+        <w:tc>
+          <w:tcPr>
+            <w:tcW w:w="2996" w:type="dxa"/>
+          </w:tcPr>
+          <w:p>
+            <w:pPr>
+              <w:rPr>
+                <w:rFonts w:ascii="Courier New" w:hAnsi="Courier New" w:cs="Courier New"/>
+              </w:rPr>
+            </w:pPr>
+            <w:r>
+              <w:rPr>
+                <w:rFonts w:ascii="Courier New" w:hAnsi="Courier New" w:cs="Courier New"/>
+              </w:rPr>
+              <w:t>Jenkins/</w:t>
+            </w:r>
+            <w:proofErr w:type="spellStart"/>
+            <w:r>
+              <w:rPr>
+                <w:rFonts w:ascii="Courier New" w:hAnsi="Courier New" w:cs="Courier New"/>
+              </w:rPr>
+              <w:t>github</w:t>
+            </w:r>
+            <w:proofErr w:type="spellEnd"/>
+            <w:r>
+              <w:rPr>
+                <w:rFonts w:ascii="Courier New" w:hAnsi="Courier New" w:cs="Courier New"/>
+              </w:rPr>
+              <w:t xml:space="preserve"> </w:t>
+            </w:r>
+            <w:proofErr w:type="spellStart"/>
+            <w:r>
+              <w:rPr>
+                <w:rFonts w:ascii="Courier New" w:hAnsi="Courier New" w:cs="Courier New"/>
+              </w:rPr>
+              <w:t>config</w:t>
+            </w:r>
+            <w:proofErr w:type="spellEnd"/>
+            <w:r>
+              <w:rPr>
+                <w:rFonts w:ascii="Courier New" w:hAnsi="Courier New" w:cs="Courier New"/>
+              </w:rPr>
+              <w:t xml:space="preserve"> </w:t>
+            </w:r>
+          </w:p>
+        </w:tc>
+        <w:tc>
+          <w:tcPr>
+            <w:tcW w:w="2414" w:type="dxa"/>
+          </w:tcPr>
+          <w:p>
+            <w:pPr>
+              <w:rPr>
+                <w:rFonts w:ascii="Courier New" w:hAnsi="Courier New" w:cs="Courier New"/>
+              </w:rPr>
+            </w:pPr>
+            <w:r>
+              <w:rPr>
+                <w:rFonts w:ascii="Courier New" w:hAnsi="Courier New" w:cs="Courier New"/>
+              </w:rPr>
+              <w:t>Colin Kenny</w:t>
+            </w:r>
+          </w:p>
+        </w:tc>
+      </w:tr>
+      <w:tr>
+        <w:trPr>
+          <w:trHeight w:val="260"/>
+          <w:jc w:val="center"/>
+        </w:trPr>
+        <w:tc>
+          <w:tcPr>
+            <w:tcW w:w="1168" w:type="dxa"/>
+          </w:tcPr>
+          <w:p>
+            <w:pPr>
+              <w:rPr>
+                <w:rFonts w:ascii="Courier New" w:hAnsi="Courier New" w:cs="Courier New"/>
+              </w:rPr>
+            </w:pPr>
+          </w:p>
+        </w:tc>
+        <w:tc>
+          <w:tcPr>
+            <w:tcW w:w="1537" w:type="dxa"/>
+          </w:tcPr>
+          <w:p>
+            <w:pPr>
+              <w:rPr>
+                <w:rFonts w:ascii="Courier New" w:hAnsi="Courier New" w:cs="Courier New"/>
+              </w:rPr>
+            </w:pPr>
+          </w:p>
+        </w:tc>
+        <w:tc>
+          <w:tcPr>
+            <w:tcW w:w="2996" w:type="dxa"/>
+          </w:tcPr>
+          <w:p>
+            <w:pPr>
+              <w:rPr>
+                <w:rFonts w:ascii="Courier New" w:hAnsi="Courier New" w:cs="Courier New"/>
+              </w:rPr>
+            </w:pPr>
+          </w:p>
+        </w:tc>
+        <w:tc>
+          <w:tcPr>
+            <w:tcW w:w="2414" w:type="dxa"/>
+          </w:tcPr>
+          <w:p>
+            <w:pPr>
+              <w:rPr>
+                <w:rFonts w:ascii="Courier New" w:hAnsi="Courier New" w:cs="Courier New"/>
+              </w:rPr>
+            </w:pPr>
+          </w:p>
+        </w:tc>
+      </w:tr>
+      <w:tr>
+        <w:trPr>
+          <w:trHeight w:val="260"/>
+          <w:jc w:val="center"/>
+        </w:trPr>
+        <w:tc>
+          <w:tcPr>
+            <w:tcW w:w="1168" w:type="dxa"/>
+          </w:tcPr>
+          <w:p>
+            <w:pPr>
+              <w:rPr>
+                <w:rFonts w:ascii="Courier New" w:hAnsi="Courier New" w:cs="Courier New"/>
+              </w:rPr>
+            </w:pPr>
+          </w:p>
+        </w:tc>
+        <w:tc>
+          <w:tcPr>
+            <w:tcW w:w="1537" w:type="dxa"/>
+          </w:tcPr>
+          <w:p>
+            <w:pPr>
+              <w:rPr>
+                <w:rFonts w:ascii="Courier New" w:hAnsi="Courier New" w:cs="Courier New"/>
+              </w:rPr>
+            </w:pPr>
+          </w:p>
+        </w:tc>
+        <w:tc>
+          <w:tcPr>
+            <w:tcW w:w="2996" w:type="dxa"/>
+          </w:tcPr>
+          <w:p>
+            <w:pPr>
+              <w:rPr>
+                <w:rFonts w:ascii="Courier New" w:hAnsi="Courier New" w:cs="Courier New"/>
+              </w:rPr>
+            </w:pPr>
+          </w:p>
+        </w:tc>
+        <w:tc>
+          <w:tcPr>
+            <w:tcW w:w="2414" w:type="dxa"/>
+          </w:tcPr>
+          <w:p>
+            <w:pPr>
+              <w:rPr>
+                <w:rFonts w:ascii="Courier New" w:hAnsi="Courier New" w:cs="Courier New"/>
+              </w:rPr>
+            </w:pPr>
           </w:p>
         </w:tc>
       </w:tr>
@@ -450,7 +664,7 @@
           <w:r>
             <w:fldChar w:fldCharType="separate"/>
           </w:r>
-          <w:hyperlink w:anchor="_Toc3709627" w:history="1">
+          <w:hyperlink w:anchor="_Toc4095654" w:history="1">
             <w:r>
               <w:rPr>
                 <w:rStyle w:val="Hyperlink"/>
@@ -477,7 +691,7 @@
                 <w:noProof/>
                 <w:webHidden/>
               </w:rPr>
-              <w:instrText xml:space="preserve"> PAGEREF _Toc3709627 \h </w:instrText>
+              <w:instrText xml:space="preserve"> PAGEREF _Toc4095654 \h </w:instrText>
             </w:r>
             <w:r>
               <w:rPr>
@@ -520,7 +734,7 @@
               <w:lang w:val="en-IE" w:eastAsia="en-IE"/>
             </w:rPr>
           </w:pPr>
-          <w:hyperlink w:anchor="_Toc3709628" w:history="1">
+          <w:hyperlink w:anchor="_Toc4095655" w:history="1">
             <w:r>
               <w:rPr>
                 <w:rStyle w:val="Hyperlink"/>
@@ -547,7 +761,7 @@
                 <w:noProof/>
                 <w:webHidden/>
               </w:rPr>
-              <w:instrText xml:space="preserve"> PAGEREF _Toc3709628 \h </w:instrText>
+              <w:instrText xml:space="preserve"> PAGEREF _Toc4095655 \h </w:instrText>
             </w:r>
             <w:r>
               <w:rPr>
@@ -590,7 +804,7 @@
               <w:lang w:val="en-IE" w:eastAsia="en-IE"/>
             </w:rPr>
           </w:pPr>
-          <w:hyperlink w:anchor="_Toc3709629" w:history="1">
+          <w:hyperlink w:anchor="_Toc4095656" w:history="1">
             <w:r>
               <w:rPr>
                 <w:rStyle w:val="Hyperlink"/>
@@ -617,7 +831,7 @@
                 <w:noProof/>
                 <w:webHidden/>
               </w:rPr>
-              <w:instrText xml:space="preserve"> PAGEREF _Toc3709629 \h </w:instrText>
+              <w:instrText xml:space="preserve"> PAGEREF _Toc4095656 \h </w:instrText>
             </w:r>
             <w:r>
               <w:rPr>
@@ -637,7 +851,7 @@
                 <w:noProof/>
                 <w:webHidden/>
               </w:rPr>
-              <w:t>3</w:t>
+              <w:t>2</w:t>
             </w:r>
             <w:r>
               <w:rPr>
@@ -660,7 +874,7 @@
               <w:lang w:val="en-IE" w:eastAsia="en-IE"/>
             </w:rPr>
           </w:pPr>
-          <w:hyperlink w:anchor="_Toc3709630" w:history="1">
+          <w:hyperlink w:anchor="_Toc4095657" w:history="1">
             <w:r>
               <w:rPr>
                 <w:rStyle w:val="Hyperlink"/>
@@ -687,7 +901,7 @@
                 <w:noProof/>
                 <w:webHidden/>
               </w:rPr>
-              <w:instrText xml:space="preserve"> PAGEREF _Toc3709630 \h </w:instrText>
+              <w:instrText xml:space="preserve"> PAGEREF _Toc4095657 \h </w:instrText>
             </w:r>
             <w:r>
               <w:rPr>
@@ -730,13 +944,13 @@
               <w:lang w:val="en-IE" w:eastAsia="en-IE"/>
             </w:rPr>
           </w:pPr>
-          <w:hyperlink w:anchor="_Toc3709631" w:history="1">
+          <w:hyperlink w:anchor="_Toc4095658" w:history="1">
             <w:r>
               <w:rPr>
                 <w:rStyle w:val="Hyperlink"/>
                 <w:noProof/>
               </w:rPr>
-              <w:t>Training:</w:t>
+              <w:t>Installing Operating system</w:t>
             </w:r>
             <w:r>
               <w:rPr>
@@ -757,7 +971,217 @@
                 <w:noProof/>
                 <w:webHidden/>
               </w:rPr>
-              <w:instrText xml:space="preserve"> PAGEREF _Toc3709631 \h </w:instrText>
+              <w:instrText xml:space="preserve"> PAGEREF _Toc4095658 \h </w:instrText>
+            </w:r>
+            <w:r>
+              <w:rPr>
+                <w:noProof/>
+                <w:webHidden/>
+              </w:rPr>
+            </w:r>
+            <w:r>
+              <w:rPr>
+                <w:noProof/>
+                <w:webHidden/>
+              </w:rPr>
+              <w:fldChar w:fldCharType="separate"/>
+            </w:r>
+            <w:r>
+              <w:rPr>
+                <w:noProof/>
+                <w:webHidden/>
+              </w:rPr>
+              <w:t>6</w:t>
+            </w:r>
+            <w:r>
+              <w:rPr>
+                <w:noProof/>
+                <w:webHidden/>
+              </w:rPr>
+              <w:fldChar w:fldCharType="end"/>
+            </w:r>
+          </w:hyperlink>
+        </w:p>
+        <w:p>
+          <w:pPr>
+            <w:pStyle w:val="TOC2"/>
+            <w:tabs>
+              <w:tab w:val="right" w:leader="dot" w:pos="9350"/>
+            </w:tabs>
+            <w:rPr>
+              <w:rFonts w:eastAsiaTheme="minorEastAsia"/>
+              <w:noProof/>
+              <w:lang w:val="en-IE" w:eastAsia="en-IE"/>
+            </w:rPr>
+          </w:pPr>
+          <w:hyperlink w:anchor="_Toc4095659" w:history="1">
+            <w:r>
+              <w:rPr>
+                <w:rStyle w:val="Hyperlink"/>
+                <w:noProof/>
+              </w:rPr>
+              <w:t>Connecting Jenkins to github</w:t>
+            </w:r>
+            <w:r>
+              <w:rPr>
+                <w:noProof/>
+                <w:webHidden/>
+              </w:rPr>
+              <w:tab/>
+            </w:r>
+            <w:r>
+              <w:rPr>
+                <w:noProof/>
+                <w:webHidden/>
+              </w:rPr>
+              <w:fldChar w:fldCharType="begin"/>
+            </w:r>
+            <w:r>
+              <w:rPr>
+                <w:noProof/>
+                <w:webHidden/>
+              </w:rPr>
+              <w:instrText xml:space="preserve"> PAGEREF _Toc4095659 \h </w:instrText>
+            </w:r>
+            <w:r>
+              <w:rPr>
+                <w:noProof/>
+                <w:webHidden/>
+              </w:rPr>
+            </w:r>
+            <w:r>
+              <w:rPr>
+                <w:noProof/>
+                <w:webHidden/>
+              </w:rPr>
+              <w:fldChar w:fldCharType="separate"/>
+            </w:r>
+            <w:r>
+              <w:rPr>
+                <w:noProof/>
+                <w:webHidden/>
+              </w:rPr>
+              <w:t>7</w:t>
+            </w:r>
+            <w:r>
+              <w:rPr>
+                <w:noProof/>
+                <w:webHidden/>
+              </w:rPr>
+              <w:fldChar w:fldCharType="end"/>
+            </w:r>
+          </w:hyperlink>
+        </w:p>
+        <w:p>
+          <w:pPr>
+            <w:pStyle w:val="TOC2"/>
+            <w:tabs>
+              <w:tab w:val="right" w:leader="dot" w:pos="9350"/>
+            </w:tabs>
+            <w:rPr>
+              <w:rFonts w:eastAsiaTheme="minorEastAsia"/>
+              <w:noProof/>
+              <w:lang w:val="en-IE" w:eastAsia="en-IE"/>
+            </w:rPr>
+          </w:pPr>
+          <w:hyperlink w:anchor="_Toc4095660" w:history="1">
+            <w:r>
+              <w:rPr>
+                <w:rStyle w:val="Hyperlink"/>
+                <w:noProof/>
+              </w:rPr>
+              <w:t>Configure Jenkins job</w:t>
+            </w:r>
+            <w:r>
+              <w:rPr>
+                <w:noProof/>
+                <w:webHidden/>
+              </w:rPr>
+              <w:tab/>
+            </w:r>
+            <w:r>
+              <w:rPr>
+                <w:noProof/>
+                <w:webHidden/>
+              </w:rPr>
+              <w:fldChar w:fldCharType="begin"/>
+            </w:r>
+            <w:r>
+              <w:rPr>
+                <w:noProof/>
+                <w:webHidden/>
+              </w:rPr>
+              <w:instrText xml:space="preserve"> PAGEREF _Toc4095660 \h </w:instrText>
+            </w:r>
+            <w:r>
+              <w:rPr>
+                <w:noProof/>
+                <w:webHidden/>
+              </w:rPr>
+            </w:r>
+            <w:r>
+              <w:rPr>
+                <w:noProof/>
+                <w:webHidden/>
+              </w:rPr>
+              <w:fldChar w:fldCharType="separate"/>
+            </w:r>
+            <w:r>
+              <w:rPr>
+                <w:noProof/>
+                <w:webHidden/>
+              </w:rPr>
+              <w:t>7</w:t>
+            </w:r>
+            <w:r>
+              <w:rPr>
+                <w:noProof/>
+                <w:webHidden/>
+              </w:rPr>
+              <w:fldChar w:fldCharType="end"/>
+            </w:r>
+          </w:hyperlink>
+        </w:p>
+        <w:p>
+          <w:pPr>
+            <w:pStyle w:val="TOC2"/>
+            <w:tabs>
+              <w:tab w:val="right" w:leader="dot" w:pos="9350"/>
+            </w:tabs>
+            <w:rPr>
+              <w:rFonts w:eastAsiaTheme="minorEastAsia"/>
+              <w:noProof/>
+              <w:lang w:val="en-IE" w:eastAsia="en-IE"/>
+            </w:rPr>
+          </w:pPr>
+          <w:hyperlink w:anchor="_Toc4095661" w:history="1">
+            <w:r>
+              <w:rPr>
+                <w:rStyle w:val="Hyperlink"/>
+                <w:noProof/>
+              </w:rPr>
+              <w:t>Training:</w:t>
+            </w:r>
+            <w:r>
+              <w:rPr>
+                <w:noProof/>
+                <w:webHidden/>
+              </w:rPr>
+              <w:tab/>
+            </w:r>
+            <w:r>
+              <w:rPr>
+                <w:noProof/>
+                <w:webHidden/>
+              </w:rPr>
+              <w:fldChar w:fldCharType="begin"/>
+            </w:r>
+            <w:r>
+              <w:rPr>
+                <w:noProof/>
+                <w:webHidden/>
+              </w:rPr>
+              <w:instrText xml:space="preserve"> PAGEREF _Toc4095661 \h </w:instrText>
             </w:r>
             <w:r>
               <w:rPr>
@@ -810,7 +1234,7 @@
       <w:pPr>
         <w:pStyle w:val="Heading2"/>
       </w:pPr>
-      <w:bookmarkStart w:id="0" w:name="_Toc3709627"/>
+      <w:bookmarkStart w:id="0" w:name="_Toc4095654"/>
       <w:r>
         <w:t>Prerequisites</w:t>
       </w:r>
@@ -841,7 +1265,7 @@
       <w:pPr>
         <w:pStyle w:val="Heading2"/>
       </w:pPr>
-      <w:bookmarkStart w:id="1" w:name="_Toc3709628"/>
+      <w:bookmarkStart w:id="1" w:name="_Toc4095655"/>
       <w:r>
         <w:t>Connection</w:t>
       </w:r>
@@ -956,7 +1380,7 @@
       <w:pPr>
         <w:pStyle w:val="Heading3"/>
       </w:pPr>
-      <w:bookmarkStart w:id="2" w:name="_Toc3709629"/>
+      <w:bookmarkStart w:id="2" w:name="_Toc4095656"/>
       <w:r>
         <w:t>Set up</w:t>
       </w:r>
@@ -1781,7 +2205,7 @@
       <w:pPr>
         <w:pStyle w:val="Heading2"/>
       </w:pPr>
-      <w:bookmarkStart w:id="3" w:name="_Toc3709630"/>
+      <w:bookmarkStart w:id="3" w:name="_Toc4095657"/>
       <w:r>
         <w:t>Creating a VM</w:t>
       </w:r>
@@ -2534,9 +2958,11 @@
       <w:pPr>
         <w:pStyle w:val="Heading2"/>
       </w:pPr>
+      <w:bookmarkStart w:id="4" w:name="_Toc4095658"/>
       <w:r>
         <w:t>Installing Operating system</w:t>
       </w:r>
+      <w:bookmarkEnd w:id="4"/>
     </w:p>
     <w:p>
       <w:r>
@@ -3010,6 +3436,7 @@
       <w:pPr>
         <w:pStyle w:val="Heading2"/>
       </w:pPr>
+      <w:bookmarkStart w:id="5" w:name="_Toc4095659"/>
       <w:r>
         <w:t xml:space="preserve">Connecting Jenkins to </w:t>
       </w:r>
@@ -3017,6 +3444,7 @@
       <w:r>
         <w:t>github</w:t>
       </w:r>
+      <w:bookmarkEnd w:id="5"/>
       <w:proofErr w:type="spellEnd"/>
     </w:p>
     <w:p>
@@ -3036,13 +3464,28 @@
           <w:ilvl w:val="0"/>
           <w:numId w:val="5"/>
         </w:numPr>
+        <w:rPr>
+          <w:rFonts w:ascii="Courier New" w:hAnsi="Courier New" w:cs="Courier New"/>
+          <w:sz w:val="18"/>
+          <w:szCs w:val="18"/>
+        </w:rPr>
       </w:pPr>
       <w:proofErr w:type="spellStart"/>
       <w:r>
+        <w:rPr>
+          <w:rFonts w:ascii="Courier New" w:hAnsi="Courier New" w:cs="Courier New"/>
+          <w:sz w:val="18"/>
+          <w:szCs w:val="18"/>
+        </w:rPr>
         <w:t>sudo</w:t>
       </w:r>
       <w:proofErr w:type="spellEnd"/>
       <w:r>
+        <w:rPr>
+          <w:rFonts w:ascii="Courier New" w:hAnsi="Courier New" w:cs="Courier New"/>
+          <w:sz w:val="18"/>
+          <w:szCs w:val="18"/>
+        </w:rPr>
         <w:t xml:space="preserve"> apt-get install –y putty</w:t>
       </w:r>
     </w:p>
@@ -3053,28 +3496,60 @@
           <w:ilvl w:val="0"/>
           <w:numId w:val="5"/>
         </w:numPr>
-      </w:pPr>
-      <w:r>
+        <w:rPr>
+          <w:rFonts w:ascii="Courier New" w:hAnsi="Courier New" w:cs="Courier New"/>
+          <w:sz w:val="18"/>
+          <w:szCs w:val="18"/>
+        </w:rPr>
+      </w:pPr>
+      <w:r>
+        <w:rPr>
+          <w:rFonts w:ascii="Courier New" w:hAnsi="Courier New" w:cs="Courier New"/>
+          <w:sz w:val="18"/>
+          <w:szCs w:val="18"/>
+        </w:rPr>
         <w:t>cd /</w:t>
       </w:r>
       <w:proofErr w:type="spellStart"/>
       <w:r>
+        <w:rPr>
+          <w:rFonts w:ascii="Courier New" w:hAnsi="Courier New" w:cs="Courier New"/>
+          <w:sz w:val="18"/>
+          <w:szCs w:val="18"/>
+        </w:rPr>
         <w:t>var</w:t>
       </w:r>
       <w:proofErr w:type="spellEnd"/>
       <w:r>
-        <w:t>/lib/</w:t>
-      </w:r>
-      <w:r>
-        <w:t>Jenkins</w:t>
-      </w:r>
-      <w:r>
+        <w:rPr>
+          <w:rFonts w:ascii="Courier New" w:hAnsi="Courier New" w:cs="Courier New"/>
+          <w:sz w:val="18"/>
+          <w:szCs w:val="18"/>
+        </w:rPr>
+        <w:t>/lib/Jenkins</w:t>
+      </w:r>
+      <w:r>
+        <w:rPr>
+          <w:rFonts w:ascii="Courier New" w:hAnsi="Courier New" w:cs="Courier New"/>
+          <w:sz w:val="18"/>
+          <w:szCs w:val="18"/>
+        </w:rPr>
         <w:tab/>
       </w:r>
       <w:r>
+        <w:rPr>
+          <w:rFonts w:ascii="Courier New" w:hAnsi="Courier New" w:cs="Courier New"/>
+          <w:sz w:val="18"/>
+          <w:szCs w:val="18"/>
+        </w:rPr>
         <w:tab/>
       </w:r>
       <w:r>
+        <w:rPr>
+          <w:rFonts w:ascii="Courier New" w:hAnsi="Courier New" w:cs="Courier New"/>
+          <w:sz w:val="18"/>
+          <w:szCs w:val="18"/>
+        </w:rPr>
         <w:tab/>
         <w:t>- change into Jenkins directory</w:t>
       </w:r>
@@ -3086,21 +3561,46 @@
           <w:ilvl w:val="0"/>
           <w:numId w:val="5"/>
         </w:numPr>
+        <w:rPr>
+          <w:rFonts w:ascii="Courier New" w:hAnsi="Courier New" w:cs="Courier New"/>
+          <w:sz w:val="18"/>
+          <w:szCs w:val="18"/>
+        </w:rPr>
       </w:pPr>
       <w:proofErr w:type="spellStart"/>
       <w:r>
+        <w:rPr>
+          <w:rFonts w:ascii="Courier New" w:hAnsi="Courier New" w:cs="Courier New"/>
+          <w:sz w:val="18"/>
+          <w:szCs w:val="18"/>
+        </w:rPr>
         <w:t>sudo</w:t>
       </w:r>
       <w:proofErr w:type="spellEnd"/>
       <w:r>
+        <w:rPr>
+          <w:rFonts w:ascii="Courier New" w:hAnsi="Courier New" w:cs="Courier New"/>
+          <w:sz w:val="18"/>
+          <w:szCs w:val="18"/>
+        </w:rPr>
         <w:t xml:space="preserve"> </w:t>
       </w:r>
       <w:proofErr w:type="spellStart"/>
       <w:r>
+        <w:rPr>
+          <w:rFonts w:ascii="Courier New" w:hAnsi="Courier New" w:cs="Courier New"/>
+          <w:sz w:val="18"/>
+          <w:szCs w:val="18"/>
+        </w:rPr>
         <w:t>su</w:t>
       </w:r>
       <w:proofErr w:type="spellEnd"/>
       <w:r>
+        <w:rPr>
+          <w:rFonts w:ascii="Courier New" w:hAnsi="Courier New" w:cs="Courier New"/>
+          <w:sz w:val="18"/>
+          <w:szCs w:val="18"/>
+        </w:rPr>
         <w:t xml:space="preserve"> – Jenkins</w:t>
       </w:r>
     </w:p>
@@ -3111,18 +3611,54 @@
           <w:ilvl w:val="0"/>
           <w:numId w:val="5"/>
         </w:numPr>
+        <w:rPr>
+          <w:rFonts w:ascii="Courier New" w:hAnsi="Courier New" w:cs="Courier New"/>
+          <w:sz w:val="18"/>
+          <w:szCs w:val="18"/>
+        </w:rPr>
       </w:pPr>
       <w:proofErr w:type="spellStart"/>
       <w:r>
+        <w:rPr>
+          <w:rFonts w:ascii="Courier New" w:hAnsi="Courier New" w:cs="Courier New"/>
+          <w:sz w:val="18"/>
+          <w:szCs w:val="18"/>
+        </w:rPr>
         <w:t>mkdir</w:t>
       </w:r>
       <w:proofErr w:type="spellEnd"/>
       <w:r>
+        <w:rPr>
+          <w:rFonts w:ascii="Courier New" w:hAnsi="Courier New" w:cs="Courier New"/>
+          <w:sz w:val="18"/>
+          <w:szCs w:val="18"/>
+        </w:rPr>
         <w:t xml:space="preserve"> ./.</w:t>
       </w:r>
       <w:proofErr w:type="spellStart"/>
       <w:r>
-        <w:t>shh</w:t>
+        <w:rPr>
+          <w:rFonts w:ascii="Courier New" w:hAnsi="Courier New" w:cs="Courier New"/>
+          <w:sz w:val="18"/>
+          <w:szCs w:val="18"/>
+        </w:rPr>
+        <w:t>s</w:t>
+      </w:r>
+      <w:r>
+        <w:rPr>
+          <w:rFonts w:ascii="Courier New" w:hAnsi="Courier New" w:cs="Courier New"/>
+          <w:sz w:val="18"/>
+          <w:szCs w:val="18"/>
+        </w:rPr>
+        <w:t>s</w:t>
+      </w:r>
+      <w:r>
+        <w:rPr>
+          <w:rFonts w:ascii="Courier New" w:hAnsi="Courier New" w:cs="Courier New"/>
+          <w:sz w:val="18"/>
+          <w:szCs w:val="18"/>
+        </w:rPr>
+        <w:t>h</w:t>
       </w:r>
       <w:proofErr w:type="spellEnd"/>
     </w:p>
@@ -3133,13 +3669,44 @@
           <w:ilvl w:val="0"/>
           <w:numId w:val="5"/>
         </w:numPr>
-      </w:pPr>
-      <w:r>
+        <w:rPr>
+          <w:rFonts w:ascii="Courier New" w:hAnsi="Courier New" w:cs="Courier New"/>
+          <w:sz w:val="18"/>
+          <w:szCs w:val="18"/>
+        </w:rPr>
+      </w:pPr>
+      <w:r>
+        <w:rPr>
+          <w:rFonts w:ascii="Courier New" w:hAnsi="Courier New" w:cs="Courier New"/>
+          <w:sz w:val="18"/>
+          <w:szCs w:val="18"/>
+        </w:rPr>
         <w:t>cd ./.</w:t>
       </w:r>
       <w:proofErr w:type="spellStart"/>
       <w:r>
-        <w:t>shh</w:t>
+        <w:rPr>
+          <w:rFonts w:ascii="Courier New" w:hAnsi="Courier New" w:cs="Courier New"/>
+          <w:sz w:val="18"/>
+          <w:szCs w:val="18"/>
+        </w:rPr>
+        <w:t>s</w:t>
+      </w:r>
+      <w:r>
+        <w:rPr>
+          <w:rFonts w:ascii="Courier New" w:hAnsi="Courier New" w:cs="Courier New"/>
+          <w:sz w:val="18"/>
+          <w:szCs w:val="18"/>
+        </w:rPr>
+        <w:t>s</w:t>
+      </w:r>
+      <w:r>
+        <w:rPr>
+          <w:rFonts w:ascii="Courier New" w:hAnsi="Courier New" w:cs="Courier New"/>
+          <w:sz w:val="18"/>
+          <w:szCs w:val="18"/>
+        </w:rPr>
+        <w:t>h</w:t>
       </w:r>
       <w:proofErr w:type="spellEnd"/>
     </w:p>
@@ -3150,22 +3717,55 @@
           <w:ilvl w:val="0"/>
           <w:numId w:val="5"/>
         </w:numPr>
+        <w:rPr>
+          <w:rFonts w:ascii="Courier New" w:hAnsi="Courier New" w:cs="Courier New"/>
+          <w:sz w:val="18"/>
+          <w:szCs w:val="18"/>
+        </w:rPr>
       </w:pPr>
       <w:proofErr w:type="spellStart"/>
       <w:r>
+        <w:rPr>
+          <w:rFonts w:ascii="Courier New" w:hAnsi="Courier New" w:cs="Courier New"/>
+          <w:sz w:val="18"/>
+          <w:szCs w:val="18"/>
+        </w:rPr>
         <w:t>ssh-keygen</w:t>
       </w:r>
       <w:proofErr w:type="spellEnd"/>
       <w:r>
+        <w:rPr>
+          <w:rFonts w:ascii="Courier New" w:hAnsi="Courier New" w:cs="Courier New"/>
+          <w:sz w:val="18"/>
+          <w:szCs w:val="18"/>
+        </w:rPr>
         <w:t xml:space="preserve"> –t </w:t>
       </w:r>
       <w:proofErr w:type="spellStart"/>
       <w:r>
+        <w:rPr>
+          <w:rFonts w:ascii="Courier New" w:hAnsi="Courier New" w:cs="Courier New"/>
+          <w:sz w:val="18"/>
+          <w:szCs w:val="18"/>
+        </w:rPr>
         <w:t>rsa</w:t>
       </w:r>
       <w:proofErr w:type="spellEnd"/>
       <w:r>
-        <w:t xml:space="preserve"> –C “admin@172.28.25.136:8080”</w:t>
+        <w:rPr>
+          <w:rFonts w:ascii="Courier New" w:hAnsi="Courier New" w:cs="Courier New"/>
+          <w:sz w:val="18"/>
+          <w:szCs w:val="18"/>
+        </w:rPr>
+        <w:t xml:space="preserve"> –C </w:t>
+      </w:r>
+      <w:r>
+        <w:rPr>
+          <w:rFonts w:ascii="Courier New" w:hAnsi="Courier New" w:cs="Courier New"/>
+          <w:sz w:val="18"/>
+          <w:szCs w:val="18"/>
+        </w:rPr>
+        <w:t xml:space="preserve">“admin@172.28.25.136”  </w:t>
       </w:r>
     </w:p>
     <w:p>
@@ -3175,23 +3775,91 @@
           <w:ilvl w:val="0"/>
           <w:numId w:val="5"/>
         </w:numPr>
+        <w:rPr>
+          <w:rFonts w:ascii="Courier New" w:hAnsi="Courier New" w:cs="Courier New"/>
+          <w:sz w:val="18"/>
+          <w:szCs w:val="18"/>
+        </w:rPr>
       </w:pPr>
       <w:proofErr w:type="spellStart"/>
       <w:r>
+        <w:rPr>
+          <w:rFonts w:ascii="Courier New" w:hAnsi="Courier New" w:cs="Courier New"/>
+          <w:sz w:val="18"/>
+          <w:szCs w:val="18"/>
+        </w:rPr>
         <w:t>eval</w:t>
       </w:r>
       <w:proofErr w:type="spellEnd"/>
       <w:r>
+        <w:rPr>
+          <w:rFonts w:ascii="Courier New" w:hAnsi="Courier New" w:cs="Courier New"/>
+          <w:sz w:val="18"/>
+          <w:szCs w:val="18"/>
+        </w:rPr>
         <w:t xml:space="preserve"> “$(</w:t>
       </w:r>
       <w:proofErr w:type="spellStart"/>
       <w:r>
+        <w:rPr>
+          <w:rFonts w:ascii="Courier New" w:hAnsi="Courier New" w:cs="Courier New"/>
+          <w:sz w:val="18"/>
+          <w:szCs w:val="18"/>
+        </w:rPr>
         <w:t>ssh</w:t>
       </w:r>
       <w:proofErr w:type="spellEnd"/>
       <w:r>
+        <w:rPr>
+          <w:rFonts w:ascii="Courier New" w:hAnsi="Courier New" w:cs="Courier New"/>
+          <w:sz w:val="18"/>
+          <w:szCs w:val="18"/>
+        </w:rPr>
         <w:t>-agent –s)”</w:t>
       </w:r>
+      <w:r>
+        <w:rPr>
+          <w:rFonts w:ascii="Courier New" w:hAnsi="Courier New" w:cs="Courier New"/>
+          <w:sz w:val="18"/>
+          <w:szCs w:val="18"/>
+        </w:rPr>
+        <w:tab/>
+      </w:r>
+      <w:r>
+        <w:rPr>
+          <w:rFonts w:ascii="Courier New" w:hAnsi="Courier New" w:cs="Courier New"/>
+          <w:sz w:val="18"/>
+          <w:szCs w:val="18"/>
+        </w:rPr>
+        <w:tab/>
+      </w:r>
+      <w:r>
+        <w:rPr>
+          <w:rFonts w:ascii="Courier New" w:hAnsi="Courier New" w:cs="Courier New"/>
+          <w:sz w:val="18"/>
+          <w:szCs w:val="18"/>
+        </w:rPr>
+        <w:tab/>
+      </w:r>
+      <w:r>
+        <w:rPr>
+          <w:rFonts w:ascii="Courier New" w:hAnsi="Courier New" w:cs="Courier New"/>
+          <w:sz w:val="18"/>
+          <w:szCs w:val="18"/>
+        </w:rPr>
+        <w:tab/>
+        <w:t xml:space="preserve">- returns agent </w:t>
+      </w:r>
+      <w:proofErr w:type="spellStart"/>
+      <w:r>
+        <w:rPr>
+          <w:rFonts w:ascii="Courier New" w:hAnsi="Courier New" w:cs="Courier New"/>
+          <w:sz w:val="18"/>
+          <w:szCs w:val="18"/>
+        </w:rPr>
+        <w:t>pid</w:t>
+      </w:r>
+      <w:proofErr w:type="spellEnd"/>
     </w:p>
     <w:p>
       <w:pPr>
@@ -3200,17 +3868,37 @@
           <w:ilvl w:val="0"/>
           <w:numId w:val="5"/>
         </w:numPr>
+        <w:rPr>
+          <w:rFonts w:ascii="Courier New" w:hAnsi="Courier New" w:cs="Courier New"/>
+          <w:sz w:val="18"/>
+          <w:szCs w:val="18"/>
+        </w:rPr>
       </w:pPr>
       <w:proofErr w:type="spellStart"/>
       <w:r>
+        <w:rPr>
+          <w:rFonts w:ascii="Courier New" w:hAnsi="Courier New" w:cs="Courier New"/>
+          <w:sz w:val="18"/>
+          <w:szCs w:val="18"/>
+        </w:rPr>
         <w:t>ssh</w:t>
       </w:r>
       <w:proofErr w:type="spellEnd"/>
       <w:r>
+        <w:rPr>
+          <w:rFonts w:ascii="Courier New" w:hAnsi="Courier New" w:cs="Courier New"/>
+          <w:sz w:val="18"/>
+          <w:szCs w:val="18"/>
+        </w:rPr>
         <w:t xml:space="preserve">-add </w:t>
       </w:r>
       <w:proofErr w:type="spellStart"/>
       <w:r>
+        <w:rPr>
+          <w:rFonts w:ascii="Courier New" w:hAnsi="Courier New" w:cs="Courier New"/>
+          <w:sz w:val="18"/>
+          <w:szCs w:val="18"/>
+        </w:rPr>
         <w:t>id_rsa</w:t>
       </w:r>
       <w:proofErr w:type="spellEnd"/>
@@ -3222,33 +3910,79 @@
           <w:ilvl w:val="0"/>
           <w:numId w:val="5"/>
         </w:numPr>
-      </w:pPr>
-      <w:r>
+        <w:rPr>
+          <w:rFonts w:ascii="Courier New" w:hAnsi="Courier New" w:cs="Courier New"/>
+          <w:sz w:val="18"/>
+          <w:szCs w:val="18"/>
+        </w:rPr>
+      </w:pPr>
+      <w:r>
+        <w:rPr>
+          <w:rFonts w:ascii="Courier New" w:hAnsi="Courier New" w:cs="Courier New"/>
+          <w:sz w:val="18"/>
+          <w:szCs w:val="18"/>
+        </w:rPr>
         <w:t>cat id_rsa.pub</w:t>
       </w:r>
     </w:p>
     <w:p>
       <w:pPr>
         <w:pStyle w:val="ListParagraph"/>
+        <w:rPr>
+          <w:rFonts w:ascii="Courier New" w:hAnsi="Courier New" w:cs="Courier New"/>
+          <w:b/>
+          <w:sz w:val="18"/>
+          <w:szCs w:val="18"/>
+        </w:rPr>
       </w:pPr>
       <w:proofErr w:type="gramStart"/>
       <w:r>
+        <w:rPr>
+          <w:rFonts w:ascii="Courier New" w:hAnsi="Courier New" w:cs="Courier New"/>
+          <w:b/>
+          <w:sz w:val="18"/>
+          <w:szCs w:val="18"/>
+        </w:rPr>
         <w:t>copy</w:t>
       </w:r>
       <w:proofErr w:type="gramEnd"/>
       <w:r>
+        <w:rPr>
+          <w:rFonts w:ascii="Courier New" w:hAnsi="Courier New" w:cs="Courier New"/>
+          <w:b/>
+          <w:sz w:val="18"/>
+          <w:szCs w:val="18"/>
+        </w:rPr>
         <w:t xml:space="preserve"> generated key into </w:t>
       </w:r>
       <w:proofErr w:type="spellStart"/>
       <w:r>
+        <w:rPr>
+          <w:rFonts w:ascii="Courier New" w:hAnsi="Courier New" w:cs="Courier New"/>
+          <w:b/>
+          <w:sz w:val="18"/>
+          <w:szCs w:val="18"/>
+        </w:rPr>
         <w:t>github</w:t>
       </w:r>
       <w:proofErr w:type="spellEnd"/>
       <w:r>
+        <w:rPr>
+          <w:rFonts w:ascii="Courier New" w:hAnsi="Courier New" w:cs="Courier New"/>
+          <w:b/>
+          <w:sz w:val="18"/>
+          <w:szCs w:val="18"/>
+        </w:rPr>
         <w:t xml:space="preserve"> setting </w:t>
       </w:r>
       <w:proofErr w:type="spellStart"/>
       <w:r>
+        <w:rPr>
+          <w:rFonts w:ascii="Courier New" w:hAnsi="Courier New" w:cs="Courier New"/>
+          <w:b/>
+          <w:sz w:val="18"/>
+          <w:szCs w:val="18"/>
+        </w:rPr>
         <w:t>sshkey</w:t>
       </w:r>
       <w:proofErr w:type="spellEnd"/>
@@ -3260,39 +3994,733 @@
           <w:ilvl w:val="0"/>
           <w:numId w:val="5"/>
         </w:numPr>
+        <w:rPr>
+          <w:rFonts w:ascii="Courier New" w:hAnsi="Courier New" w:cs="Courier New"/>
+          <w:sz w:val="18"/>
+          <w:szCs w:val="18"/>
+        </w:rPr>
       </w:pPr>
       <w:proofErr w:type="spellStart"/>
       <w:r>
+        <w:rPr>
+          <w:rFonts w:ascii="Courier New" w:hAnsi="Courier New" w:cs="Courier New"/>
+          <w:sz w:val="18"/>
+          <w:szCs w:val="18"/>
+        </w:rPr>
         <w:t>ssh</w:t>
       </w:r>
       <w:proofErr w:type="spellEnd"/>
       <w:r>
-        <w:t xml:space="preserve"> –T git@github.com</w:t>
-      </w:r>
-      <w:bookmarkStart w:id="4" w:name="_GoBack"/>
-    </w:p>
-    <w:bookmarkEnd w:id="4"/>
+        <w:rPr>
+          <w:rFonts w:ascii="Courier New" w:hAnsi="Courier New" w:cs="Courier New"/>
+          <w:sz w:val="18"/>
+          <w:szCs w:val="18"/>
+        </w:rPr>
+        <w:t xml:space="preserve"> –T </w:t>
+      </w:r>
+      <w:hyperlink r:id="rId23" w:history="1">
+        <w:r>
+          <w:rPr>
+            <w:rStyle w:val="Hyperlink"/>
+            <w:rFonts w:ascii="Courier New" w:hAnsi="Courier New" w:cs="Courier New"/>
+            <w:sz w:val="18"/>
+            <w:szCs w:val="18"/>
+          </w:rPr>
+          <w:t>git@github.com</w:t>
+        </w:r>
+      </w:hyperlink>
+    </w:p>
+    <w:p>
+      <w:pPr>
+        <w:pStyle w:val="ListParagraph"/>
+        <w:rPr>
+          <w:rFonts w:ascii="Courier New" w:hAnsi="Courier New" w:cs="Courier New"/>
+          <w:sz w:val="18"/>
+          <w:szCs w:val="18"/>
+        </w:rPr>
+      </w:pPr>
+    </w:p>
+    <w:p>
+      <w:pPr>
+        <w:pStyle w:val="ListParagraph"/>
+        <w:numPr>
+          <w:ilvl w:val="0"/>
+          <w:numId w:val="5"/>
+        </w:numPr>
+        <w:rPr>
+          <w:rFonts w:ascii="Courier New" w:hAnsi="Courier New" w:cs="Courier New"/>
+          <w:sz w:val="18"/>
+          <w:szCs w:val="18"/>
+        </w:rPr>
+      </w:pPr>
+      <w:proofErr w:type="spellStart"/>
+      <w:r>
+        <w:rPr>
+          <w:rFonts w:ascii="Courier New" w:hAnsi="Courier New" w:cs="Courier New"/>
+          <w:sz w:val="18"/>
+          <w:szCs w:val="18"/>
+        </w:rPr>
+        <w:t>sudo</w:t>
+      </w:r>
+      <w:proofErr w:type="spellEnd"/>
+      <w:r>
+        <w:rPr>
+          <w:rFonts w:ascii="Courier New" w:hAnsi="Courier New" w:cs="Courier New"/>
+          <w:sz w:val="18"/>
+          <w:szCs w:val="18"/>
+        </w:rPr>
+        <w:t xml:space="preserve"> apt-get install </w:t>
+      </w:r>
+      <w:proofErr w:type="spellStart"/>
+      <w:r>
+        <w:rPr>
+          <w:rFonts w:ascii="Courier New" w:hAnsi="Courier New" w:cs="Courier New"/>
+          <w:sz w:val="18"/>
+          <w:szCs w:val="18"/>
+        </w:rPr>
+        <w:t>openssh</w:t>
+      </w:r>
+      <w:proofErr w:type="spellEnd"/>
+      <w:r>
+        <w:rPr>
+          <w:rFonts w:ascii="Courier New" w:hAnsi="Courier New" w:cs="Courier New"/>
+          <w:sz w:val="18"/>
+          <w:szCs w:val="18"/>
+        </w:rPr>
+        <w:t>-server</w:t>
+      </w:r>
+    </w:p>
+    <w:p>
+      <w:pPr>
+        <w:pStyle w:val="ListParagraph"/>
+        <w:numPr>
+          <w:ilvl w:val="0"/>
+          <w:numId w:val="5"/>
+        </w:numPr>
+        <w:rPr>
+          <w:rFonts w:ascii="Courier New" w:hAnsi="Courier New" w:cs="Courier New"/>
+          <w:sz w:val="18"/>
+          <w:szCs w:val="18"/>
+        </w:rPr>
+      </w:pPr>
+      <w:proofErr w:type="spellStart"/>
+      <w:r>
+        <w:rPr>
+          <w:rFonts w:ascii="Courier New" w:hAnsi="Courier New" w:cs="Courier New"/>
+          <w:sz w:val="18"/>
+          <w:szCs w:val="18"/>
+        </w:rPr>
+        <w:t>sudo</w:t>
+      </w:r>
+      <w:proofErr w:type="spellEnd"/>
+      <w:r>
+        <w:rPr>
+          <w:rFonts w:ascii="Courier New" w:hAnsi="Courier New" w:cs="Courier New"/>
+          <w:sz w:val="18"/>
+          <w:szCs w:val="18"/>
+        </w:rPr>
+        <w:t xml:space="preserve"> apt install </w:t>
+      </w:r>
+      <w:proofErr w:type="spellStart"/>
+      <w:r>
+        <w:rPr>
+          <w:rFonts w:ascii="Courier New" w:hAnsi="Courier New" w:cs="Courier New"/>
+          <w:sz w:val="18"/>
+          <w:szCs w:val="18"/>
+        </w:rPr>
+        <w:t>openssh</w:t>
+      </w:r>
+      <w:proofErr w:type="spellEnd"/>
+      <w:r>
+        <w:rPr>
+          <w:rFonts w:ascii="Courier New" w:hAnsi="Courier New" w:cs="Courier New"/>
+          <w:sz w:val="18"/>
+          <w:szCs w:val="18"/>
+        </w:rPr>
+        <w:t>-client</w:t>
+      </w:r>
+    </w:p>
+    <w:p>
+      <w:pPr>
+        <w:pStyle w:val="ListParagraph"/>
+        <w:numPr>
+          <w:ilvl w:val="0"/>
+          <w:numId w:val="5"/>
+        </w:numPr>
+        <w:rPr>
+          <w:rFonts w:ascii="Courier New" w:hAnsi="Courier New" w:cs="Courier New"/>
+          <w:sz w:val="18"/>
+          <w:szCs w:val="18"/>
+        </w:rPr>
+      </w:pPr>
+      <w:proofErr w:type="spellStart"/>
+      <w:r>
+        <w:rPr>
+          <w:rFonts w:ascii="Courier New" w:hAnsi="Courier New" w:cs="Courier New"/>
+          <w:sz w:val="18"/>
+          <w:szCs w:val="18"/>
+        </w:rPr>
+        <w:t>sudo</w:t>
+      </w:r>
+      <w:proofErr w:type="spellEnd"/>
+      <w:r>
+        <w:rPr>
+          <w:rFonts w:ascii="Courier New" w:hAnsi="Courier New" w:cs="Courier New"/>
+          <w:sz w:val="18"/>
+          <w:szCs w:val="18"/>
+        </w:rPr>
+        <w:t xml:space="preserve"> service </w:t>
+      </w:r>
+      <w:proofErr w:type="spellStart"/>
+      <w:r>
+        <w:rPr>
+          <w:rFonts w:ascii="Courier New" w:hAnsi="Courier New" w:cs="Courier New"/>
+          <w:sz w:val="18"/>
+          <w:szCs w:val="18"/>
+        </w:rPr>
+        <w:t>ssh</w:t>
+      </w:r>
+      <w:proofErr w:type="spellEnd"/>
+      <w:r>
+        <w:rPr>
+          <w:rFonts w:ascii="Courier New" w:hAnsi="Courier New" w:cs="Courier New"/>
+          <w:sz w:val="18"/>
+          <w:szCs w:val="18"/>
+        </w:rPr>
+        <w:t xml:space="preserve"> status</w:t>
+      </w:r>
+    </w:p>
+    <w:p>
+      <w:pPr>
+        <w:pStyle w:val="ListParagraph"/>
+        <w:numPr>
+          <w:ilvl w:val="0"/>
+          <w:numId w:val="5"/>
+        </w:numPr>
+        <w:rPr>
+          <w:rFonts w:ascii="Courier New" w:hAnsi="Courier New" w:cs="Courier New"/>
+          <w:sz w:val="18"/>
+          <w:szCs w:val="18"/>
+        </w:rPr>
+      </w:pPr>
+      <w:proofErr w:type="spellStart"/>
+      <w:r>
+        <w:rPr>
+          <w:rFonts w:ascii="Courier New" w:hAnsi="Courier New" w:cs="Courier New"/>
+          <w:sz w:val="18"/>
+          <w:szCs w:val="18"/>
+        </w:rPr>
+        <w:t>sudo</w:t>
+      </w:r>
+      <w:proofErr w:type="spellEnd"/>
+      <w:r>
+        <w:rPr>
+          <w:rFonts w:ascii="Courier New" w:hAnsi="Courier New" w:cs="Courier New"/>
+          <w:sz w:val="18"/>
+          <w:szCs w:val="18"/>
+        </w:rPr>
+        <w:t xml:space="preserve"> </w:t>
+      </w:r>
+      <w:proofErr w:type="spellStart"/>
+      <w:r>
+        <w:rPr>
+          <w:rFonts w:ascii="Courier New" w:hAnsi="Courier New" w:cs="Courier New"/>
+          <w:sz w:val="18"/>
+          <w:szCs w:val="18"/>
+        </w:rPr>
+        <w:t>nano</w:t>
+      </w:r>
+      <w:proofErr w:type="spellEnd"/>
+      <w:r>
+        <w:rPr>
+          <w:rFonts w:ascii="Courier New" w:hAnsi="Courier New" w:cs="Courier New"/>
+          <w:sz w:val="18"/>
+          <w:szCs w:val="18"/>
+        </w:rPr>
+        <w:t xml:space="preserve"> /</w:t>
+      </w:r>
+      <w:proofErr w:type="spellStart"/>
+      <w:r>
+        <w:rPr>
+          <w:rFonts w:ascii="Courier New" w:hAnsi="Courier New" w:cs="Courier New"/>
+          <w:sz w:val="18"/>
+          <w:szCs w:val="18"/>
+        </w:rPr>
+        <w:t>etc</w:t>
+      </w:r>
+      <w:proofErr w:type="spellEnd"/>
+      <w:r>
+        <w:rPr>
+          <w:rFonts w:ascii="Courier New" w:hAnsi="Courier New" w:cs="Courier New"/>
+          <w:sz w:val="18"/>
+          <w:szCs w:val="18"/>
+        </w:rPr>
+        <w:t>/</w:t>
+      </w:r>
+      <w:proofErr w:type="spellStart"/>
+      <w:r>
+        <w:rPr>
+          <w:rFonts w:ascii="Courier New" w:hAnsi="Courier New" w:cs="Courier New"/>
+          <w:sz w:val="18"/>
+          <w:szCs w:val="18"/>
+        </w:rPr>
+        <w:t>ssh</w:t>
+      </w:r>
+      <w:proofErr w:type="spellEnd"/>
+      <w:r>
+        <w:rPr>
+          <w:rFonts w:ascii="Courier New" w:hAnsi="Courier New" w:cs="Courier New"/>
+          <w:sz w:val="18"/>
+          <w:szCs w:val="18"/>
+        </w:rPr>
+        <w:t>/</w:t>
+      </w:r>
+      <w:proofErr w:type="spellStart"/>
+      <w:r>
+        <w:rPr>
+          <w:rFonts w:ascii="Courier New" w:hAnsi="Courier New" w:cs="Courier New"/>
+          <w:sz w:val="18"/>
+          <w:szCs w:val="18"/>
+        </w:rPr>
+        <w:t>sshd_config</w:t>
+      </w:r>
+      <w:proofErr w:type="spellEnd"/>
+      <w:r>
+        <w:rPr>
+          <w:rFonts w:ascii="Courier New" w:hAnsi="Courier New" w:cs="Courier New"/>
+          <w:sz w:val="18"/>
+          <w:szCs w:val="18"/>
+        </w:rPr>
+        <w:t xml:space="preserve">     - will display </w:t>
+      </w:r>
+      <w:proofErr w:type="spellStart"/>
+      <w:r>
+        <w:rPr>
+          <w:rFonts w:ascii="Courier New" w:hAnsi="Courier New" w:cs="Courier New"/>
+          <w:sz w:val="18"/>
+          <w:szCs w:val="18"/>
+        </w:rPr>
+        <w:t>config</w:t>
+      </w:r>
+      <w:proofErr w:type="spellEnd"/>
+      <w:r>
+        <w:rPr>
+          <w:rFonts w:ascii="Courier New" w:hAnsi="Courier New" w:cs="Courier New"/>
+          <w:sz w:val="18"/>
+          <w:szCs w:val="18"/>
+        </w:rPr>
+        <w:t xml:space="preserve"> file </w:t>
+      </w:r>
+    </w:p>
+    <w:p>
+      <w:pPr>
+        <w:pStyle w:val="ListParagraph"/>
+        <w:rPr>
+          <w:rFonts w:ascii="Courier New" w:hAnsi="Courier New" w:cs="Courier New"/>
+          <w:sz w:val="18"/>
+          <w:szCs w:val="18"/>
+        </w:rPr>
+      </w:pPr>
+    </w:p>
+    <w:p>
+      <w:pPr>
+        <w:rPr>
+          <w:rFonts w:ascii="Courier New" w:hAnsi="Courier New" w:cs="Courier New"/>
+          <w:sz w:val="18"/>
+          <w:szCs w:val="18"/>
+        </w:rPr>
+      </w:pPr>
+    </w:p>
+    <w:p>
+      <w:pPr>
+        <w:rPr>
+          <w:rFonts w:ascii="Courier New" w:hAnsi="Courier New" w:cs="Courier New"/>
+          <w:sz w:val="18"/>
+          <w:szCs w:val="18"/>
+        </w:rPr>
+      </w:pPr>
+      <w:bookmarkStart w:id="6" w:name="_GoBack"/>
+      <w:bookmarkEnd w:id="6"/>
+    </w:p>
+    <w:p>
+      <w:pPr>
+        <w:rPr>
+          <w:rFonts w:ascii="Courier New" w:hAnsi="Courier New" w:cs="Courier New"/>
+          <w:sz w:val="18"/>
+          <w:szCs w:val="18"/>
+        </w:rPr>
+      </w:pPr>
+    </w:p>
+    <w:p>
+      <w:pPr>
+        <w:rPr>
+          <w:rFonts w:ascii="Courier New" w:hAnsi="Courier New" w:cs="Courier New"/>
+          <w:sz w:val="18"/>
+          <w:szCs w:val="18"/>
+        </w:rPr>
+      </w:pPr>
+    </w:p>
+    <w:p>
+      <w:pPr>
+        <w:rPr>
+          <w:rFonts w:ascii="Courier New" w:hAnsi="Courier New" w:cs="Courier New"/>
+          <w:sz w:val="18"/>
+          <w:szCs w:val="18"/>
+        </w:rPr>
+      </w:pPr>
+    </w:p>
+    <w:p>
+      <w:pPr>
+        <w:rPr>
+          <w:rFonts w:ascii="Courier New" w:hAnsi="Courier New" w:cs="Courier New"/>
+          <w:sz w:val="18"/>
+          <w:szCs w:val="18"/>
+        </w:rPr>
+      </w:pPr>
+    </w:p>
+    <w:p>
+      <w:pPr>
+        <w:rPr>
+          <w:rFonts w:ascii="Courier New" w:hAnsi="Courier New" w:cs="Courier New"/>
+          <w:sz w:val="18"/>
+          <w:szCs w:val="18"/>
+        </w:rPr>
+      </w:pPr>
+    </w:p>
+    <w:p>
+      <w:pPr>
+        <w:rPr>
+          <w:rFonts w:ascii="Courier New" w:hAnsi="Courier New" w:cs="Courier New"/>
+          <w:sz w:val="18"/>
+          <w:szCs w:val="18"/>
+        </w:rPr>
+      </w:pPr>
+    </w:p>
+    <w:p>
+      <w:pPr>
+        <w:rPr>
+          <w:rFonts w:ascii="Courier New" w:hAnsi="Courier New" w:cs="Courier New"/>
+          <w:sz w:val="18"/>
+          <w:szCs w:val="18"/>
+        </w:rPr>
+      </w:pPr>
+    </w:p>
+    <w:p>
+      <w:pPr>
+        <w:rPr>
+          <w:rFonts w:ascii="Courier New" w:hAnsi="Courier New" w:cs="Courier New"/>
+          <w:sz w:val="18"/>
+          <w:szCs w:val="18"/>
+        </w:rPr>
+      </w:pPr>
+    </w:p>
+    <w:p>
+      <w:pPr>
+        <w:rPr>
+          <w:rFonts w:ascii="Courier New" w:hAnsi="Courier New" w:cs="Courier New"/>
+          <w:sz w:val="18"/>
+          <w:szCs w:val="18"/>
+        </w:rPr>
+      </w:pPr>
+    </w:p>
+    <w:p>
+      <w:pPr>
+        <w:rPr>
+          <w:rFonts w:ascii="Courier New" w:hAnsi="Courier New" w:cs="Courier New"/>
+          <w:sz w:val="18"/>
+          <w:szCs w:val="18"/>
+        </w:rPr>
+      </w:pPr>
+    </w:p>
+    <w:p>
+      <w:pPr>
+        <w:rPr>
+          <w:rFonts w:ascii="Courier New" w:hAnsi="Courier New" w:cs="Courier New"/>
+          <w:sz w:val="18"/>
+          <w:szCs w:val="18"/>
+        </w:rPr>
+      </w:pPr>
+    </w:p>
+    <w:p>
+      <w:pPr>
+        <w:rPr>
+          <w:rFonts w:ascii="Courier New" w:hAnsi="Courier New" w:cs="Courier New"/>
+          <w:sz w:val="18"/>
+          <w:szCs w:val="18"/>
+        </w:rPr>
+      </w:pPr>
+    </w:p>
+    <w:p>
+      <w:pPr>
+        <w:rPr>
+          <w:rFonts w:ascii="Courier New" w:hAnsi="Courier New" w:cs="Courier New"/>
+          <w:sz w:val="18"/>
+          <w:szCs w:val="18"/>
+        </w:rPr>
+      </w:pPr>
+    </w:p>
+    <w:p>
+      <w:pPr>
+        <w:rPr>
+          <w:rFonts w:ascii="Courier New" w:hAnsi="Courier New" w:cs="Courier New"/>
+          <w:sz w:val="18"/>
+          <w:szCs w:val="18"/>
+        </w:rPr>
+      </w:pPr>
+    </w:p>
+    <w:p>
+      <w:pPr>
+        <w:rPr>
+          <w:rFonts w:ascii="Courier New" w:hAnsi="Courier New" w:cs="Courier New"/>
+          <w:sz w:val="18"/>
+          <w:szCs w:val="18"/>
+        </w:rPr>
+      </w:pPr>
+    </w:p>
+    <w:p>
+      <w:pPr>
+        <w:rPr>
+          <w:rFonts w:ascii="Courier New" w:hAnsi="Courier New" w:cs="Courier New"/>
+          <w:sz w:val="18"/>
+          <w:szCs w:val="18"/>
+        </w:rPr>
+      </w:pPr>
+    </w:p>
+    <w:p>
+      <w:pPr>
+        <w:rPr>
+          <w:rFonts w:ascii="Courier New" w:hAnsi="Courier New" w:cs="Courier New"/>
+          <w:sz w:val="18"/>
+          <w:szCs w:val="18"/>
+        </w:rPr>
+      </w:pPr>
+    </w:p>
+    <w:p>
+      <w:pPr>
+        <w:rPr>
+          <w:rFonts w:ascii="Courier New" w:hAnsi="Courier New" w:cs="Courier New"/>
+          <w:sz w:val="18"/>
+          <w:szCs w:val="18"/>
+        </w:rPr>
+      </w:pPr>
+      <w:r>
+        <w:rPr>
+          <w:rFonts w:ascii="Courier New" w:hAnsi="Courier New" w:cs="Courier New"/>
+          <w:sz w:val="18"/>
+          <w:szCs w:val="18"/>
+        </w:rPr>
+        <w:t>Jenkins</w:t>
+      </w:r>
+    </w:p>
+    <w:p>
+      <w:pPr>
+        <w:rPr>
+          <w:rFonts w:ascii="Courier New" w:hAnsi="Courier New" w:cs="Courier New"/>
+          <w:sz w:val="18"/>
+          <w:szCs w:val="18"/>
+        </w:rPr>
+      </w:pPr>
+      <w:r>
+        <w:rPr>
+          <w:rFonts w:ascii="Courier New" w:hAnsi="Courier New" w:cs="Courier New"/>
+          <w:sz w:val="18"/>
+          <w:szCs w:val="18"/>
+        </w:rPr>
+        <w:t>Install GitHub Authentication plugin and restart Jenkins</w:t>
+      </w:r>
+    </w:p>
+    <w:p>
+      <w:pPr>
+        <w:pStyle w:val="ListParagraph"/>
+        <w:rPr>
+          <w:rFonts w:ascii="Courier New" w:hAnsi="Courier New" w:cs="Courier New"/>
+          <w:sz w:val="18"/>
+          <w:szCs w:val="18"/>
+        </w:rPr>
+      </w:pPr>
+      <w:r>
+        <w:rPr>
+          <w:noProof/>
+          <w:lang w:val="en-IE" w:eastAsia="en-IE"/>
+        </w:rPr>
+        <w:drawing>
+          <wp:inline distT="0" distB="0" distL="0" distR="0" wp14:anchorId="66586845" wp14:editId="08D3D7C4">
+            <wp:extent cx="3943350" cy="1016000"/>
+            <wp:effectExtent l="0" t="0" r="0" b="0"/>
+            <wp:docPr id="3" name="Picture 3"/>
+            <wp:cNvGraphicFramePr>
+              <a:graphicFrameLocks xmlns:a="http://schemas.openxmlformats.org/drawingml/2006/main" noChangeAspect="1"/>
+            </wp:cNvGraphicFramePr>
+            <a:graphic xmlns:a="http://schemas.openxmlformats.org/drawingml/2006/main">
+              <a:graphicData uri="http://schemas.openxmlformats.org/drawingml/2006/picture">
+                <pic:pic xmlns:pic="http://schemas.openxmlformats.org/drawingml/2006/picture">
+                  <pic:nvPicPr>
+                    <pic:cNvPr id="0" name=""/>
+                    <pic:cNvPicPr/>
+                  </pic:nvPicPr>
+                  <pic:blipFill>
+                    <a:blip r:embed="rId24"/>
+                    <a:stretch>
+                      <a:fillRect/>
+                    </a:stretch>
+                  </pic:blipFill>
+                  <pic:spPr>
+                    <a:xfrm>
+                      <a:off x="0" y="0"/>
+                      <a:ext cx="3945815" cy="1016635"/>
+                    </a:xfrm>
+                    <a:prstGeom prst="rect">
+                      <a:avLst/>
+                    </a:prstGeom>
+                  </pic:spPr>
+                </pic:pic>
+              </a:graphicData>
+            </a:graphic>
+          </wp:inline>
+        </w:drawing>
+      </w:r>
+    </w:p>
+    <w:p/>
+    <w:p>
+      <w:pPr>
+        <w:jc w:val="center"/>
+      </w:pPr>
+      <w:r>
+        <w:rPr>
+          <w:noProof/>
+          <w:lang w:val="en-IE" w:eastAsia="en-IE"/>
+        </w:rPr>
+        <w:drawing>
+          <wp:inline distT="0" distB="0" distL="0" distR="0" wp14:anchorId="23C7EC39" wp14:editId="6EF73B2A">
+            <wp:extent cx="3613150" cy="1250950"/>
+            <wp:effectExtent l="0" t="0" r="6350" b="6350"/>
+            <wp:docPr id="11" name="Picture 11"/>
+            <wp:cNvGraphicFramePr>
+              <a:graphicFrameLocks xmlns:a="http://schemas.openxmlformats.org/drawingml/2006/main" noChangeAspect="1"/>
+            </wp:cNvGraphicFramePr>
+            <a:graphic xmlns:a="http://schemas.openxmlformats.org/drawingml/2006/main">
+              <a:graphicData uri="http://schemas.openxmlformats.org/drawingml/2006/picture">
+                <pic:pic xmlns:pic="http://schemas.openxmlformats.org/drawingml/2006/picture">
+                  <pic:nvPicPr>
+                    <pic:cNvPr id="0" name=""/>
+                    <pic:cNvPicPr/>
+                  </pic:nvPicPr>
+                  <pic:blipFill>
+                    <a:blip r:embed="rId25"/>
+                    <a:stretch>
+                      <a:fillRect/>
+                    </a:stretch>
+                  </pic:blipFill>
+                  <pic:spPr>
+                    <a:xfrm>
+                      <a:off x="0" y="0"/>
+                      <a:ext cx="3613150" cy="1250950"/>
+                    </a:xfrm>
+                    <a:prstGeom prst="rect">
+                      <a:avLst/>
+                    </a:prstGeom>
+                  </pic:spPr>
+                </pic:pic>
+              </a:graphicData>
+            </a:graphic>
+          </wp:inline>
+        </w:drawing>
+      </w:r>
+    </w:p>
+    <w:p>
+      <w:r>
+        <w:t>Authorization:   Logged-in users can do anything</w:t>
+      </w:r>
+    </w:p>
+    <w:p>
+      <w:pPr>
+        <w:jc w:val="center"/>
+      </w:pPr>
+      <w:r>
+        <w:rPr>
+          <w:noProof/>
+          <w:lang w:val="en-IE" w:eastAsia="en-IE"/>
+        </w:rPr>
+        <w:drawing>
+          <wp:inline distT="0" distB="0" distL="0" distR="0" wp14:anchorId="21EAB8E6" wp14:editId="1D6094DA">
+            <wp:extent cx="4330700" cy="1670025"/>
+            <wp:effectExtent l="0" t="0" r="0" b="6985"/>
+            <wp:docPr id="13" name="Picture 13"/>
+            <wp:cNvGraphicFramePr>
+              <a:graphicFrameLocks xmlns:a="http://schemas.openxmlformats.org/drawingml/2006/main" noChangeAspect="1"/>
+            </wp:cNvGraphicFramePr>
+            <a:graphic xmlns:a="http://schemas.openxmlformats.org/drawingml/2006/main">
+              <a:graphicData uri="http://schemas.openxmlformats.org/drawingml/2006/picture">
+                <pic:pic xmlns:pic="http://schemas.openxmlformats.org/drawingml/2006/picture">
+                  <pic:nvPicPr>
+                    <pic:cNvPr id="0" name=""/>
+                    <pic:cNvPicPr/>
+                  </pic:nvPicPr>
+                  <pic:blipFill>
+                    <a:blip r:embed="rId26"/>
+                    <a:stretch>
+                      <a:fillRect/>
+                    </a:stretch>
+                  </pic:blipFill>
+                  <pic:spPr>
+                    <a:xfrm>
+                      <a:off x="0" y="0"/>
+                      <a:ext cx="4335566" cy="1671901"/>
+                    </a:xfrm>
+                    <a:prstGeom prst="rect">
+                      <a:avLst/>
+                    </a:prstGeom>
+                  </pic:spPr>
+                </pic:pic>
+              </a:graphicData>
+            </a:graphic>
+          </wp:inline>
+        </w:drawing>
+      </w:r>
+    </w:p>
+    <w:p>
+      <w:r>
+        <w:t>Option is available to lock down privileges and create user groups.</w:t>
+      </w:r>
+    </w:p>
     <w:p/>
     <w:p/>
-    <w:p>
-      <w:pPr>
-        <w:pStyle w:val="Heading2"/>
-      </w:pPr>
-      <w:r>
-        <w:t>Configure Jenkins job</w:t>
-      </w:r>
-    </w:p>
     <w:p/>
     <w:p/>
+    <w:p/>
+    <w:p/>
+    <w:p/>
+    <w:p/>
+    <w:p/>
+    <w:p/>
+    <w:p/>
+    <w:p/>
+    <w:p/>
+    <w:p/>
+    <w:p/>
+    <w:p/>
+    <w:p/>
     <w:p>
       <w:pPr>
         <w:pStyle w:val="Heading2"/>
       </w:pPr>
-      <w:bookmarkStart w:id="5" w:name="_Toc3709631"/>
+      <w:bookmarkStart w:id="7" w:name="_Toc4095660"/>
+      <w:r>
+        <w:t>Configure Jenkins job</w:t>
+      </w:r>
+      <w:bookmarkEnd w:id="7"/>
+    </w:p>
+    <w:p/>
+    <w:p/>
+    <w:p>
+      <w:pPr>
+        <w:pStyle w:val="Heading2"/>
+      </w:pPr>
+      <w:bookmarkStart w:id="8" w:name="_Toc4095661"/>
       <w:r>
         <w:t>Training:</w:t>
       </w:r>
-      <w:bookmarkEnd w:id="5"/>
+      <w:bookmarkEnd w:id="8"/>
     </w:p>
     <w:p/>
     <w:p/>
@@ -5628,7 +7056,7 @@
 </file>
 
 <file path=customXml/itemProps1.xml><?xml version="1.0" encoding="utf-8"?>
-<ds:datastoreItem xmlns:ds="http://schemas.openxmlformats.org/officeDocument/2006/customXml" ds:itemID="{B1E24F3A-FDD1-4028-91F3-2DF411CD5A7D}">
+<ds:datastoreItem xmlns:ds="http://schemas.openxmlformats.org/officeDocument/2006/customXml" ds:itemID="{99D9F4CE-D512-44DD-827C-5E009123905E}">
   <ds:schemaRefs>
     <ds:schemaRef ds:uri="http://schemas.openxmlformats.org/officeDocument/2006/bibliography"/>
   </ds:schemaRefs>

</xml_diff>

<commit_message>
updated VMWare doc adding ssh key
</commit_message>
<xml_diff>
--- a/Documentation/Tools and Training/CrowSoft_VMWARE_User_Guide.docx
+++ b/Documentation/Tools and Training/CrowSoft_VMWARE_User_Guide.docx
@@ -3453,6 +3453,38 @@
       </w:r>
     </w:p>
     <w:p>
+      <w:proofErr w:type="spellStart"/>
+      <w:r>
+        <w:t>Git</w:t>
+      </w:r>
+      <w:proofErr w:type="spellEnd"/>
+      <w:r>
+        <w:t xml:space="preserve"> needs to be installed on the Jenkins server.</w:t>
+      </w:r>
+    </w:p>
+    <w:p>
+      <w:pPr>
+        <w:pStyle w:val="ListParagraph"/>
+        <w:numPr>
+          <w:ilvl w:val="0"/>
+          <w:numId w:val="6"/>
+        </w:numPr>
+      </w:pPr>
+      <w:proofErr w:type="spellStart"/>
+      <w:r>
+        <w:t>Sudo</w:t>
+      </w:r>
+      <w:proofErr w:type="spellEnd"/>
+      <w:r>
+        <w:t xml:space="preserve"> apt install </w:t>
+      </w:r>
+      <w:proofErr w:type="spellStart"/>
+      <w:r>
+        <w:t>git</w:t>
+      </w:r>
+      <w:proofErr w:type="spellEnd"/>
+    </w:p>
+    <w:p>
       <w:r>
         <w:t xml:space="preserve">Terminal commands </w:t>
       </w:r>
@@ -3924,6 +3956,8 @@
         </w:rPr>
         <w:t>cat id_rsa.pub</w:t>
       </w:r>
+      <w:bookmarkStart w:id="6" w:name="_GoBack"/>
+      <w:bookmarkEnd w:id="6"/>
     </w:p>
     <w:p>
       <w:pPr>
@@ -3986,6 +4020,59 @@
         <w:t>sshkey</w:t>
       </w:r>
       <w:proofErr w:type="spellEnd"/>
+    </w:p>
+    <w:p>
+      <w:pPr>
+        <w:pStyle w:val="ListParagraph"/>
+        <w:rPr>
+          <w:rFonts w:ascii="Courier New" w:hAnsi="Courier New" w:cs="Courier New"/>
+          <w:color w:val="0070C0"/>
+          <w:sz w:val="18"/>
+          <w:szCs w:val="18"/>
+        </w:rPr>
+      </w:pPr>
+      <w:proofErr w:type="spellStart"/>
+      <w:r>
+        <w:rPr>
+          <w:rFonts w:ascii="Courier New" w:hAnsi="Courier New" w:cs="Courier New"/>
+          <w:color w:val="0070C0"/>
+          <w:sz w:val="18"/>
+          <w:szCs w:val="18"/>
+        </w:rPr>
+        <w:t>ssh-rsa</w:t>
+      </w:r>
+      <w:proofErr w:type="spellEnd"/>
+      <w:r>
+        <w:rPr>
+          <w:rFonts w:ascii="Courier New" w:hAnsi="Courier New" w:cs="Courier New"/>
+          <w:color w:val="0070C0"/>
+          <w:sz w:val="18"/>
+          <w:szCs w:val="18"/>
+        </w:rPr>
+        <w:t xml:space="preserve"> AAAAB3NzaC1yc2EAAAADAQABAAABAQC/zbZzBy9PzOsn29fLwJUl5PDXplzWgkGBy8Drn8xLCBnw5H8sydii2uwD9+aP4GFegsMEtZG9ogHwr7fUqQWm0YvxCKriKNINgrBXCX9pAwyn3gMw80sSppYEcJsbWlDb42uflKbf80Spea2PfmgoIF9dnvFWauWjt1UNK3rzT6viq49HQ7jBexvA049wZKeVtPnq7LRPUWlQp4OgP+JjYKaOLsUaY7GmLEtmSBxcUbmKnqpOh8d7oAr+DkGblrFifN+zHvjcNRzPi1+r60pMg01ESzI4Z1ecAAIKgY8YOYGqoMhz5cT8dMIdvQBVhOl3oNC85mQjJBQLvNt9jHrd admin@172.28.25.136</w:t>
+      </w:r>
+    </w:p>
+    <w:p>
+      <w:pPr>
+        <w:pStyle w:val="ListParagraph"/>
+        <w:rPr>
+          <w:rFonts w:ascii="Courier New" w:hAnsi="Courier New" w:cs="Courier New"/>
+          <w:b/>
+          <w:sz w:val="18"/>
+          <w:szCs w:val="18"/>
+        </w:rPr>
+      </w:pPr>
+    </w:p>
+    <w:p>
+      <w:pPr>
+        <w:pStyle w:val="ListParagraph"/>
+        <w:rPr>
+          <w:rFonts w:ascii="Courier New" w:hAnsi="Courier New" w:cs="Courier New"/>
+          <w:b/>
+          <w:sz w:val="18"/>
+          <w:szCs w:val="18"/>
+        </w:rPr>
+      </w:pPr>
     </w:p>
     <w:p>
       <w:pPr>
@@ -4339,8 +4426,59 @@
           <w:szCs w:val="18"/>
         </w:rPr>
       </w:pPr>
-      <w:bookmarkStart w:id="6" w:name="_GoBack"/>
-      <w:bookmarkEnd w:id="6"/>
+      <w:r>
+        <w:rPr>
+          <w:rFonts w:ascii="Courier New" w:hAnsi="Courier New" w:cs="Courier New"/>
+          <w:sz w:val="18"/>
+          <w:szCs w:val="18"/>
+        </w:rPr>
+        <w:t xml:space="preserve">Web hook needs to be set on </w:t>
+      </w:r>
+      <w:proofErr w:type="spellStart"/>
+      <w:r>
+        <w:rPr>
+          <w:rFonts w:ascii="Courier New" w:hAnsi="Courier New" w:cs="Courier New"/>
+          <w:sz w:val="18"/>
+          <w:szCs w:val="18"/>
+        </w:rPr>
+        <w:t>github</w:t>
+      </w:r>
+      <w:proofErr w:type="spellEnd"/>
+    </w:p>
+    <w:p>
+      <w:pPr>
+        <w:rPr>
+          <w:rFonts w:ascii="Courier New" w:hAnsi="Courier New" w:cs="Courier New"/>
+          <w:sz w:val="18"/>
+          <w:szCs w:val="18"/>
+        </w:rPr>
+      </w:pPr>
+      <w:r>
+        <w:rPr>
+          <w:rFonts w:ascii="Courier New" w:hAnsi="Courier New" w:cs="Courier New"/>
+          <w:sz w:val="18"/>
+          <w:szCs w:val="18"/>
+        </w:rPr>
+        <w:t>172.28.25.136:8080/</w:t>
+      </w:r>
+      <w:proofErr w:type="spellStart"/>
+      <w:r>
+        <w:rPr>
+          <w:rFonts w:ascii="Courier New" w:hAnsi="Courier New" w:cs="Courier New"/>
+          <w:sz w:val="18"/>
+          <w:szCs w:val="18"/>
+        </w:rPr>
+        <w:t>github-webhook</w:t>
+      </w:r>
+      <w:proofErr w:type="spellEnd"/>
+      <w:r>
+        <w:rPr>
+          <w:rFonts w:ascii="Courier New" w:hAnsi="Courier New" w:cs="Courier New"/>
+          <w:sz w:val="18"/>
+          <w:szCs w:val="18"/>
+        </w:rPr>
+        <w:t>/</w:t>
+      </w:r>
     </w:p>
     <w:p>
       <w:pPr>
@@ -4977,6 +5115,119 @@
     </w:lvl>
   </w:abstractNum>
   <w:abstractNum w:abstractNumId="1">
+    <w:nsid w:val="1C576AFC"/>
+    <w:multiLevelType w:val="hybridMultilevel"/>
+    <w:tmpl w:val="26120DBA"/>
+    <w:lvl w:ilvl="0" w:tplc="18090001">
+      <w:start w:val="1"/>
+      <w:numFmt w:val="bullet"/>
+      <w:lvlText w:val=""/>
+      <w:lvlJc w:val="left"/>
+      <w:pPr>
+        <w:ind w:left="720" w:hanging="360"/>
+      </w:pPr>
+      <w:rPr>
+        <w:rFonts w:ascii="Symbol" w:hAnsi="Symbol" w:hint="default"/>
+      </w:rPr>
+    </w:lvl>
+    <w:lvl w:ilvl="1" w:tplc="18090003" w:tentative="1">
+      <w:start w:val="1"/>
+      <w:numFmt w:val="bullet"/>
+      <w:lvlText w:val="o"/>
+      <w:lvlJc w:val="left"/>
+      <w:pPr>
+        <w:ind w:left="1440" w:hanging="360"/>
+      </w:pPr>
+      <w:rPr>
+        <w:rFonts w:ascii="Courier New" w:hAnsi="Courier New" w:cs="Courier New" w:hint="default"/>
+      </w:rPr>
+    </w:lvl>
+    <w:lvl w:ilvl="2" w:tplc="18090005" w:tentative="1">
+      <w:start w:val="1"/>
+      <w:numFmt w:val="bullet"/>
+      <w:lvlText w:val=""/>
+      <w:lvlJc w:val="left"/>
+      <w:pPr>
+        <w:ind w:left="2160" w:hanging="360"/>
+      </w:pPr>
+      <w:rPr>
+        <w:rFonts w:ascii="Wingdings" w:hAnsi="Wingdings" w:hint="default"/>
+      </w:rPr>
+    </w:lvl>
+    <w:lvl w:ilvl="3" w:tplc="18090001" w:tentative="1">
+      <w:start w:val="1"/>
+      <w:numFmt w:val="bullet"/>
+      <w:lvlText w:val=""/>
+      <w:lvlJc w:val="left"/>
+      <w:pPr>
+        <w:ind w:left="2880" w:hanging="360"/>
+      </w:pPr>
+      <w:rPr>
+        <w:rFonts w:ascii="Symbol" w:hAnsi="Symbol" w:hint="default"/>
+      </w:rPr>
+    </w:lvl>
+    <w:lvl w:ilvl="4" w:tplc="18090003" w:tentative="1">
+      <w:start w:val="1"/>
+      <w:numFmt w:val="bullet"/>
+      <w:lvlText w:val="o"/>
+      <w:lvlJc w:val="left"/>
+      <w:pPr>
+        <w:ind w:left="3600" w:hanging="360"/>
+      </w:pPr>
+      <w:rPr>
+        <w:rFonts w:ascii="Courier New" w:hAnsi="Courier New" w:cs="Courier New" w:hint="default"/>
+      </w:rPr>
+    </w:lvl>
+    <w:lvl w:ilvl="5" w:tplc="18090005" w:tentative="1">
+      <w:start w:val="1"/>
+      <w:numFmt w:val="bullet"/>
+      <w:lvlText w:val=""/>
+      <w:lvlJc w:val="left"/>
+      <w:pPr>
+        <w:ind w:left="4320" w:hanging="360"/>
+      </w:pPr>
+      <w:rPr>
+        <w:rFonts w:ascii="Wingdings" w:hAnsi="Wingdings" w:hint="default"/>
+      </w:rPr>
+    </w:lvl>
+    <w:lvl w:ilvl="6" w:tplc="18090001" w:tentative="1">
+      <w:start w:val="1"/>
+      <w:numFmt w:val="bullet"/>
+      <w:lvlText w:val=""/>
+      <w:lvlJc w:val="left"/>
+      <w:pPr>
+        <w:ind w:left="5040" w:hanging="360"/>
+      </w:pPr>
+      <w:rPr>
+        <w:rFonts w:ascii="Symbol" w:hAnsi="Symbol" w:hint="default"/>
+      </w:rPr>
+    </w:lvl>
+    <w:lvl w:ilvl="7" w:tplc="18090003" w:tentative="1">
+      <w:start w:val="1"/>
+      <w:numFmt w:val="bullet"/>
+      <w:lvlText w:val="o"/>
+      <w:lvlJc w:val="left"/>
+      <w:pPr>
+        <w:ind w:left="5760" w:hanging="360"/>
+      </w:pPr>
+      <w:rPr>
+        <w:rFonts w:ascii="Courier New" w:hAnsi="Courier New" w:cs="Courier New" w:hint="default"/>
+      </w:rPr>
+    </w:lvl>
+    <w:lvl w:ilvl="8" w:tplc="18090005" w:tentative="1">
+      <w:start w:val="1"/>
+      <w:numFmt w:val="bullet"/>
+      <w:lvlText w:val=""/>
+      <w:lvlJc w:val="left"/>
+      <w:pPr>
+        <w:ind w:left="6480" w:hanging="360"/>
+      </w:pPr>
+      <w:rPr>
+        <w:rFonts w:ascii="Wingdings" w:hAnsi="Wingdings" w:hint="default"/>
+      </w:rPr>
+    </w:lvl>
+  </w:abstractNum>
+  <w:abstractNum w:abstractNumId="2">
     <w:nsid w:val="2D525D6E"/>
     <w:multiLevelType w:val="hybridMultilevel"/>
     <w:tmpl w:val="A2D40918"/>
@@ -5065,7 +5316,7 @@
       </w:pPr>
     </w:lvl>
   </w:abstractNum>
-  <w:abstractNum w:abstractNumId="2">
+  <w:abstractNum w:abstractNumId="3">
     <w:nsid w:val="30F561E0"/>
     <w:multiLevelType w:val="hybridMultilevel"/>
     <w:tmpl w:val="467C5A0A"/>
@@ -5178,7 +5429,7 @@
       </w:rPr>
     </w:lvl>
   </w:abstractNum>
-  <w:abstractNum w:abstractNumId="3">
+  <w:abstractNum w:abstractNumId="4">
     <w:nsid w:val="64781F27"/>
     <w:multiLevelType w:val="hybridMultilevel"/>
     <w:tmpl w:val="A2D40918"/>
@@ -5267,7 +5518,7 @@
       </w:pPr>
     </w:lvl>
   </w:abstractNum>
-  <w:abstractNum w:abstractNumId="4">
+  <w:abstractNum w:abstractNumId="5">
     <w:nsid w:val="7E3D4781"/>
     <w:multiLevelType w:val="hybridMultilevel"/>
     <w:tmpl w:val="A5F2E228"/>
@@ -5384,16 +5635,19 @@
     <w:abstractNumId w:val="0"/>
   </w:num>
   <w:num w:numId="2">
+    <w:abstractNumId w:val="5"/>
+  </w:num>
+  <w:num w:numId="3">
+    <w:abstractNumId w:val="2"/>
+  </w:num>
+  <w:num w:numId="4">
     <w:abstractNumId w:val="4"/>
   </w:num>
-  <w:num w:numId="3">
-    <w:abstractNumId w:val="1"/>
-  </w:num>
-  <w:num w:numId="4">
+  <w:num w:numId="5">
     <w:abstractNumId w:val="3"/>
   </w:num>
-  <w:num w:numId="5">
-    <w:abstractNumId w:val="2"/>
+  <w:num w:numId="6">
+    <w:abstractNumId w:val="1"/>
   </w:num>
 </w:numbering>
 </file>
@@ -7056,7 +7310,7 @@
 </file>
 
 <file path=customXml/itemProps1.xml><?xml version="1.0" encoding="utf-8"?>
-<ds:datastoreItem xmlns:ds="http://schemas.openxmlformats.org/officeDocument/2006/customXml" ds:itemID="{99D9F4CE-D512-44DD-827C-5E009123905E}">
+<ds:datastoreItem xmlns:ds="http://schemas.openxmlformats.org/officeDocument/2006/customXml" ds:itemID="{3F6799F3-F8BB-4F57-93C4-C93A23058EB8}">
   <ds:schemaRefs>
     <ds:schemaRef ds:uri="http://schemas.openxmlformats.org/officeDocument/2006/bibliography"/>
   </ds:schemaRefs>

</xml_diff>

<commit_message>
Initial Process map in new Doc.folder with update to dev env doc and vmware doc
</commit_message>
<xml_diff>
--- a/Documentation/Tools and Training/CrowSoft_VMWARE_User_Guide.docx
+++ b/Documentation/Tools and Training/CrowSoft_VMWARE_User_Guide.docx
@@ -3956,8 +3956,6 @@
         </w:rPr>
         <w:t>cat id_rsa.pub</w:t>
       </w:r>
-      <w:bookmarkStart w:id="6" w:name="_GoBack"/>
-      <w:bookmarkEnd w:id="6"/>
     </w:p>
     <w:p>
       <w:pPr>
@@ -4411,6 +4409,207 @@
     </w:p>
     <w:p>
       <w:pPr>
+        <w:pStyle w:val="ListParagraph"/>
+        <w:rPr>
+          <w:rFonts w:ascii="Courier New" w:hAnsi="Courier New" w:cs="Courier New"/>
+          <w:sz w:val="18"/>
+          <w:szCs w:val="18"/>
+        </w:rPr>
+      </w:pPr>
+    </w:p>
+    <w:p>
+      <w:pPr>
+        <w:pStyle w:val="ListParagraph"/>
+        <w:rPr>
+          <w:rFonts w:ascii="Courier New" w:hAnsi="Courier New" w:cs="Courier New"/>
+          <w:sz w:val="18"/>
+          <w:szCs w:val="18"/>
+        </w:rPr>
+      </w:pPr>
+    </w:p>
+    <w:p>
+      <w:pPr>
+        <w:rPr>
+          <w:rFonts w:ascii="Courier New" w:hAnsi="Courier New" w:cs="Courier New"/>
+          <w:sz w:val="18"/>
+          <w:szCs w:val="18"/>
+        </w:rPr>
+      </w:pPr>
+      <w:r>
+        <w:rPr>
+          <w:rFonts w:ascii="Courier New" w:hAnsi="Courier New" w:cs="Courier New"/>
+          <w:sz w:val="18"/>
+          <w:szCs w:val="18"/>
+        </w:rPr>
+        <w:t>Setting up Firewall and opening ports</w:t>
+      </w:r>
+    </w:p>
+    <w:p>
+      <w:pPr>
+        <w:pStyle w:val="ListParagraph"/>
+        <w:numPr>
+          <w:ilvl w:val="0"/>
+          <w:numId w:val="7"/>
+        </w:numPr>
+        <w:rPr>
+          <w:rFonts w:ascii="Courier New" w:hAnsi="Courier New" w:cs="Courier New"/>
+          <w:sz w:val="18"/>
+          <w:szCs w:val="18"/>
+        </w:rPr>
+      </w:pPr>
+      <w:proofErr w:type="spellStart"/>
+      <w:r>
+        <w:rPr>
+          <w:rFonts w:ascii="Courier New" w:hAnsi="Courier New" w:cs="Courier New"/>
+          <w:sz w:val="18"/>
+          <w:szCs w:val="18"/>
+        </w:rPr>
+        <w:t>sudo</w:t>
+      </w:r>
+      <w:proofErr w:type="spellEnd"/>
+      <w:r>
+        <w:rPr>
+          <w:rFonts w:ascii="Courier New" w:hAnsi="Courier New" w:cs="Courier New"/>
+          <w:sz w:val="18"/>
+          <w:szCs w:val="18"/>
+        </w:rPr>
+        <w:t xml:space="preserve"> </w:t>
+      </w:r>
+      <w:proofErr w:type="spellStart"/>
+      <w:r>
+        <w:rPr>
+          <w:rFonts w:ascii="Courier New" w:hAnsi="Courier New" w:cs="Courier New"/>
+          <w:sz w:val="18"/>
+          <w:szCs w:val="18"/>
+        </w:rPr>
+        <w:t>ufw</w:t>
+      </w:r>
+      <w:proofErr w:type="spellEnd"/>
+      <w:r>
+        <w:rPr>
+          <w:rFonts w:ascii="Courier New" w:hAnsi="Courier New" w:cs="Courier New"/>
+          <w:sz w:val="18"/>
+          <w:szCs w:val="18"/>
+        </w:rPr>
+        <w:t xml:space="preserve"> status</w:t>
+      </w:r>
+    </w:p>
+    <w:p>
+      <w:pPr>
+        <w:pStyle w:val="ListParagraph"/>
+        <w:numPr>
+          <w:ilvl w:val="0"/>
+          <w:numId w:val="7"/>
+        </w:numPr>
+        <w:rPr>
+          <w:rFonts w:ascii="Courier New" w:hAnsi="Courier New" w:cs="Courier New"/>
+          <w:sz w:val="18"/>
+          <w:szCs w:val="18"/>
+        </w:rPr>
+      </w:pPr>
+      <w:proofErr w:type="spellStart"/>
+      <w:r>
+        <w:rPr>
+          <w:rFonts w:ascii="Courier New" w:hAnsi="Courier New" w:cs="Courier New"/>
+          <w:sz w:val="18"/>
+          <w:szCs w:val="18"/>
+        </w:rPr>
+        <w:t>sudo</w:t>
+      </w:r>
+      <w:proofErr w:type="spellEnd"/>
+      <w:r>
+        <w:rPr>
+          <w:rFonts w:ascii="Courier New" w:hAnsi="Courier New" w:cs="Courier New"/>
+          <w:sz w:val="18"/>
+          <w:szCs w:val="18"/>
+        </w:rPr>
+        <w:t xml:space="preserve"> </w:t>
+      </w:r>
+      <w:proofErr w:type="spellStart"/>
+      <w:r>
+        <w:rPr>
+          <w:rFonts w:ascii="Courier New" w:hAnsi="Courier New" w:cs="Courier New"/>
+          <w:sz w:val="18"/>
+          <w:szCs w:val="18"/>
+        </w:rPr>
+        <w:t>ufw</w:t>
+      </w:r>
+      <w:proofErr w:type="spellEnd"/>
+      <w:r>
+        <w:rPr>
+          <w:rFonts w:ascii="Courier New" w:hAnsi="Courier New" w:cs="Courier New"/>
+          <w:sz w:val="18"/>
+          <w:szCs w:val="18"/>
+        </w:rPr>
+        <w:t xml:space="preserve"> allow 8080</w:t>
+      </w:r>
+    </w:p>
+    <w:p>
+      <w:pPr>
+        <w:pStyle w:val="ListParagraph"/>
+        <w:numPr>
+          <w:ilvl w:val="0"/>
+          <w:numId w:val="7"/>
+        </w:numPr>
+        <w:rPr>
+          <w:rFonts w:ascii="Courier New" w:hAnsi="Courier New" w:cs="Courier New"/>
+          <w:sz w:val="18"/>
+          <w:szCs w:val="18"/>
+        </w:rPr>
+      </w:pPr>
+      <w:proofErr w:type="spellStart"/>
+      <w:r>
+        <w:rPr>
+          <w:rFonts w:ascii="Courier New" w:hAnsi="Courier New" w:cs="Courier New"/>
+          <w:sz w:val="18"/>
+          <w:szCs w:val="18"/>
+        </w:rPr>
+        <w:t>sudo</w:t>
+      </w:r>
+      <w:proofErr w:type="spellEnd"/>
+      <w:r>
+        <w:rPr>
+          <w:rFonts w:ascii="Courier New" w:hAnsi="Courier New" w:cs="Courier New"/>
+          <w:sz w:val="18"/>
+          <w:szCs w:val="18"/>
+        </w:rPr>
+        <w:t xml:space="preserve"> </w:t>
+      </w:r>
+      <w:proofErr w:type="spellStart"/>
+      <w:r>
+        <w:rPr>
+          <w:rFonts w:ascii="Courier New" w:hAnsi="Courier New" w:cs="Courier New"/>
+          <w:sz w:val="18"/>
+          <w:szCs w:val="18"/>
+        </w:rPr>
+        <w:t>ufw</w:t>
+      </w:r>
+      <w:proofErr w:type="spellEnd"/>
+      <w:r>
+        <w:rPr>
+          <w:rFonts w:ascii="Courier New" w:hAnsi="Courier New" w:cs="Courier New"/>
+          <w:sz w:val="18"/>
+          <w:szCs w:val="18"/>
+        </w:rPr>
+        <w:t xml:space="preserve"> allow 22</w:t>
+      </w:r>
+    </w:p>
+    <w:p>
+      <w:pPr>
+        <w:pStyle w:val="ListParagraph"/>
+        <w:numPr>
+          <w:ilvl w:val="0"/>
+          <w:numId w:val="7"/>
+        </w:numPr>
+        <w:rPr>
+          <w:rFonts w:ascii="Courier New" w:hAnsi="Courier New" w:cs="Courier New"/>
+          <w:sz w:val="18"/>
+          <w:szCs w:val="18"/>
+        </w:rPr>
+      </w:pPr>
+    </w:p>
+    <w:p>
+      <w:pPr>
         <w:rPr>
           <w:rFonts w:ascii="Courier New" w:hAnsi="Courier New" w:cs="Courier New"/>
           <w:sz w:val="18"/>
@@ -4664,12 +4863,21 @@
           <w:sz w:val="18"/>
           <w:szCs w:val="18"/>
         </w:rPr>
-        <w:t>Install GitHub Authentication plugin and restart Jenkins</w:t>
-      </w:r>
-    </w:p>
-    <w:p>
-      <w:pPr>
-        <w:pStyle w:val="ListParagraph"/>
+        <w:t xml:space="preserve">Installed Publish over </w:t>
+      </w:r>
+      <w:proofErr w:type="gramStart"/>
+      <w:r>
+        <w:rPr>
+          <w:rFonts w:ascii="Courier New" w:hAnsi="Courier New" w:cs="Courier New"/>
+          <w:sz w:val="18"/>
+          <w:szCs w:val="18"/>
+        </w:rPr>
+        <w:t>SSH  plugin</w:t>
+      </w:r>
+      <w:proofErr w:type="gramEnd"/>
+    </w:p>
+    <w:p>
+      <w:pPr>
         <w:rPr>
           <w:rFonts w:ascii="Courier New" w:hAnsi="Courier New" w:cs="Courier New"/>
           <w:sz w:val="18"/>
@@ -4682,10 +4890,10 @@
           <w:lang w:val="en-IE" w:eastAsia="en-IE"/>
         </w:rPr>
         <w:drawing>
-          <wp:inline distT="0" distB="0" distL="0" distR="0" wp14:anchorId="66586845" wp14:editId="08D3D7C4">
-            <wp:extent cx="3943350" cy="1016000"/>
-            <wp:effectExtent l="0" t="0" r="0" b="0"/>
-            <wp:docPr id="3" name="Picture 3"/>
+          <wp:inline distT="0" distB="0" distL="0" distR="0" wp14:anchorId="355A68C1" wp14:editId="2DE62CA6">
+            <wp:extent cx="5943600" cy="2205990"/>
+            <wp:effectExtent l="0" t="0" r="0" b="3810"/>
+            <wp:docPr id="14" name="Picture 14"/>
             <wp:cNvGraphicFramePr>
               <a:graphicFrameLocks xmlns:a="http://schemas.openxmlformats.org/drawingml/2006/main" noChangeAspect="1"/>
             </wp:cNvGraphicFramePr>
@@ -4705,7 +4913,7 @@
                   <pic:spPr>
                     <a:xfrm>
                       <a:off x="0" y="0"/>
-                      <a:ext cx="3945815" cy="1016635"/>
+                      <a:ext cx="5943600" cy="2205990"/>
                     </a:xfrm>
                     <a:prstGeom prst="rect">
                       <a:avLst/>
@@ -4717,11 +4925,43 @@
           </wp:inline>
         </w:drawing>
       </w:r>
-    </w:p>
-    <w:p/>
-    <w:p>
-      <w:pPr>
-        <w:jc w:val="center"/>
+      <w:bookmarkStart w:id="6" w:name="_GoBack"/>
+      <w:bookmarkEnd w:id="6"/>
+    </w:p>
+    <w:p>
+      <w:pPr>
+        <w:rPr>
+          <w:rFonts w:ascii="Courier New" w:hAnsi="Courier New" w:cs="Courier New"/>
+          <w:sz w:val="18"/>
+          <w:szCs w:val="18"/>
+        </w:rPr>
+      </w:pPr>
+    </w:p>
+    <w:p>
+      <w:pPr>
+        <w:rPr>
+          <w:rFonts w:ascii="Courier New" w:hAnsi="Courier New" w:cs="Courier New"/>
+          <w:sz w:val="18"/>
+          <w:szCs w:val="18"/>
+        </w:rPr>
+      </w:pPr>
+      <w:r>
+        <w:rPr>
+          <w:rFonts w:ascii="Courier New" w:hAnsi="Courier New" w:cs="Courier New"/>
+          <w:sz w:val="18"/>
+          <w:szCs w:val="18"/>
+        </w:rPr>
+        <w:t>Install GitHub Authentication plugin and restart Jenkins</w:t>
+      </w:r>
+    </w:p>
+    <w:p>
+      <w:pPr>
+        <w:pStyle w:val="ListParagraph"/>
+        <w:rPr>
+          <w:rFonts w:ascii="Courier New" w:hAnsi="Courier New" w:cs="Courier New"/>
+          <w:sz w:val="18"/>
+          <w:szCs w:val="18"/>
+        </w:rPr>
       </w:pPr>
       <w:r>
         <w:rPr>
@@ -4729,10 +4969,10 @@
           <w:lang w:val="en-IE" w:eastAsia="en-IE"/>
         </w:rPr>
         <w:drawing>
-          <wp:inline distT="0" distB="0" distL="0" distR="0" wp14:anchorId="23C7EC39" wp14:editId="6EF73B2A">
-            <wp:extent cx="3613150" cy="1250950"/>
-            <wp:effectExtent l="0" t="0" r="6350" b="6350"/>
-            <wp:docPr id="11" name="Picture 11"/>
+          <wp:inline distT="0" distB="0" distL="0" distR="0" wp14:anchorId="66586845" wp14:editId="08D3D7C4">
+            <wp:extent cx="3943350" cy="1016000"/>
+            <wp:effectExtent l="0" t="0" r="0" b="0"/>
+            <wp:docPr id="3" name="Picture 3"/>
             <wp:cNvGraphicFramePr>
               <a:graphicFrameLocks xmlns:a="http://schemas.openxmlformats.org/drawingml/2006/main" noChangeAspect="1"/>
             </wp:cNvGraphicFramePr>
@@ -4752,6 +4992,54 @@
                   <pic:spPr>
                     <a:xfrm>
                       <a:off x="0" y="0"/>
+                      <a:ext cx="3945815" cy="1016635"/>
+                    </a:xfrm>
+                    <a:prstGeom prst="rect">
+                      <a:avLst/>
+                    </a:prstGeom>
+                  </pic:spPr>
+                </pic:pic>
+              </a:graphicData>
+            </a:graphic>
+          </wp:inline>
+        </w:drawing>
+      </w:r>
+    </w:p>
+    <w:p/>
+    <w:p>
+      <w:pPr>
+        <w:jc w:val="center"/>
+      </w:pPr>
+      <w:r>
+        <w:rPr>
+          <w:noProof/>
+          <w:lang w:val="en-IE" w:eastAsia="en-IE"/>
+        </w:rPr>
+        <w:lastRenderedPageBreak/>
+        <w:drawing>
+          <wp:inline distT="0" distB="0" distL="0" distR="0" wp14:anchorId="23C7EC39" wp14:editId="6EF73B2A">
+            <wp:extent cx="3613150" cy="1250950"/>
+            <wp:effectExtent l="0" t="0" r="6350" b="6350"/>
+            <wp:docPr id="11" name="Picture 11"/>
+            <wp:cNvGraphicFramePr>
+              <a:graphicFrameLocks xmlns:a="http://schemas.openxmlformats.org/drawingml/2006/main" noChangeAspect="1"/>
+            </wp:cNvGraphicFramePr>
+            <a:graphic xmlns:a="http://schemas.openxmlformats.org/drawingml/2006/main">
+              <a:graphicData uri="http://schemas.openxmlformats.org/drawingml/2006/picture">
+                <pic:pic xmlns:pic="http://schemas.openxmlformats.org/drawingml/2006/picture">
+                  <pic:nvPicPr>
+                    <pic:cNvPr id="0" name=""/>
+                    <pic:cNvPicPr/>
+                  </pic:nvPicPr>
+                  <pic:blipFill>
+                    <a:blip r:embed="rId26"/>
+                    <a:stretch>
+                      <a:fillRect/>
+                    </a:stretch>
+                  </pic:blipFill>
+                  <pic:spPr>
+                    <a:xfrm>
+                      <a:off x="0" y="0"/>
                       <a:ext cx="3613150" cy="1250950"/>
                     </a:xfrm>
                     <a:prstGeom prst="rect">
@@ -4795,7 +5083,7 @@
                     <pic:cNvPicPr/>
                   </pic:nvPicPr>
                   <pic:blipFill>
-                    <a:blip r:embed="rId26"/>
+                    <a:blip r:embed="rId27"/>
                     <a:stretch>
                       <a:fillRect/>
                     </a:stretch>
@@ -5430,6 +5718,119 @@
     </w:lvl>
   </w:abstractNum>
   <w:abstractNum w:abstractNumId="4">
+    <w:nsid w:val="4D79674A"/>
+    <w:multiLevelType w:val="hybridMultilevel"/>
+    <w:tmpl w:val="A6129834"/>
+    <w:lvl w:ilvl="0" w:tplc="18090001">
+      <w:start w:val="1"/>
+      <w:numFmt w:val="bullet"/>
+      <w:lvlText w:val=""/>
+      <w:lvlJc w:val="left"/>
+      <w:pPr>
+        <w:ind w:left="720" w:hanging="360"/>
+      </w:pPr>
+      <w:rPr>
+        <w:rFonts w:ascii="Symbol" w:hAnsi="Symbol" w:hint="default"/>
+      </w:rPr>
+    </w:lvl>
+    <w:lvl w:ilvl="1" w:tplc="18090003" w:tentative="1">
+      <w:start w:val="1"/>
+      <w:numFmt w:val="bullet"/>
+      <w:lvlText w:val="o"/>
+      <w:lvlJc w:val="left"/>
+      <w:pPr>
+        <w:ind w:left="1440" w:hanging="360"/>
+      </w:pPr>
+      <w:rPr>
+        <w:rFonts w:ascii="Courier New" w:hAnsi="Courier New" w:cs="Courier New" w:hint="default"/>
+      </w:rPr>
+    </w:lvl>
+    <w:lvl w:ilvl="2" w:tplc="18090005" w:tentative="1">
+      <w:start w:val="1"/>
+      <w:numFmt w:val="bullet"/>
+      <w:lvlText w:val=""/>
+      <w:lvlJc w:val="left"/>
+      <w:pPr>
+        <w:ind w:left="2160" w:hanging="360"/>
+      </w:pPr>
+      <w:rPr>
+        <w:rFonts w:ascii="Wingdings" w:hAnsi="Wingdings" w:hint="default"/>
+      </w:rPr>
+    </w:lvl>
+    <w:lvl w:ilvl="3" w:tplc="18090001" w:tentative="1">
+      <w:start w:val="1"/>
+      <w:numFmt w:val="bullet"/>
+      <w:lvlText w:val=""/>
+      <w:lvlJc w:val="left"/>
+      <w:pPr>
+        <w:ind w:left="2880" w:hanging="360"/>
+      </w:pPr>
+      <w:rPr>
+        <w:rFonts w:ascii="Symbol" w:hAnsi="Symbol" w:hint="default"/>
+      </w:rPr>
+    </w:lvl>
+    <w:lvl w:ilvl="4" w:tplc="18090003" w:tentative="1">
+      <w:start w:val="1"/>
+      <w:numFmt w:val="bullet"/>
+      <w:lvlText w:val="o"/>
+      <w:lvlJc w:val="left"/>
+      <w:pPr>
+        <w:ind w:left="3600" w:hanging="360"/>
+      </w:pPr>
+      <w:rPr>
+        <w:rFonts w:ascii="Courier New" w:hAnsi="Courier New" w:cs="Courier New" w:hint="default"/>
+      </w:rPr>
+    </w:lvl>
+    <w:lvl w:ilvl="5" w:tplc="18090005" w:tentative="1">
+      <w:start w:val="1"/>
+      <w:numFmt w:val="bullet"/>
+      <w:lvlText w:val=""/>
+      <w:lvlJc w:val="left"/>
+      <w:pPr>
+        <w:ind w:left="4320" w:hanging="360"/>
+      </w:pPr>
+      <w:rPr>
+        <w:rFonts w:ascii="Wingdings" w:hAnsi="Wingdings" w:hint="default"/>
+      </w:rPr>
+    </w:lvl>
+    <w:lvl w:ilvl="6" w:tplc="18090001" w:tentative="1">
+      <w:start w:val="1"/>
+      <w:numFmt w:val="bullet"/>
+      <w:lvlText w:val=""/>
+      <w:lvlJc w:val="left"/>
+      <w:pPr>
+        <w:ind w:left="5040" w:hanging="360"/>
+      </w:pPr>
+      <w:rPr>
+        <w:rFonts w:ascii="Symbol" w:hAnsi="Symbol" w:hint="default"/>
+      </w:rPr>
+    </w:lvl>
+    <w:lvl w:ilvl="7" w:tplc="18090003" w:tentative="1">
+      <w:start w:val="1"/>
+      <w:numFmt w:val="bullet"/>
+      <w:lvlText w:val="o"/>
+      <w:lvlJc w:val="left"/>
+      <w:pPr>
+        <w:ind w:left="5760" w:hanging="360"/>
+      </w:pPr>
+      <w:rPr>
+        <w:rFonts w:ascii="Courier New" w:hAnsi="Courier New" w:cs="Courier New" w:hint="default"/>
+      </w:rPr>
+    </w:lvl>
+    <w:lvl w:ilvl="8" w:tplc="18090005" w:tentative="1">
+      <w:start w:val="1"/>
+      <w:numFmt w:val="bullet"/>
+      <w:lvlText w:val=""/>
+      <w:lvlJc w:val="left"/>
+      <w:pPr>
+        <w:ind w:left="6480" w:hanging="360"/>
+      </w:pPr>
+      <w:rPr>
+        <w:rFonts w:ascii="Wingdings" w:hAnsi="Wingdings" w:hint="default"/>
+      </w:rPr>
+    </w:lvl>
+  </w:abstractNum>
+  <w:abstractNum w:abstractNumId="5">
     <w:nsid w:val="64781F27"/>
     <w:multiLevelType w:val="hybridMultilevel"/>
     <w:tmpl w:val="A2D40918"/>
@@ -5518,7 +5919,7 @@
       </w:pPr>
     </w:lvl>
   </w:abstractNum>
-  <w:abstractNum w:abstractNumId="5">
+  <w:abstractNum w:abstractNumId="6">
     <w:nsid w:val="7E3D4781"/>
     <w:multiLevelType w:val="hybridMultilevel"/>
     <w:tmpl w:val="A5F2E228"/>
@@ -5635,19 +6036,22 @@
     <w:abstractNumId w:val="0"/>
   </w:num>
   <w:num w:numId="2">
-    <w:abstractNumId w:val="5"/>
+    <w:abstractNumId w:val="6"/>
   </w:num>
   <w:num w:numId="3">
     <w:abstractNumId w:val="2"/>
   </w:num>
   <w:num w:numId="4">
-    <w:abstractNumId w:val="4"/>
+    <w:abstractNumId w:val="5"/>
   </w:num>
   <w:num w:numId="5">
     <w:abstractNumId w:val="3"/>
   </w:num>
   <w:num w:numId="6">
     <w:abstractNumId w:val="1"/>
+  </w:num>
+  <w:num w:numId="7">
+    <w:abstractNumId w:val="4"/>
   </w:num>
 </w:numbering>
 </file>
@@ -7310,7 +7714,7 @@
 </file>
 
 <file path=customXml/itemProps1.xml><?xml version="1.0" encoding="utf-8"?>
-<ds:datastoreItem xmlns:ds="http://schemas.openxmlformats.org/officeDocument/2006/customXml" ds:itemID="{3F6799F3-F8BB-4F57-93C4-C93A23058EB8}">
+<ds:datastoreItem xmlns:ds="http://schemas.openxmlformats.org/officeDocument/2006/customXml" ds:itemID="{D3641E4D-6088-492B-8BA6-4CD3A2E7881B}">
   <ds:schemaRefs>
     <ds:schemaRef ds:uri="http://schemas.openxmlformats.org/officeDocument/2006/bibliography"/>
   </ds:schemaRefs>

</xml_diff>